<commit_message>
agregué la nueva estructura y borré por completo la anterior
</commit_message>
<xml_diff>
--- a/Marco Teórico.docx
+++ b/Marco Teórico.docx
@@ -1,6 +1,6 @@
 
 <file path=word/document.xml><?xml version="1.0" encoding="utf-8"?>
-<w:document xmlns:wpc="http://schemas.microsoft.com/office/word/2010/wordprocessingCanvas" xmlns:cx="http://schemas.microsoft.com/office/drawing/2014/chartex" xmlns:cx1="http://schemas.microsoft.com/office/drawing/2015/9/8/chartex" xmlns:cx2="http://schemas.microsoft.com/office/drawing/2015/10/21/chartex" xmlns:cx3="http://schemas.microsoft.com/office/drawing/2016/5/9/chartex" xmlns:cx4="http://schemas.microsoft.com/office/drawing/2016/5/10/chartex" xmlns:cx5="http://schemas.microsoft.com/office/drawing/2016/5/11/chartex" xmlns:cx6="http://schemas.microsoft.com/office/drawing/2016/5/12/chartex" xmlns:cx7="http://schemas.microsoft.com/office/drawing/2016/5/13/chartex" xmlns:cx8="http://schemas.microsoft.com/office/drawing/2016/5/14/chartex" xmlns:mc="http://schemas.openxmlformats.org/markup-compatibility/2006" xmlns:aink="http://schemas.microsoft.com/office/drawing/2016/ink" xmlns:am3d="http://schemas.microsoft.com/office/drawing/2017/model3d" xmlns:o="urn:schemas-microsoft-com:office:office" xmlns:r="http://schemas.openxmlformats.org/officeDocument/2006/relationships" xmlns:m="http://schemas.openxmlformats.org/officeDocument/2006/math" xmlns:v="urn:schemas-microsoft-com:vml" xmlns:wp14="http://schemas.microsoft.com/office/word/2010/wordprocessingDrawing" xmlns:wp="http://schemas.openxmlformats.org/drawingml/2006/wordprocessingDrawing" xmlns:w10="urn:schemas-microsoft-com:office:word" xmlns:w="http://schemas.openxmlformats.org/wordprocessingml/2006/main" xmlns:w14="http://schemas.microsoft.com/office/word/2010/wordml" xmlns:w15="http://schemas.microsoft.com/office/word/2012/wordml" xmlns:w16cex="http://schemas.microsoft.com/office/word/2018/wordml/cex" xmlns:w16cid="http://schemas.microsoft.com/office/word/2016/wordml/cid" xmlns:w16="http://schemas.microsoft.com/office/word/2018/wordml" xmlns:w16se="http://schemas.microsoft.com/office/word/2015/wordml/symex" xmlns:wpg="http://schemas.microsoft.com/office/word/2010/wordprocessingGroup" xmlns:wpi="http://schemas.microsoft.com/office/word/2010/wordprocessingInk" xmlns:wne="http://schemas.microsoft.com/office/word/2006/wordml" xmlns:wps="http://schemas.microsoft.com/office/word/2010/wordprocessingShape" mc:Ignorable="w14 w15 w16se w16cid w16 w16cex wp14">
+<w:document xmlns:wpc="http://schemas.microsoft.com/office/word/2010/wordprocessingCanvas" xmlns:cx="http://schemas.microsoft.com/office/drawing/2014/chartex" xmlns:cx1="http://schemas.microsoft.com/office/drawing/2015/9/8/chartex" xmlns:cx2="http://schemas.microsoft.com/office/drawing/2015/10/21/chartex" xmlns:cx3="http://schemas.microsoft.com/office/drawing/2016/5/9/chartex" xmlns:cx4="http://schemas.microsoft.com/office/drawing/2016/5/10/chartex" xmlns:cx5="http://schemas.microsoft.com/office/drawing/2016/5/11/chartex" xmlns:cx6="http://schemas.microsoft.com/office/drawing/2016/5/12/chartex" xmlns:cx7="http://schemas.microsoft.com/office/drawing/2016/5/13/chartex" xmlns:cx8="http://schemas.microsoft.com/office/drawing/2016/5/14/chartex" xmlns:mc="http://schemas.openxmlformats.org/markup-compatibility/2006" xmlns:aink="http://schemas.microsoft.com/office/drawing/2016/ink" xmlns:am3d="http://schemas.microsoft.com/office/drawing/2017/model3d" xmlns:o="urn:schemas-microsoft-com:office:office" xmlns:r="http://schemas.openxmlformats.org/officeDocument/2006/relationships" xmlns:m="http://schemas.openxmlformats.org/officeDocument/2006/math" xmlns:v="urn:schemas-microsoft-com:vml" xmlns:wp14="http://schemas.microsoft.com/office/word/2010/wordprocessingDrawing" xmlns:wp="http://schemas.openxmlformats.org/drawingml/2006/wordprocessingDrawing" xmlns:w10="urn:schemas-microsoft-com:office:word" xmlns:w="http://schemas.openxmlformats.org/wordprocessingml/2006/main" xmlns:w14="http://schemas.microsoft.com/office/word/2010/wordml" xmlns:w15="http://schemas.microsoft.com/office/word/2012/wordml" xmlns:w16cid="http://schemas.microsoft.com/office/word/2016/wordml/cid" xmlns:w16se="http://schemas.microsoft.com/office/word/2015/wordml/symex" xmlns:wpg="http://schemas.microsoft.com/office/word/2010/wordprocessingGroup" xmlns:wpi="http://schemas.microsoft.com/office/word/2010/wordprocessingInk" xmlns:wne="http://schemas.microsoft.com/office/word/2006/wordml" xmlns:wps="http://schemas.microsoft.com/office/word/2010/wordprocessingShape" mc:Ignorable="w14 w15 w16se w16cid wp14">
   <w:body>
     <w:p>
       <w:pPr>
@@ -5582,48 +5582,12 @@
       <w:bookmarkEnd w:id="24"/>
       <w:bookmarkEnd w:id="25"/>
       <w:r>
-        <w:t xml:space="preserve"> Administración </w:t>
-      </w:r>
-      <w:r>
-        <w:t>d</w:t>
-      </w:r>
-      <w:r>
-        <w:t xml:space="preserve">e </w:t>
-      </w:r>
-      <w:r>
-        <w:t>i</w:t>
-      </w:r>
-      <w:r>
-        <w:t xml:space="preserve">nscripciones y </w:t>
-      </w:r>
-      <w:r>
-        <w:t>c</w:t>
-      </w:r>
-      <w:r>
-        <w:t xml:space="preserve">olegiaturas </w:t>
-      </w:r>
-      <w:r>
-        <w:t>a</w:t>
-      </w:r>
-      <w:r>
-        <w:t xml:space="preserve">ntes </w:t>
-      </w:r>
-      <w:r>
-        <w:t>d</w:t>
-      </w:r>
-      <w:r>
-        <w:t xml:space="preserve">el </w:t>
-      </w:r>
-      <w:r>
-        <w:t>i</w:t>
-      </w:r>
-      <w:r>
-        <w:t>nternet</w:t>
-      </w:r>
-      <w:r>
-        <w:t xml:space="preserve"> y la computación</w:t>
+        <w:t xml:space="preserve"> </w:t>
       </w:r>
       <w:bookmarkEnd w:id="26"/>
+      <w:r>
+        <w:t>Enseñanza</w:t>
+      </w:r>
     </w:p>
     <w:p>
       <w:pPr>
@@ -5634,2350 +5598,206 @@
       </w:r>
       <w:bookmarkStart w:id="27" w:name="_Toc60391836"/>
       <w:r>
-        <w:t>2.1.1 Procesos involucrados en la administracion de inscripciones y colegiaturas.</w:t>
+        <w:t>2.1.1 Historia de la enseñanza</w:t>
+      </w:r>
+      <w:r>
+        <w:t>.</w:t>
       </w:r>
       <w:bookmarkEnd w:id="27"/>
     </w:p>
     <w:p>
       <w:pPr>
-        <w:rPr>
-          <w:lang w:val="es-ES_tradnl"/>
-        </w:rPr>
-      </w:pPr>
-    </w:p>
-    <w:p>
-      <w:pPr>
-        <w:pStyle w:val="Ttulo4"/>
-        <w:rPr>
-          <w:noProof/>
-          <w:sz w:val="24"/>
-          <w:szCs w:val="24"/>
-          <w:lang w:val="es-ES_tradnl"/>
-        </w:rPr>
-      </w:pPr>
-      <w:r>
-        <w:rPr>
-          <w:noProof/>
-          <w:lang w:val="es-ES_tradnl"/>
-        </w:rPr>
-        <w:t xml:space="preserve">    </w:t>
-      </w:r>
-      <w:r>
-        <w:rPr>
-          <w:noProof/>
-          <w:sz w:val="24"/>
-          <w:szCs w:val="24"/>
-          <w:lang w:val="es-ES_tradnl"/>
-        </w:rPr>
-        <w:t xml:space="preserve"> 2.1.1.1 </w:t>
-      </w:r>
-      <w:r>
-        <w:rPr>
-          <w:noProof/>
-          <w:sz w:val="24"/>
-          <w:szCs w:val="24"/>
-          <w:lang w:val="es-ES_tradnl"/>
-        </w:rPr>
-        <w:t xml:space="preserve">Proceso </w:t>
-      </w:r>
-      <w:r>
-        <w:rPr>
-          <w:noProof/>
-          <w:sz w:val="24"/>
-          <w:szCs w:val="24"/>
-          <w:lang w:val="es-ES_tradnl"/>
-        </w:rPr>
-        <w:t>Economico-</w:t>
-      </w:r>
-      <w:r>
-        <w:rPr>
-          <w:noProof/>
-          <w:sz w:val="24"/>
-          <w:szCs w:val="24"/>
-          <w:lang w:val="es-ES_tradnl"/>
-        </w:rPr>
-        <w:t>Administrativo.</w:t>
-      </w:r>
-    </w:p>
-    <w:p>
-      <w:pPr>
-        <w:rPr>
-          <w:lang w:val="es-ES_tradnl"/>
-        </w:rPr>
-      </w:pPr>
+        <w:pStyle w:val="Ttulo3"/>
+      </w:pPr>
+      <w:r>
+        <w:t xml:space="preserve">     </w:t>
+      </w:r>
+      <w:bookmarkStart w:id="28" w:name="_Toc60391837"/>
+      <w:r>
+        <w:t>2.1.</w:t>
+      </w:r>
+      <w:r>
+        <w:t>2</w:t>
+      </w:r>
+      <w:r>
+        <w:t xml:space="preserve"> La enseñanza como sector economico</w:t>
+      </w:r>
+      <w:r>
+        <w:t>.</w:t>
+      </w:r>
+      <w:bookmarkEnd w:id="28"/>
+    </w:p>
+    <w:p>
+      <w:pPr>
+        <w:rPr>
+          <w:lang w:val="es-ES_tradnl"/>
+        </w:rPr>
+      </w:pPr>
+    </w:p>
+    <w:p>
+      <w:pPr>
+        <w:pStyle w:val="Ttulo2"/>
+      </w:pPr>
+      <w:bookmarkStart w:id="29" w:name="_Toc60391838"/>
+      <w:r>
+        <w:t>2.</w:t>
+      </w:r>
+      <w:r>
+        <w:t xml:space="preserve">2 </w:t>
+      </w:r>
+      <w:bookmarkEnd w:id="29"/>
+      <w:r>
+        <w:t>Centros de enseñanza.</w:t>
+      </w:r>
+    </w:p>
+    <w:p>
+      <w:pPr>
+        <w:pStyle w:val="Ttulo3"/>
+      </w:pPr>
+      <w:r>
+        <w:t xml:space="preserve">     </w:t>
+      </w:r>
+      <w:bookmarkStart w:id="30" w:name="_Toc60391839"/>
+      <w:r>
+        <w:t>2.</w:t>
+      </w:r>
+      <w:r>
+        <w:t>2</w:t>
+      </w:r>
+      <w:r>
+        <w:t>.1</w:t>
+      </w:r>
+      <w:r>
+        <w:t xml:space="preserve"> Universidades en México</w:t>
+      </w:r>
+      <w:r>
+        <w:t>.</w:t>
+      </w:r>
+      <w:bookmarkEnd w:id="30"/>
+      <w:r>
+        <w:t xml:space="preserve"> </w:t>
+      </w:r>
+    </w:p>
+    <w:p>
+      <w:pPr>
+        <w:pStyle w:val="Ttulo3"/>
+      </w:pPr>
+      <w:bookmarkStart w:id="31" w:name="_Toc60391841"/>
+      <w:r>
+        <w:t xml:space="preserve">     </w:t>
+      </w:r>
+      <w:r>
+        <w:t>2.</w:t>
+      </w:r>
+      <w:r>
+        <w:t>2</w:t>
+      </w:r>
+      <w:r>
+        <w:t>.2</w:t>
+      </w:r>
+      <w:r>
+        <w:t xml:space="preserve"> </w:t>
+      </w:r>
+      <w:r>
+        <w:t>Evolución de las universidades en Oaxaca</w:t>
+      </w:r>
+      <w:r>
+        <w:t>.</w:t>
+      </w:r>
+      <w:bookmarkEnd w:id="31"/>
+      <w:r>
+        <w:tab/>
+      </w:r>
+    </w:p>
+    <w:p>
+      <w:pPr>
+        <w:pStyle w:val="Ttulo2"/>
+      </w:pPr>
+      <w:bookmarkStart w:id="32" w:name="_Toc60391842"/>
+      <w:r>
+        <w:t>2.</w:t>
+      </w:r>
+      <w:r>
+        <w:t xml:space="preserve">3 </w:t>
+      </w:r>
+      <w:bookmarkEnd w:id="32"/>
+      <w:r>
+        <w:t>Contadores.</w:t>
+      </w:r>
+    </w:p>
+    <w:p>
+      <w:pPr>
+        <w:pStyle w:val="Ttulo3"/>
+      </w:pPr>
+      <w:bookmarkStart w:id="33" w:name="_Toc60391843"/>
+      <w:r>
+        <w:t>2.</w:t>
+      </w:r>
+      <w:r>
+        <w:t>4</w:t>
+      </w:r>
+      <w:r>
+        <w:t xml:space="preserve"> </w:t>
+      </w:r>
+      <w:bookmarkEnd w:id="33"/>
+      <w:r>
+        <w:t>Procesos contables.</w:t>
+      </w:r>
+    </w:p>
+    <w:p>
+      <w:pPr>
+        <w:pStyle w:val="Ttulo3"/>
+      </w:pPr>
+      <w:r>
+        <w:t xml:space="preserve">     2.</w:t>
+      </w:r>
+      <w:r>
+        <w:t>4</w:t>
+      </w:r>
+      <w:r>
+        <w:t>.1</w:t>
+      </w:r>
+      <w:r>
+        <w:t xml:space="preserve"> Inscripciones y colegiaturas.</w:t>
+      </w:r>
+    </w:p>
+    <w:p>
+      <w:pPr>
+        <w:pStyle w:val="Ttulo3"/>
+      </w:pPr>
+      <w:r>
+        <w:t xml:space="preserve">     2.</w:t>
+      </w:r>
+      <w:r>
+        <w:t xml:space="preserve">4.2 </w:t>
+      </w:r>
+      <w:r>
+        <w:t>Control y gestión de pagos</w:t>
+      </w:r>
+      <w:r>
+        <w:t>.</w:t>
+      </w:r>
+      <w:r>
+        <w:t xml:space="preserve"> </w:t>
+      </w:r>
     </w:p>
     <w:p>
       <w:pPr>
         <w:spacing w:line="480" w:lineRule="auto"/>
-        <w:ind w:firstLine="720"/>
-        <w:rPr>
-          <w:noProof/>
-          <w:lang w:val="es-ES_tradnl"/>
-        </w:rPr>
-      </w:pPr>
-      <w:r>
-        <w:rPr>
-          <w:noProof/>
-          <w:lang w:val="es-ES_tradnl"/>
-        </w:rPr>
-        <w:t>La Administración se ve como un proceso universal y prácticamente, idéntico sin importar su esfera de operación: gubernamental, industrial o institucional. Debido a que la administración es considerada como un proceso, esta escuela efectúa el análisis de dicho proceso analizando las funciones del administrador: planear, organizar, emplear, dirigir y controlar. En cuanto estas funciones tratan con los individuos involucrados, la escuela es algo ecléctico, en el hecho de que los aspectos pertinentes de las ciencias sociales son reconocidas.</w:t>
-      </w:r>
-    </w:p>
-    <w:p>
-      <w:pPr>
-        <w:spacing w:line="480" w:lineRule="auto"/>
-        <w:ind w:firstLine="720"/>
-        <w:rPr>
-          <w:noProof/>
-          <w:lang w:val="es-ES_tradnl"/>
-        </w:rPr>
-      </w:pPr>
-      <w:r>
-        <w:rPr>
-          <w:noProof/>
-          <w:lang w:val="es-ES_tradnl"/>
-        </w:rPr>
-        <w:t>En México como en todo el mundo la administración se a oc</w:t>
-      </w:r>
-      <w:r>
-        <w:rPr>
-          <w:noProof/>
-          <w:lang w:val="es-ES_tradnl"/>
-        </w:rPr>
-        <w:t>upado</w:t>
-      </w:r>
-      <w:r>
-        <w:rPr>
-          <w:noProof/>
-          <w:lang w:val="es-ES_tradnl"/>
-        </w:rPr>
-        <w:t xml:space="preserve"> en la economia</w:t>
-      </w:r>
-      <w:r>
-        <w:rPr>
-          <w:noProof/>
-          <w:lang w:val="es-ES_tradnl"/>
-        </w:rPr>
-        <w:t xml:space="preserve"> practicamente desde sus inicios, pero en la epoca moderna se a formalizado aun más </w:t>
-      </w:r>
-      <w:r>
-        <w:rPr>
-          <w:noProof/>
-          <w:lang w:val="es-ES_tradnl"/>
-        </w:rPr>
-        <w:t xml:space="preserve">dado que </w:t>
-      </w:r>
-      <w:r>
-        <w:rPr>
-          <w:noProof/>
-          <w:lang w:val="es-ES_tradnl"/>
-        </w:rPr>
-        <w:t>a</w:t>
-      </w:r>
-      <w:r>
-        <w:rPr>
-          <w:noProof/>
-          <w:lang w:val="es-ES_tradnl"/>
-        </w:rPr>
-        <w:t>penas en 1917 se crea la primera asociacion de contadores en México y no es hasta que en los 60s se formaliza de forma profecional carreras relacionadas con la administracion y economia</w:t>
-      </w:r>
-      <w:r>
-        <w:rPr>
-          <w:noProof/>
-          <w:lang w:val="es-ES_tradnl"/>
-        </w:rPr>
-        <w:t xml:space="preserve"> en escuelas como la UNAM o el IPN</w:t>
-      </w:r>
-      <w:r>
-        <w:rPr>
-          <w:noProof/>
-          <w:lang w:val="es-ES_tradnl"/>
-        </w:rPr>
-        <w:t>.</w:t>
-      </w:r>
-    </w:p>
-    <w:p>
-      <w:pPr>
-        <w:spacing w:line="480" w:lineRule="auto"/>
-        <w:ind w:firstLine="720"/>
-        <w:rPr>
-          <w:noProof/>
-          <w:lang w:val="es-ES_tradnl"/>
-        </w:rPr>
-      </w:pPr>
-      <w:r>
-        <w:rPr>
-          <w:noProof/>
-          <w:lang w:val="es-ES_tradnl"/>
-        </w:rPr>
-        <w:t>El control de los recursos otorgados por el gobierno o recaudados por medio de colegiaturas en el caso de las universidades privadas</w:t>
-      </w:r>
-      <w:r>
-        <w:rPr>
-          <w:noProof/>
-          <w:lang w:val="es-ES_tradnl"/>
-        </w:rPr>
-        <w:t xml:space="preserve"> eran administradas por medio del departamento de cada institución dandole prioridad a unas areas especificas que consideraban importantes</w:t>
-      </w:r>
-      <w:r>
-        <w:rPr>
-          <w:noProof/>
-          <w:lang w:val="es-ES_tradnl"/>
-        </w:rPr>
-        <w:t xml:space="preserve">, todo eso se hacia de forma lenta, sistematica y progresiva ya </w:t>
-      </w:r>
-      <w:r>
-        <w:rPr>
-          <w:noProof/>
-          <w:lang w:val="es-ES_tradnl"/>
-        </w:rPr>
-        <w:lastRenderedPageBreak/>
-        <w:t xml:space="preserve">que de formas general se debia de pasar </w:t>
-      </w:r>
-      <w:r>
-        <w:rPr>
-          <w:noProof/>
-          <w:lang w:val="es-ES_tradnl"/>
-        </w:rPr>
-        <w:t xml:space="preserve">del alumno o entidad </w:t>
-      </w:r>
-      <w:r>
-        <w:rPr>
-          <w:noProof/>
-          <w:lang w:val="es-ES_tradnl"/>
-        </w:rPr>
-        <w:t>gubernamental</w:t>
-      </w:r>
-      <w:r>
-        <w:rPr>
-          <w:noProof/>
-          <w:lang w:val="es-ES_tradnl"/>
-        </w:rPr>
-        <w:t xml:space="preserve"> al area de recaudación, posteriormente es supervisada por el area de contaduria y por ultimo al area financiera, quien repartia el dinero a las direntes areas.</w:t>
-      </w:r>
-    </w:p>
-    <w:p>
-      <w:pPr>
-        <w:spacing w:line="480" w:lineRule="auto"/>
-        <w:ind w:firstLine="720"/>
-        <w:rPr>
-          <w:noProof/>
-          <w:lang w:val="es-ES_tradnl"/>
-        </w:rPr>
-      </w:pPr>
-      <w:r>
-        <w:rPr>
-          <w:noProof/>
-          <w:lang w:val="es-ES_tradnl"/>
-        </w:rPr>
-        <w:t>Dicho proceso era supervisado y autorizado por distintas personas dependiendo de la estructura administrativa de cada escuela pero en esencia era esa, que , como veremos mas adelante presentama mas de un problema.</w:t>
-      </w:r>
-    </w:p>
-    <w:p>
-      <w:pPr>
-        <w:pStyle w:val="Ttulo4"/>
-        <w:rPr>
-          <w:noProof/>
-          <w:sz w:val="24"/>
-          <w:szCs w:val="24"/>
-          <w:lang w:val="es-ES_tradnl"/>
-        </w:rPr>
-      </w:pPr>
-      <w:r>
-        <w:rPr>
-          <w:noProof/>
-          <w:sz w:val="24"/>
-          <w:szCs w:val="24"/>
-          <w:lang w:val="es-ES_tradnl"/>
-        </w:rPr>
-        <w:t xml:space="preserve">     2.1.1.2 Almacenamiento de la información</w:t>
-      </w:r>
-    </w:p>
-    <w:p>
-      <w:pPr>
-        <w:rPr>
-          <w:lang w:val="es-ES_tradnl"/>
-        </w:rPr>
-      </w:pPr>
-    </w:p>
-    <w:p>
-      <w:pPr>
-        <w:spacing w:line="480" w:lineRule="auto"/>
-        <w:ind w:firstLine="720"/>
-        <w:rPr>
-          <w:noProof/>
-          <w:lang w:val="es-ES"/>
-        </w:rPr>
-      </w:pPr>
-      <w:r>
-        <w:rPr>
-          <w:noProof/>
-          <w:lang w:val="es-ES"/>
-        </w:rPr>
-        <w:t>D</w:t>
-      </w:r>
-      <w:r>
-        <w:rPr>
-          <w:noProof/>
-          <w:lang w:val="es-ES"/>
-        </w:rPr>
-        <w:t xml:space="preserve">esde la antigüedad el ser humano a tenido la necesidad </w:t>
-      </w:r>
-      <w:r>
-        <w:rPr>
-          <w:noProof/>
-          <w:lang w:val="es-ES"/>
-        </w:rPr>
-        <w:t xml:space="preserve">de almacenar la información como lo dice Fabián Leonardo Quinche Martín </w:t>
-      </w:r>
-      <w:r>
-        <w:rPr>
-          <w:noProof/>
-          <w:lang w:val="es-ES"/>
-        </w:rPr>
-        <w:t>que:</w:t>
-      </w:r>
-    </w:p>
-    <w:p>
-      <w:pPr>
-        <w:adjustRightInd w:val="0"/>
-        <w:spacing w:line="480" w:lineRule="auto"/>
-        <w:ind w:left="720"/>
-        <w:rPr>
-          <w:noProof/>
-          <w:lang w:val="es-ES"/>
-        </w:rPr>
-      </w:pPr>
-      <w:r>
-        <w:rPr>
-          <w:noProof/>
-          <w:lang w:val="es-ES"/>
-        </w:rPr>
-        <w:t>P</w:t>
-      </w:r>
-      <w:r>
-        <w:rPr>
-          <w:noProof/>
-          <w:lang w:val="es-ES"/>
-        </w:rPr>
-        <w:t xml:space="preserve">odemos </w:t>
-      </w:r>
-      <w:r>
-        <w:rPr>
-          <w:noProof/>
-          <w:lang w:val="es-ES"/>
-        </w:rPr>
-        <w:t xml:space="preserve">tambien hablar de la historia desde abajo al buscar la importancia de la </w:t>
-      </w:r>
-      <w:r>
-        <w:rPr>
-          <w:noProof/>
-          <w:lang w:val="es-ES"/>
-        </w:rPr>
-        <w:t xml:space="preserve">                                </w:t>
-      </w:r>
-      <w:r>
-        <w:rPr>
-          <w:noProof/>
-          <w:lang w:val="es-ES"/>
-        </w:rPr>
-        <w:t xml:space="preserve">practica contable para los comerciantes medievales o mercantilistas del capitalismo </w:t>
-      </w:r>
-      <w:r>
-        <w:rPr>
-          <w:noProof/>
-          <w:lang w:val="es-ES"/>
-        </w:rPr>
-        <w:t xml:space="preserve">     </w:t>
-      </w:r>
-      <w:r>
-        <w:rPr>
-          <w:noProof/>
-          <w:lang w:val="es-ES"/>
-        </w:rPr>
-        <w:t xml:space="preserve">naciente </w:t>
-      </w:r>
-      <w:r>
-        <w:rPr>
-          <w:lang w:val="es-ES"/>
-        </w:rPr>
-        <w:t>por ejemplo; o al indagar sobre el papel de la mujer en la formación y desenvolvimiento de la profesión contable, el papel de otras formas de representación diferentes a la partida doble, como la partida simple o las diversas formas de contabilización de las sociedades antiguas (tablillas, arcilla, quipus, entre otros)</w:t>
-      </w:r>
-      <w:sdt>
-        <w:sdtPr>
-          <w:rPr>
-            <w:lang w:val="es-ES"/>
-          </w:rPr>
-          <w:id w:val="1869950263"/>
-          <w:citation/>
-        </w:sdtPr>
-        <w:sdtEndPr/>
-        <w:sdtContent>
-          <w:r>
-            <w:rPr>
-              <w:lang w:val="es-ES"/>
-            </w:rPr>
-            <w:fldChar w:fldCharType="begin"/>
-          </w:r>
-          <w:r>
-            <w:rPr>
-              <w:noProof/>
-              <w:lang w:val="es-ES"/>
-            </w:rPr>
-            <w:instrText xml:space="preserve"> CITATION Qui06 \l 3082 </w:instrText>
-          </w:r>
-          <w:r>
-            <w:rPr>
-              <w:lang w:val="es-ES"/>
-            </w:rPr>
-            <w:fldChar w:fldCharType="separate"/>
-          </w:r>
-          <w:r>
-            <w:rPr>
-              <w:noProof/>
-              <w:lang w:val="es-ES"/>
-            </w:rPr>
-            <w:t xml:space="preserve"> (Quinche Martin, 2006)</w:t>
-          </w:r>
-          <w:r>
-            <w:rPr>
-              <w:lang w:val="es-ES"/>
-            </w:rPr>
-            <w:fldChar w:fldCharType="end"/>
-          </w:r>
-        </w:sdtContent>
-      </w:sdt>
-    </w:p>
-    <w:p>
-      <w:pPr>
-        <w:spacing w:line="480" w:lineRule="auto"/>
-        <w:ind w:firstLine="720"/>
-        <w:rPr>
-          <w:noProof/>
-          <w:lang w:val="es-ES"/>
-        </w:rPr>
-      </w:pPr>
-      <w:r>
-        <w:rPr>
-          <w:noProof/>
-          <w:lang w:val="es-ES"/>
-        </w:rPr>
-        <w:t xml:space="preserve">Tomando esto como referencia </w:t>
-      </w:r>
-      <w:r>
-        <w:rPr>
-          <w:noProof/>
-          <w:lang w:val="es-ES"/>
-        </w:rPr>
-        <w:t xml:space="preserve">lo dicho anteriormente </w:t>
-      </w:r>
-      <w:r>
-        <w:rPr>
-          <w:noProof/>
-          <w:lang w:val="es-ES"/>
-        </w:rPr>
-        <w:t xml:space="preserve">podemos concluir en que la forma de almacenar la información era en objetos físicos y eso no cambió mucho antes de la llegada de las computadoras, en México </w:t>
-      </w:r>
-      <w:r>
-        <w:rPr>
-          <w:noProof/>
-          <w:lang w:val="es-ES"/>
-        </w:rPr>
-        <w:t>durante la epoca de la conquista no se tenia un metodo formal para tomar documentar la información se almacenaba en libros a criterios de cada quien.</w:t>
-      </w:r>
-    </w:p>
-    <w:p>
-      <w:pPr>
-        <w:spacing w:line="480" w:lineRule="auto"/>
-        <w:ind w:firstLine="720"/>
-        <w:rPr>
-          <w:noProof/>
-          <w:lang w:val="es-ES"/>
-        </w:rPr>
-      </w:pPr>
-      <w:r>
-        <w:rPr>
-          <w:noProof/>
-          <w:lang w:val="es-ES"/>
-        </w:rPr>
-        <w:lastRenderedPageBreak/>
-        <w:t>No es hasta 1845 cuando se estandariza la enseñanza y ello tambien los registros de la informacion que hasta ese tiempo se tenia, a lo cual hasta ahora los llamamos libros contables que no es nada más que libros que contienen toda la información contable de una organización organizada de una manera especifica, para no perder ningun registro de la contabilidad de dicha información.</w:t>
-      </w:r>
-    </w:p>
-    <w:p>
-      <w:pPr>
-        <w:pStyle w:val="Ttulo3"/>
-      </w:pPr>
-      <w:r>
-        <w:t xml:space="preserve">     </w:t>
-      </w:r>
-      <w:bookmarkStart w:id="28" w:name="_Toc60391837"/>
-      <w:r>
-        <w:t>2.1.</w:t>
-      </w:r>
-      <w:r>
-        <w:t>2</w:t>
-      </w:r>
-      <w:r>
-        <w:t xml:space="preserve"> Pro</w:t>
-      </w:r>
-      <w:r>
-        <w:t>blemas en los procesos administrativos</w:t>
-      </w:r>
-      <w:r>
-        <w:t>.</w:t>
-      </w:r>
-      <w:bookmarkEnd w:id="28"/>
-    </w:p>
-    <w:p>
-      <w:pPr>
-        <w:rPr>
-          <w:lang w:val="es-ES_tradnl"/>
-        </w:rPr>
-      </w:pPr>
-    </w:p>
-    <w:p>
-      <w:pPr>
-        <w:spacing w:line="480" w:lineRule="auto"/>
-        <w:rPr>
-          <w:noProof/>
-          <w:lang w:val="es-ES_tradnl"/>
-        </w:rPr>
-      </w:pPr>
-      <w:r>
-        <w:rPr>
-          <w:noProof/>
-          <w:lang w:val="es-ES_tradnl"/>
-        </w:rPr>
-        <w:tab/>
-        <w:t>Hermos visto a grandes rasgos el proceso economico-administrativo que se lleva a cabo no sólo en una escuela sino que en cualquier organización, que como en cualquier proceso tambien conlleva problemas en el mismo, pero esta ves nos enfocaremos en los problemas que posteriormente fueron minimizados o eliminados con ayuda de la computación y el internet.</w:t>
-      </w:r>
-    </w:p>
-    <w:p>
-      <w:pPr>
-        <w:spacing w:line="480" w:lineRule="auto"/>
-        <w:rPr>
-          <w:noProof/>
-          <w:lang w:val="es-ES_tradnl"/>
-        </w:rPr>
-      </w:pPr>
-      <w:r>
-        <w:rPr>
-          <w:noProof/>
-          <w:lang w:val="es-ES_tradnl"/>
-        </w:rPr>
-        <w:tab/>
-        <w:t xml:space="preserve">El primer problema que vamos a tratar lo abordo la revista mypimes que nos dice que “ se </w:t>
-      </w:r>
-      <w:r>
-        <w:rPr>
-          <w:rFonts w:ascii="AppleSystemUIFont" w:hAnsi="AppleSystemUIFont" w:cs="AppleSystemUIFont"/>
-          <w:lang w:eastAsia="es-CO"/>
-        </w:rPr>
-        <w:t>acumulan documentos pendientes de entregar en contabilidad y que imposibilitan realizar la conciliación y empujan a la utilización de cuentas auxiliares que se eternizan en el balance y le confieren mala imagen</w:t>
-      </w:r>
-      <w:r>
-        <w:rPr>
-          <w:noProof/>
-          <w:lang w:val="es-ES_tradnl"/>
-        </w:rPr>
-        <w:t>”</w:t>
-      </w:r>
-      <w:sdt>
-        <w:sdtPr>
-          <w:rPr>
-            <w:noProof/>
-            <w:lang w:val="es-ES_tradnl"/>
-          </w:rPr>
-          <w:id w:val="257799043"/>
-          <w:citation/>
-        </w:sdtPr>
-        <w:sdtEndPr/>
-        <w:sdtContent>
-          <w:r>
-            <w:rPr>
-              <w:noProof/>
-              <w:lang w:val="es-ES_tradnl"/>
-            </w:rPr>
-            <w:fldChar w:fldCharType="begin"/>
-          </w:r>
-          <w:r>
-            <w:rPr>
-              <w:noProof/>
-              <w:lang w:val="es-ES"/>
-            </w:rPr>
-            <w:instrText xml:space="preserve"> CITATION Álv18 \l 3082 </w:instrText>
-          </w:r>
-          <w:r>
-            <w:rPr>
-              <w:noProof/>
-              <w:lang w:val="es-ES_tradnl"/>
-            </w:rPr>
-            <w:fldChar w:fldCharType="separate"/>
-          </w:r>
-          <w:r>
-            <w:rPr>
-              <w:noProof/>
-              <w:lang w:val="es-ES"/>
-            </w:rPr>
-            <w:t xml:space="preserve"> (Álvarez, 2018)</w:t>
-          </w:r>
-          <w:r>
-            <w:rPr>
-              <w:noProof/>
-              <w:lang w:val="es-ES_tradnl"/>
-            </w:rPr>
-            <w:fldChar w:fldCharType="end"/>
-          </w:r>
-        </w:sdtContent>
-      </w:sdt>
-      <w:r>
-        <w:rPr>
-          <w:noProof/>
-          <w:lang w:val="es-ES_tradnl"/>
-        </w:rPr>
-        <w:t xml:space="preserve">. En dicho articulo nos aborda una problemática de tiempo en la </w:t>
-      </w:r>
-      <w:r>
-        <w:rPr>
-          <w:noProof/>
-          <w:lang w:val="es-ES_tradnl"/>
-        </w:rPr>
-        <w:t>cual se precentan debido al exceso de trabajo y el poco personal que se tiene para darle solución.</w:t>
-      </w:r>
-    </w:p>
-    <w:p>
-      <w:pPr>
-        <w:spacing w:line="480" w:lineRule="auto"/>
-        <w:rPr>
-          <w:noProof/>
-          <w:lang w:val="es-ES_tradnl"/>
-        </w:rPr>
-      </w:pPr>
-      <w:r>
-        <w:rPr>
-          <w:noProof/>
-          <w:lang w:val="es-ES_tradnl"/>
-        </w:rPr>
-        <w:tab/>
-        <w:t xml:space="preserve">El segundo problema tiene que ver de igual manera con el tiempo pero esta vez enfocado en la busqueda de información , ya que cuando se estan haciendo varios trabajos de contabilidad se tiene que recurrir a los libros contables y la busqueda de información en esos libros suele ser muy tardada debido a la cantidad de libros y los </w:t>
-      </w:r>
-      <w:r>
-        <w:rPr>
-          <w:noProof/>
-          <w:lang w:val="es-ES_tradnl"/>
-        </w:rPr>
-        <w:lastRenderedPageBreak/>
-        <w:t>grandes volumenes de información que contienen, mas aún cuando dichos libros no están organizados de una manera correcta para óptimizar la búsqueda.</w:t>
-      </w:r>
-    </w:p>
-    <w:p>
-      <w:pPr>
-        <w:spacing w:line="480" w:lineRule="auto"/>
-        <w:rPr>
-          <w:noProof/>
-          <w:lang w:val="es-ES_tradnl"/>
-        </w:rPr>
-      </w:pPr>
-      <w:r>
-        <w:rPr>
-          <w:noProof/>
-          <w:lang w:val="es-ES_tradnl"/>
-        </w:rPr>
-        <w:tab/>
-      </w:r>
-      <w:r>
-        <w:rPr>
-          <w:noProof/>
-          <w:lang w:val="es-ES_tradnl"/>
-        </w:rPr>
-        <w:t>Otro de los problemas que vamos a ver es la mala estructuración en los libros contables de tiempos pasados ya que en muchos casos se encontraba con redundancia de datos , perdida de información o bien información errónea que atra vez del tiempo se volvian en problemas demaciado grandes que en algunas ocaciones ya era imposible de correguir.</w:t>
-      </w:r>
-    </w:p>
-    <w:p>
-      <w:pPr>
-        <w:spacing w:line="480" w:lineRule="auto"/>
-        <w:rPr>
-          <w:noProof/>
-          <w:lang w:val="es-ES_tradnl"/>
-        </w:rPr>
-      </w:pPr>
-      <w:r>
-        <w:rPr>
-          <w:noProof/>
-          <w:lang w:val="es-ES_tradnl"/>
-        </w:rPr>
-        <w:tab/>
-        <w:t xml:space="preserve">El último problema que vamos a abordar es el respaldo de la información, actualmente eso puede sonar muy fácil de resolver </w:t>
-      </w:r>
-      <w:r>
-        <w:rPr>
-          <w:noProof/>
-          <w:lang w:val="es-ES_tradnl"/>
-        </w:rPr>
-        <w:t xml:space="preserve">ya que </w:t>
-      </w:r>
-      <w:r>
-        <w:rPr>
-          <w:noProof/>
-          <w:lang w:val="es-ES_tradnl"/>
-        </w:rPr>
-        <w:t>actualmente basta con unos segundos hacer un respaldo de la información en la base de datos de la institución o bien en la nube, pero hace 50 años esto realmente era un problema ya que hacer un respaldo con</w:t>
-      </w:r>
-      <w:r>
-        <w:rPr>
-          <w:noProof/>
-          <w:lang w:val="es-ES_tradnl"/>
-        </w:rPr>
-        <w:t>llevaba un trabajo titanico para los contadores que en muchas ocasiones preferían no hacerlo.</w:t>
-      </w:r>
-    </w:p>
-    <w:p>
-      <w:pPr>
-        <w:spacing w:line="480" w:lineRule="auto"/>
-        <w:rPr>
-          <w:noProof/>
-          <w:lang w:val="es-ES_tradnl"/>
-        </w:rPr>
-      </w:pPr>
-      <w:r>
-        <w:rPr>
-          <w:noProof/>
-          <w:lang w:val="es-ES_tradnl"/>
-        </w:rPr>
-        <w:tab/>
-        <w:t>El no hacer respaldos en la contabilidad probocaba a que en caso de que se perdieran los registros contables ya no ubiera una forma de comprobar el estado financiero de la institución y esto repercutia de manera negativa en la economía de la misma.</w:t>
-      </w:r>
-    </w:p>
-    <w:p>
-      <w:pPr>
-        <w:spacing w:line="480" w:lineRule="auto"/>
-        <w:rPr>
-          <w:noProof/>
-          <w:lang w:val="es-ES_tradnl"/>
-        </w:rPr>
-      </w:pPr>
-    </w:p>
-    <w:p>
-      <w:pPr>
-        <w:spacing w:line="480" w:lineRule="auto"/>
-        <w:rPr>
-          <w:noProof/>
-          <w:lang w:val="es-ES_tradnl"/>
-        </w:rPr>
-      </w:pPr>
-    </w:p>
-    <w:p>
-      <w:pPr>
-        <w:spacing w:line="480" w:lineRule="auto"/>
-        <w:rPr>
-          <w:noProof/>
-          <w:lang w:val="es-ES_tradnl"/>
-        </w:rPr>
-      </w:pPr>
-    </w:p>
-    <w:p>
-      <w:pPr>
-        <w:spacing w:line="480" w:lineRule="auto"/>
-        <w:rPr>
-          <w:noProof/>
-          <w:lang w:val="es-ES_tradnl"/>
-        </w:rPr>
-      </w:pPr>
-    </w:p>
-    <w:p>
-      <w:pPr>
-        <w:spacing w:line="480" w:lineRule="auto"/>
-        <w:rPr>
-          <w:noProof/>
-          <w:lang w:val="es-ES_tradnl"/>
-        </w:rPr>
-      </w:pPr>
-    </w:p>
-    <w:p>
-      <w:pPr>
-        <w:pStyle w:val="Ttulo2"/>
-      </w:pPr>
-      <w:bookmarkStart w:id="29" w:name="_Toc60391838"/>
-      <w:r>
-        <w:lastRenderedPageBreak/>
-        <w:t>2.</w:t>
-      </w:r>
-      <w:r>
-        <w:t>2 Tecnologías web y su introducción en los pagos en linea</w:t>
-      </w:r>
-      <w:bookmarkEnd w:id="29"/>
-    </w:p>
-    <w:p>
-      <w:pPr>
-        <w:pStyle w:val="Ttulo3"/>
-      </w:pPr>
-      <w:r>
-        <w:t xml:space="preserve">     </w:t>
-      </w:r>
-      <w:bookmarkStart w:id="30" w:name="_Toc60391839"/>
-      <w:r>
-        <w:t>2.</w:t>
-      </w:r>
-      <w:r>
-        <w:t>2</w:t>
-      </w:r>
-      <w:r>
-        <w:t>.1</w:t>
-      </w:r>
-      <w:r>
-        <w:t xml:space="preserve"> ¿Qué son las tecnologías web?</w:t>
-      </w:r>
-      <w:r>
-        <w:t>.</w:t>
-      </w:r>
-      <w:bookmarkEnd w:id="30"/>
-    </w:p>
-    <w:p>
-      <w:pPr>
-        <w:rPr>
-          <w:lang w:val="es-ES_tradnl"/>
-        </w:rPr>
-      </w:pPr>
-    </w:p>
-    <w:p>
-      <w:pPr>
-        <w:spacing w:line="480" w:lineRule="auto"/>
-        <w:ind w:firstLine="720"/>
-        <w:rPr>
-          <w:color w:val="000000" w:themeColor="text1"/>
-          <w:shd w:val="clear" w:color="auto" w:fill="FFFFFF"/>
-        </w:rPr>
-      </w:pPr>
-      <w:r>
-        <w:rPr>
-          <w:noProof/>
-          <w:color w:val="000000" w:themeColor="text1"/>
-          <w:lang w:val="es-ES_tradnl"/>
-        </w:rPr>
-        <w:t xml:space="preserve">Antes de explorar sore el termino “tecnologías web ” vamos a comenzar definiendo cada palabra por separado para posteriormente unir los significados y poder enriquecer ese concepto. </w:t>
-      </w:r>
-      <w:r>
-        <w:rPr>
-          <w:noProof/>
-          <w:color w:val="000000" w:themeColor="text1"/>
-          <w:lang w:val="es-ES_tradnl"/>
-        </w:rPr>
-        <w:t xml:space="preserve">Comencemos con el termino de “tecnología” cuyo significado se suele asociar </w:t>
-      </w:r>
-      <w:r>
-        <w:rPr>
-          <w:noProof/>
-          <w:color w:val="000000" w:themeColor="text1"/>
-          <w:lang w:val="es-ES_tradnl"/>
-        </w:rPr>
-        <w:t>con el saber científico y la ingeniería</w:t>
-      </w:r>
-      <w:r>
-        <w:rPr>
-          <w:color w:val="000000" w:themeColor="text1"/>
-          <w:shd w:val="clear" w:color="auto" w:fill="FFFFFF"/>
-        </w:rPr>
-        <w:t>; sin embargo, tecnología es toda noción que pueda facilitar la vida en sociedad, o que permita satisfacer demandas o necesidades individuales o colectivas, ajustadas a los requerimientos de una época específica.</w:t>
-      </w:r>
-    </w:p>
-    <w:p>
-      <w:pPr>
-        <w:spacing w:line="480" w:lineRule="auto"/>
-        <w:ind w:firstLine="720"/>
-        <w:rPr>
-          <w:color w:val="000000" w:themeColor="text1"/>
-          <w:shd w:val="clear" w:color="auto" w:fill="FFFFFF"/>
-        </w:rPr>
-      </w:pPr>
-      <w:r>
-        <w:rPr>
-          <w:color w:val="000000" w:themeColor="text1"/>
-          <w:shd w:val="clear" w:color="auto" w:fill="FFFFFF"/>
-        </w:rPr>
-        <w:t>En cuanto al termino de la “web” la palabra en si misma significa red o telaraña lo cual tiene mucho que ver el significado de este termino,</w:t>
-      </w:r>
-      <w:r>
-        <w:rPr>
-          <w:color w:val="000000" w:themeColor="text1"/>
-          <w:shd w:val="clear" w:color="auto" w:fill="FFFFFF"/>
-        </w:rPr>
-        <w:t>ya que la palabra en sí es un diminutivo para world wide web. Lo que en esencia es una red compleja de computadoras conectadas unas con otras intercambiando información de una forma muy rápida.</w:t>
-      </w:r>
-    </w:p>
-    <w:p>
-      <w:pPr>
-        <w:spacing w:line="480" w:lineRule="auto"/>
-        <w:ind w:firstLine="720"/>
-        <w:rPr>
-          <w:color w:val="000000" w:themeColor="text1"/>
-          <w:shd w:val="clear" w:color="auto" w:fill="FFFFFF"/>
-        </w:rPr>
-      </w:pPr>
-      <w:r>
-        <w:rPr>
-          <w:color w:val="000000" w:themeColor="text1"/>
-          <w:shd w:val="clear" w:color="auto" w:fill="FFFFFF"/>
-        </w:rPr>
-        <w:t>Las tecnologías web no son nada m</w:t>
-      </w:r>
-      <w:r>
-        <w:rPr>
-          <w:color w:val="000000" w:themeColor="text1"/>
-          <w:shd w:val="clear" w:color="auto" w:fill="FFFFFF"/>
-        </w:rPr>
-        <w:t>as que herramientas ocupadas en la web para ofrecer servicios mucho mas eficientes. Estas herramientas hacen que la web habrá un sin número de posibilidades como esta denotado en la pagina oficial de mozila developer:</w:t>
-      </w:r>
-    </w:p>
-    <w:p>
-      <w:pPr>
-        <w:pStyle w:val="Ttulo2"/>
-        <w:shd w:val="clear" w:color="auto" w:fill="FFFFFF"/>
-        <w:spacing w:after="540"/>
-        <w:rPr>
-          <w:b w:val="0"/>
-          <w:bCs w:val="0"/>
-          <w:lang w:val="es-MX"/>
-        </w:rPr>
-      </w:pPr>
-      <w:bookmarkStart w:id="31" w:name="_Toc60391840"/>
-      <w:r>
-        <w:rPr>
-          <w:color w:val="000000" w:themeColor="text1"/>
-          <w:shd w:val="clear" w:color="auto" w:fill="FFFFFF"/>
-          <w:lang w:val="es-MX"/>
-        </w:rPr>
-        <w:t>“</w:t>
-      </w:r>
-      <w:r>
-        <w:rPr>
-          <w:b w:val="0"/>
-          <w:bCs w:val="0"/>
-          <w:lang w:val="es-MX"/>
-        </w:rPr>
-        <w:t>La Web abierta presenta increíbles oportunidades para los desarrolladores. Para aprovechar al máximo estas tecnologías, debes saber cómo utilizarla</w:t>
-      </w:r>
-      <w:r>
-        <w:rPr>
-          <w:b w:val="0"/>
-          <w:bCs w:val="0"/>
-          <w:lang w:val="es-MX"/>
-        </w:rPr>
-        <w:t>s”</w:t>
-      </w:r>
-      <w:sdt>
-        <w:sdtPr>
-          <w:rPr>
-            <w:b w:val="0"/>
-            <w:bCs w:val="0"/>
-            <w:lang w:val="es-MX"/>
-          </w:rPr>
-          <w:id w:val="274519240"/>
-          <w:citation/>
-        </w:sdtPr>
-        <w:sdtEndPr/>
-        <w:sdtContent>
-          <w:r>
-            <w:rPr>
-              <w:b w:val="0"/>
-              <w:bCs w:val="0"/>
-              <w:lang w:val="es-MX"/>
-            </w:rPr>
-            <w:fldChar w:fldCharType="begin"/>
-          </w:r>
-          <w:r>
-            <w:rPr>
-              <w:b w:val="0"/>
-              <w:bCs w:val="0"/>
-              <w:lang w:val="es-ES"/>
-            </w:rPr>
-            <w:instrText xml:space="preserve"> CITATION Moz \l 3082 </w:instrText>
-          </w:r>
-          <w:r>
-            <w:rPr>
-              <w:b w:val="0"/>
-              <w:bCs w:val="0"/>
-              <w:lang w:val="es-MX"/>
-            </w:rPr>
-            <w:fldChar w:fldCharType="separate"/>
-          </w:r>
-          <w:r>
-            <w:rPr>
-              <w:b w:val="0"/>
-              <w:bCs w:val="0"/>
-              <w:lang w:val="es-ES"/>
-            </w:rPr>
-            <w:t xml:space="preserve"> </w:t>
-          </w:r>
-          <w:r>
-            <w:rPr>
-              <w:lang w:val="es-ES"/>
-            </w:rPr>
-            <w:t>(Mozilla , s.f.)</w:t>
-          </w:r>
-          <w:r>
-            <w:rPr>
-              <w:b w:val="0"/>
-              <w:bCs w:val="0"/>
-              <w:lang w:val="es-MX"/>
-            </w:rPr>
-            <w:fldChar w:fldCharType="end"/>
-          </w:r>
-        </w:sdtContent>
-      </w:sdt>
-      <w:bookmarkEnd w:id="31"/>
-    </w:p>
-    <w:p>
-      <w:pPr>
-        <w:spacing w:line="480" w:lineRule="auto"/>
-      </w:pPr>
-      <w:r>
-        <w:tab/>
-        <w:t>Las principales tecnologías oc</w:t>
-      </w:r>
-      <w:r>
-        <w:t xml:space="preserve">upadas en la web según un articulo publicado por la empresa Mediaroom nos dice que las tecnologias más usadas en el año 2019. Fueron </w:t>
-      </w:r>
-      <w:r>
-        <w:lastRenderedPageBreak/>
-        <w:t>HTML5,CSS3,Bootstrap,TypeScript,JavaScript, entre otras referente al desarrollo en el frontend. En el caso del backend fueron Python, Ruby,JavaScript(NodeJs)</w:t>
-      </w:r>
-      <w:r>
-        <w:t xml:space="preserve"> entre otros.</w:t>
-      </w:r>
-    </w:p>
-    <w:p>
-      <w:pPr>
-        <w:spacing w:line="480" w:lineRule="auto"/>
-      </w:pPr>
-      <w:r>
-        <w:t>Todas las herramientas son las que hacen posible que la web exista y hace que todas las transacciones bancarias y muchos procesos administrativos sean posibles, y actualmente es imposible concibir un mundo sin todas estas herramientas.</w:t>
-      </w:r>
-    </w:p>
-    <w:p>
-      <w:pPr>
-        <w:spacing w:line="480" w:lineRule="auto"/>
-        <w:ind w:firstLine="720"/>
-        <w:rPr>
-          <w:noProof/>
-        </w:rPr>
-      </w:pPr>
-    </w:p>
-    <w:p>
-      <w:pPr>
-        <w:pStyle w:val="Ttulo3"/>
-      </w:pPr>
-      <w:r>
-        <w:t xml:space="preserve">     </w:t>
-      </w:r>
-      <w:bookmarkStart w:id="32" w:name="_Toc60391841"/>
-      <w:r>
-        <w:t>2.</w:t>
-      </w:r>
-      <w:r>
-        <w:t>2</w:t>
-      </w:r>
-      <w:r>
-        <w:t>.1</w:t>
-      </w:r>
-      <w:r>
-        <w:t xml:space="preserve"> </w:t>
-      </w:r>
-      <w:r>
-        <w:t>Tecnologías web implementadas para pagos electrónicos</w:t>
-      </w:r>
-      <w:r>
-        <w:t>.</w:t>
-      </w:r>
-      <w:bookmarkEnd w:id="32"/>
-    </w:p>
-    <w:p>
-      <w:pPr>
-        <w:rPr>
-          <w:lang w:val="es-ES_tradnl"/>
-        </w:rPr>
-      </w:pPr>
-    </w:p>
-    <w:p>
-      <w:pPr>
-        <w:spacing w:line="480" w:lineRule="auto"/>
-        <w:rPr>
-          <w:color w:val="000000" w:themeColor="text1"/>
-          <w:lang w:val="es-ES_tradnl"/>
-        </w:rPr>
-      </w:pPr>
-      <w:r>
-        <w:rPr>
-          <w:lang w:val="es-ES_tradnl"/>
-        </w:rPr>
-        <w:tab/>
-      </w:r>
-      <w:r>
-        <w:rPr>
-          <w:color w:val="000000" w:themeColor="text1"/>
-          <w:lang w:val="es-ES_tradnl"/>
-        </w:rPr>
-        <w:t xml:space="preserve">Para hacer un pago en línea debe de existir un sistema web que pueda hacer esto y para su construcción debemos tomar </w:t>
-      </w:r>
-      <w:proofErr w:type="spellStart"/>
-      <w:r>
-        <w:rPr>
-          <w:color w:val="000000" w:themeColor="text1"/>
-          <w:lang w:val="es-ES_tradnl"/>
-        </w:rPr>
-        <w:t>encuenta</w:t>
-      </w:r>
-      <w:proofErr w:type="spellEnd"/>
-      <w:r>
-        <w:rPr>
-          <w:color w:val="000000" w:themeColor="text1"/>
-          <w:lang w:val="es-ES_tradnl"/>
-        </w:rPr>
-        <w:t xml:space="preserve"> el desarrollo en 2 partes, el </w:t>
-      </w:r>
-      <w:proofErr w:type="spellStart"/>
-      <w:r>
-        <w:rPr>
-          <w:color w:val="000000" w:themeColor="text1"/>
-          <w:lang w:val="es-ES_tradnl"/>
-        </w:rPr>
-        <w:t>frontend</w:t>
-      </w:r>
-      <w:proofErr w:type="spellEnd"/>
-      <w:r>
-        <w:rPr>
-          <w:color w:val="000000" w:themeColor="text1"/>
-          <w:lang w:val="es-ES_tradnl"/>
-        </w:rPr>
-        <w:t xml:space="preserve"> y el </w:t>
-      </w:r>
-      <w:proofErr w:type="spellStart"/>
-      <w:proofErr w:type="gramStart"/>
-      <w:r>
-        <w:rPr>
-          <w:color w:val="000000" w:themeColor="text1"/>
-          <w:lang w:val="es-ES_tradnl"/>
-        </w:rPr>
-        <w:t>backend</w:t>
-      </w:r>
-      <w:proofErr w:type="spellEnd"/>
-      <w:r>
-        <w:rPr>
-          <w:color w:val="000000" w:themeColor="text1"/>
-          <w:lang w:val="es-ES_tradnl"/>
-        </w:rPr>
-        <w:t xml:space="preserve"> ,</w:t>
-      </w:r>
-      <w:proofErr w:type="gramEnd"/>
-      <w:r>
-        <w:rPr>
-          <w:color w:val="000000" w:themeColor="text1"/>
-          <w:lang w:val="es-ES_tradnl"/>
-        </w:rPr>
-        <w:t xml:space="preserve"> la </w:t>
-      </w:r>
-      <w:proofErr w:type="spellStart"/>
-      <w:r>
-        <w:rPr>
-          <w:color w:val="000000" w:themeColor="text1"/>
-          <w:lang w:val="es-ES_tradnl"/>
-        </w:rPr>
-        <w:t>pagia</w:t>
-      </w:r>
-      <w:proofErr w:type="spellEnd"/>
-      <w:r>
-        <w:rPr>
-          <w:color w:val="000000" w:themeColor="text1"/>
-          <w:lang w:val="es-ES_tradnl"/>
-        </w:rPr>
-        <w:t xml:space="preserve"> </w:t>
-      </w:r>
-      <w:proofErr w:type="spellStart"/>
-      <w:r>
-        <w:rPr>
-          <w:color w:val="000000" w:themeColor="text1"/>
-          <w:lang w:val="es-ES_tradnl"/>
-        </w:rPr>
-        <w:t>Pla</w:t>
-      </w:r>
-      <w:r>
-        <w:rPr>
-          <w:color w:val="000000" w:themeColor="text1"/>
-          <w:lang w:val="es-ES_tradnl"/>
-        </w:rPr>
-        <w:t>t</w:t>
-      </w:r>
-      <w:r>
-        <w:rPr>
-          <w:color w:val="000000" w:themeColor="text1"/>
-          <w:lang w:val="es-ES_tradnl"/>
-        </w:rPr>
-        <w:t>zi</w:t>
-      </w:r>
-      <w:proofErr w:type="spellEnd"/>
-      <w:r>
-        <w:rPr>
-          <w:color w:val="000000" w:themeColor="text1"/>
-          <w:lang w:val="es-ES_tradnl"/>
-        </w:rPr>
-        <w:t xml:space="preserve"> nos resume esto de una manera muy corta:</w:t>
-      </w:r>
-    </w:p>
-    <w:p>
-      <w:pPr>
-        <w:spacing w:line="480" w:lineRule="auto"/>
-        <w:ind w:left="720"/>
-        <w:rPr>
-          <w:color w:val="000000" w:themeColor="text1"/>
-        </w:rPr>
-      </w:pPr>
-      <w:r>
-        <w:rPr>
-          <w:color w:val="000000" w:themeColor="text1"/>
-          <w:shd w:val="clear" w:color="auto" w:fill="FFFFFF"/>
-        </w:rPr>
-        <w:t>Frontend es la parte de un programa o dispositivo a la que un usuario puede acceder directamente. Son todas las tecnologías de diseño y desarrollo web que corren en el navegador y que se encargan de la interactividad con los usuarios.</w:t>
-      </w:r>
-    </w:p>
-    <w:p>
-      <w:pPr>
-        <w:spacing w:line="480" w:lineRule="auto"/>
-        <w:ind w:left="720"/>
-        <w:rPr>
-          <w:color w:val="000000" w:themeColor="text1"/>
-        </w:rPr>
-      </w:pPr>
-      <w:r>
-        <w:rPr>
-          <w:color w:val="000000" w:themeColor="text1"/>
-          <w:shd w:val="clear" w:color="auto" w:fill="FFFFFF"/>
-        </w:rPr>
-        <w:t>Backend es la capa de acceso a datos de un software o cualquier dispositivo, que no es directamente accesible por los usuarios, además contiene la lógica de la aplicación que maneja dichos datos. El Backend también accede al servidor, que es una aplicación especializada que entiende la forma como el navegador solicita cosas.</w:t>
-      </w:r>
-      <w:sdt>
-        <w:sdtPr>
-          <w:rPr>
-            <w:color w:val="000000" w:themeColor="text1"/>
-            <w:shd w:val="clear" w:color="auto" w:fill="FFFFFF"/>
-          </w:rPr>
-          <w:id w:val="2104837629"/>
-          <w:citation/>
-        </w:sdtPr>
-        <w:sdtEndPr/>
-        <w:sdtContent>
-          <w:r>
-            <w:rPr>
-              <w:color w:val="000000" w:themeColor="text1"/>
-              <w:shd w:val="clear" w:color="auto" w:fill="FFFFFF"/>
-            </w:rPr>
-            <w:fldChar w:fldCharType="begin"/>
-          </w:r>
-          <w:r>
-            <w:rPr>
-              <w:color w:val="000000" w:themeColor="text1"/>
-              <w:shd w:val="clear" w:color="auto" w:fill="FFFFFF"/>
-              <w:lang w:val="es-ES"/>
-            </w:rPr>
-            <w:instrText xml:space="preserve"> CITATION Pla \l 3082 </w:instrText>
-          </w:r>
-          <w:r>
-            <w:rPr>
-              <w:color w:val="000000" w:themeColor="text1"/>
-              <w:shd w:val="clear" w:color="auto" w:fill="FFFFFF"/>
-            </w:rPr>
-            <w:fldChar w:fldCharType="separate"/>
-          </w:r>
-          <w:r>
-            <w:rPr>
-              <w:noProof/>
-              <w:color w:val="000000" w:themeColor="text1"/>
-              <w:shd w:val="clear" w:color="auto" w:fill="FFFFFF"/>
-              <w:lang w:val="es-ES"/>
-            </w:rPr>
-            <w:t xml:space="preserve"> </w:t>
-          </w:r>
-          <w:r>
-            <w:rPr>
-              <w:noProof/>
-              <w:color w:val="000000" w:themeColor="text1"/>
-              <w:shd w:val="clear" w:color="auto" w:fill="FFFFFF"/>
-              <w:lang w:val="es-ES"/>
-            </w:rPr>
-            <w:t>(Platzi, s.f.)</w:t>
-          </w:r>
-          <w:r>
-            <w:rPr>
-              <w:color w:val="000000" w:themeColor="text1"/>
-              <w:shd w:val="clear" w:color="auto" w:fill="FFFFFF"/>
-            </w:rPr>
-            <w:fldChar w:fldCharType="end"/>
-          </w:r>
-        </w:sdtContent>
-      </w:sdt>
-    </w:p>
-    <w:p>
-      <w:pPr>
-        <w:spacing w:line="480" w:lineRule="auto"/>
-      </w:pPr>
-      <w:r>
-        <w:t xml:space="preserve">Para el desarrollo de estas 2 partes es necesario recurrir a muchas herramientas tal cuales son los lenguajues de prgramación como JavaScrip, Pithon, Php, etc. Asi como también marcadores de textos y estilos como Html 5 y Css 3, afortunadamente actualmente </w:t>
-      </w:r>
-      <w:r>
-        <w:lastRenderedPageBreak/>
-        <w:t>existen herramientas que hacen mas rapidá la construcción de un sistema con esas carecteristicas como son los frameworks, Javier Gutierrez nos dice que un framework es:</w:t>
-      </w:r>
-    </w:p>
-    <w:p>
-      <w:pPr>
-        <w:spacing w:line="480" w:lineRule="auto"/>
-        <w:ind w:left="720"/>
-      </w:pPr>
-      <w:r>
-        <w:t>El concepto framework se emplea un muchos ámbitos del desarrollo de sistemas software, no solo en el ámbito de aplicaciones Web. Podemos encontrar frameworks para el desarrollo de aplicaciones médicas, de visión por computador, para el desarrollo de juegos, y para cualquier ámbito que pueda ocurrírsenos. En general, con el término framework, nos estamos refiriendo a una estructura software compuesta de componentes personalizables e intercambiables para el desarrollo de una aplicación</w:t>
-      </w:r>
-      <w:sdt>
-        <w:sdtPr>
-          <w:id w:val="-1439752894"/>
-          <w:citation/>
-        </w:sdtPr>
-        <w:sdtEndPr/>
-        <w:sdtContent>
-          <w:r>
-            <w:fldChar w:fldCharType="begin"/>
-          </w:r>
-          <w:r>
-            <w:rPr>
-              <w:lang w:val="es-ES"/>
-            </w:rPr>
-            <w:instrText xml:space="preserve"> CITATION JGu \l 3082 </w:instrText>
-          </w:r>
-          <w:r>
-            <w:fldChar w:fldCharType="separate"/>
-          </w:r>
-          <w:r>
-            <w:rPr>
-              <w:noProof/>
-              <w:lang w:val="es-ES"/>
-            </w:rPr>
-            <w:t xml:space="preserve"> (J. Gutierrez)</w:t>
-          </w:r>
-          <w:r>
-            <w:fldChar w:fldCharType="end"/>
-          </w:r>
-        </w:sdtContent>
-      </w:sdt>
-    </w:p>
-    <w:p>
-      <w:pPr>
-        <w:spacing w:line="480" w:lineRule="auto"/>
-      </w:pPr>
-      <w:r>
-        <w:tab/>
-        <w:t>No obstante la construcción del sistema web no es suficiente para realizar el pago ya que al involucrar pagos externos debe de haber una interacción con el sistema bancario correspondiente</w:t>
-      </w:r>
-      <w:r>
-        <w:t xml:space="preserve">, eso se hace mediante unas herramientas que hacen como puente para transferir datos mediante la web llamados Apis, </w:t>
-      </w:r>
-      <w:r>
-        <w:t>la pagina de plazi nos dice que un api es:</w:t>
-      </w:r>
-    </w:p>
-    <w:p>
-      <w:pPr>
-        <w:spacing w:line="480" w:lineRule="auto"/>
-        <w:ind w:left="720"/>
-      </w:pPr>
-      <w:r>
-        <w:t>Un Application Programming Interface (Interfaz de programación de aplicaciones), abreviado como API es un conjunto de subrutinas, funciones y procedimientos (o métodos, en la programación orientada a objetos) que ofrece cierta biblioteca para ser utilizado por otro software como una capa de abstracción.</w:t>
-      </w:r>
-    </w:p>
-    <w:p>
-      <w:pPr>
-        <w:spacing w:line="480" w:lineRule="auto"/>
-        <w:ind w:left="720"/>
-      </w:pPr>
-      <w:r>
-        <w:t>En pocas palabras es un atajo para hacernos a todos más fácil la programación. Se podría decir que es una función declarada que es usada por todos y no es necesario que cada vez que se ocupe se reescriba por todos los programadores.</w:t>
-      </w:r>
-      <w:sdt>
-        <w:sdtPr>
-          <w:id w:val="1362399254"/>
-          <w:citation/>
-        </w:sdtPr>
-        <w:sdtEndPr/>
-        <w:sdtContent>
-          <w:r>
-            <w:fldChar w:fldCharType="begin"/>
-          </w:r>
-          <w:r>
-            <w:rPr>
-              <w:lang w:val="es-ES"/>
-            </w:rPr>
-            <w:instrText xml:space="preserve"> CITATION Pla \l 3082 </w:instrText>
-          </w:r>
-          <w:r>
-            <w:fldChar w:fldCharType="separate"/>
-          </w:r>
-          <w:r>
-            <w:rPr>
-              <w:noProof/>
-              <w:lang w:val="es-ES"/>
-            </w:rPr>
-            <w:t xml:space="preserve"> (Platzi, s.f.)</w:t>
-          </w:r>
-          <w:r>
-            <w:fldChar w:fldCharType="end"/>
-          </w:r>
-        </w:sdtContent>
-      </w:sdt>
-    </w:p>
-    <w:p>
-      <w:pPr>
-        <w:spacing w:line="480" w:lineRule="auto"/>
-        <w:rPr>
-          <w:noProof/>
-        </w:rPr>
-      </w:pPr>
-      <w:r>
-        <w:rPr>
-          <w:noProof/>
-        </w:rPr>
-        <w:lastRenderedPageBreak/>
-        <w:tab/>
-        <w:t>Dicho todo esto podemos concluir que se ocupan 3 tipos de tecnologías</w:t>
-      </w:r>
-      <w:r>
-        <w:rPr>
-          <w:noProof/>
-        </w:rPr>
-        <w:t xml:space="preserve"> , herramientas para la construcción del frondend, herramientas para construir el backend y las Apis necesarias para conectar nuestro sistema web con el sistema web del banco y así poder campletar las transacciones con éxito.</w:t>
-      </w:r>
-    </w:p>
-    <w:p>
-      <w:pPr>
-        <w:pStyle w:val="Ttulo2"/>
-      </w:pPr>
-      <w:bookmarkStart w:id="33" w:name="_Toc60391842"/>
-      <w:r>
-        <w:t>2.</w:t>
-      </w:r>
-      <w:r>
-        <w:t>3 Administración de inscripciones y colegiaturas con Tecnologías web</w:t>
-      </w:r>
-      <w:bookmarkEnd w:id="33"/>
-    </w:p>
-    <w:p>
-      <w:pPr>
-        <w:pStyle w:val="Ttulo3"/>
-      </w:pPr>
-      <w:bookmarkStart w:id="34" w:name="_Toc60391843"/>
-      <w:r>
-        <w:t>2.</w:t>
-      </w:r>
-      <w:r>
-        <w:t>3</w:t>
-      </w:r>
-      <w:r>
-        <w:t>.1</w:t>
-      </w:r>
-      <w:r>
-        <w:t xml:space="preserve"> Impacto en los procesos involucrados en la administración de inscripciones y</w:t>
-      </w:r>
+        <w:rPr>
+          <w:noProof/>
+          <w:lang w:val="es-ES_tradnl"/>
+        </w:rPr>
+      </w:pPr>
+      <w:r>
+        <w:rPr>
+          <w:noProof/>
+          <w:lang w:val="es-ES_tradnl"/>
+        </w:rPr>
+        <w:t>2.5 Sistema web.</w:t>
+      </w:r>
+      <w:bookmarkStart w:id="34" w:name="_GoBack"/>
       <w:bookmarkEnd w:id="34"/>
-      <w:r>
-        <w:t xml:space="preserve"> </w:t>
-      </w:r>
-    </w:p>
-    <w:p>
-      <w:pPr>
-        <w:pStyle w:val="Ttulo3"/>
-      </w:pPr>
-    </w:p>
-    <w:p>
-      <w:pPr>
-        <w:pStyle w:val="Ttulo3"/>
-      </w:pPr>
-      <w:bookmarkStart w:id="35" w:name="_Toc60391844"/>
-      <w:r>
-        <w:t>colegiaturas provocados con los nuevos cambios</w:t>
-      </w:r>
-      <w:r>
-        <w:t>.</w:t>
-      </w:r>
-      <w:bookmarkEnd w:id="35"/>
-    </w:p>
-    <w:p>
-      <w:pPr>
-        <w:rPr>
-          <w:lang w:val="es-ES_tradnl"/>
-        </w:rPr>
-      </w:pPr>
-    </w:p>
-    <w:p>
-      <w:pPr>
-        <w:pStyle w:val="Ttulo4"/>
-        <w:rPr>
-          <w:noProof/>
-          <w:sz w:val="24"/>
-          <w:szCs w:val="24"/>
-          <w:lang w:val="es-ES_tradnl"/>
-        </w:rPr>
-      </w:pPr>
-      <w:r>
-        <w:rPr>
-          <w:noProof/>
-          <w:sz w:val="24"/>
-          <w:szCs w:val="24"/>
-          <w:lang w:val="es-ES_tradnl"/>
-        </w:rPr>
-        <w:t xml:space="preserve">     2.3.1.1 cambios en la insfrestructura material.</w:t>
-      </w:r>
-    </w:p>
-    <w:p>
-      <w:pPr>
-        <w:rPr>
-          <w:lang w:val="es-ES_tradnl"/>
-        </w:rPr>
-      </w:pPr>
-    </w:p>
-    <w:p>
-      <w:pPr>
-        <w:spacing w:line="480" w:lineRule="auto"/>
-        <w:ind w:firstLine="720"/>
-        <w:rPr>
-          <w:color w:val="000000" w:themeColor="text1"/>
-        </w:rPr>
-      </w:pPr>
-      <w:r>
-        <w:rPr>
-          <w:color w:val="000000" w:themeColor="text1"/>
-          <w:shd w:val="clear" w:color="auto" w:fill="FFFFFF"/>
-        </w:rPr>
-        <w:t>La revolución tecnológica ha provocado cambios en el proceso para realizar las cosas en nuestra vida cotidiana. Esta tecnología nos ha vuelto dependiente de ella, al punto de considerarnos sin la misma, una sociedad prehistórica, pero también nos ha aportado grandes beneficios como la optimización de herramientas y procesos que nos ahorran trabajo, tiempo y esfuerzo y al mismo tiempo influyen en el entorno social en el que vivimos.</w:t>
-      </w:r>
-    </w:p>
-    <w:p>
-      <w:pPr>
-        <w:spacing w:line="480" w:lineRule="auto"/>
-        <w:ind w:firstLine="720"/>
-        <w:rPr>
-          <w:color w:val="000000" w:themeColor="text1"/>
-        </w:rPr>
-      </w:pPr>
-      <w:r>
-        <w:rPr>
-          <w:color w:val="000000" w:themeColor="text1"/>
-          <w:shd w:val="clear" w:color="auto" w:fill="FFFFFF"/>
-        </w:rPr>
-        <w:t>En la Contabilidad, la tecnología nos ha ayudado en el proceso virtual, desde la invención de la primera computadora personal, que permitió el uso de programas para efectuar operaciones contables y que anteriormente solo se podía hacer a mano o mediante el uso de aparatos que no pudieran almacenar la información de manera digital.</w:t>
-      </w:r>
-    </w:p>
-    <w:p>
-      <w:pPr>
-        <w:spacing w:line="480" w:lineRule="auto"/>
-        <w:rPr>
-          <w:noProof/>
-          <w:color w:val="000000" w:themeColor="text1"/>
-        </w:rPr>
-      </w:pPr>
-      <w:r>
-        <w:rPr>
-          <w:noProof/>
-          <w:color w:val="000000" w:themeColor="text1"/>
-        </w:rPr>
-        <w:tab/>
-        <w:t xml:space="preserve">Con los cambios mencionados anteriormente </w:t>
-      </w:r>
-      <w:r>
-        <w:rPr>
-          <w:noProof/>
-          <w:color w:val="000000" w:themeColor="text1"/>
-        </w:rPr>
-        <w:t>las instituciones se vieron obligados a comprar suficientes equipos de computo para poder trabajar de manera mucho mas rapida y eficiente, pero este cambio a sido de manera progresiva y de cierta manera lenta debido a la poca importancia que se le a dado al desarrollo tecnologíco en México</w:t>
-      </w:r>
-      <w:r>
-        <w:rPr>
-          <w:noProof/>
-          <w:color w:val="000000" w:themeColor="text1"/>
-        </w:rPr>
-        <w:t>.</w:t>
-      </w:r>
-    </w:p>
-    <w:p>
-      <w:pPr>
-        <w:tabs>
-          <w:tab w:val="left" w:pos="720"/>
-          <w:tab w:val="left" w:pos="1440"/>
-          <w:tab w:val="left" w:pos="2160"/>
-          <w:tab w:val="left" w:pos="2880"/>
-          <w:tab w:val="center" w:pos="4320"/>
-        </w:tabs>
-        <w:spacing w:line="480" w:lineRule="auto"/>
-        <w:rPr>
-          <w:noProof/>
-          <w:color w:val="000000" w:themeColor="text1"/>
-        </w:rPr>
-      </w:pPr>
-      <w:r>
-        <w:rPr>
-          <w:noProof/>
-          <w:color w:val="000000" w:themeColor="text1"/>
-        </w:rPr>
-        <w:lastRenderedPageBreak/>
-        <w:tab/>
-        <w:t xml:space="preserve">A principios de los </w:t>
-      </w:r>
-      <w:r>
-        <w:rPr>
-          <w:noProof/>
-          <w:color w:val="000000" w:themeColor="text1"/>
-        </w:rPr>
-        <w:t>90</w:t>
-      </w:r>
-      <w:r>
-        <w:rPr>
-          <w:noProof/>
-          <w:color w:val="000000" w:themeColor="text1"/>
-        </w:rPr>
-        <w:t>s</w:t>
-      </w:r>
-      <w:r>
-        <w:rPr>
-          <w:noProof/>
-          <w:color w:val="000000" w:themeColor="text1"/>
-        </w:rPr>
-        <w:t xml:space="preserve"> las instituciones academicas comenzaron a implementarse las computadoras para su contabilidad , para los primeros años 2000s se comienzan a implementar </w:t>
-      </w:r>
-      <w:r>
-        <w:rPr>
-          <w:noProof/>
-          <w:color w:val="000000" w:themeColor="text1"/>
-        </w:rPr>
-        <w:t>redes locales y redes wan para llevar la contabilidad y hace menos de 12 años se comenzaron a adquirir herramientas que logren hacer los procesos de contabilidad mucho mas rápido y sencillo tanto para los alumnos como el personal.</w:t>
-      </w:r>
-    </w:p>
-    <w:p>
-      <w:pPr>
-        <w:pStyle w:val="Ttulo4"/>
-        <w:rPr>
-          <w:noProof/>
-          <w:sz w:val="24"/>
-          <w:szCs w:val="24"/>
-          <w:lang w:val="es-ES_tradnl"/>
-        </w:rPr>
-      </w:pPr>
-      <w:r>
-        <w:rPr>
-          <w:noProof/>
-          <w:sz w:val="24"/>
-          <w:szCs w:val="24"/>
-          <w:lang w:val="es-ES_tradnl"/>
-        </w:rPr>
-        <w:t xml:space="preserve">     2.3.1.2 cambios en la insfrestructura Laboral.</w:t>
-      </w:r>
-    </w:p>
-    <w:p>
-      <w:pPr>
-        <w:rPr>
-          <w:lang w:val="es-ES_tradnl"/>
-        </w:rPr>
-      </w:pPr>
-    </w:p>
-    <w:p>
-      <w:pPr>
-        <w:spacing w:line="480" w:lineRule="auto"/>
-        <w:rPr>
-          <w:noProof/>
-          <w:lang w:val="es-ES_tradnl"/>
-        </w:rPr>
-      </w:pPr>
-      <w:r>
-        <w:rPr>
-          <w:noProof/>
-          <w:lang w:val="es-ES_tradnl"/>
-        </w:rPr>
-        <w:tab/>
-        <w:t>Las ciencias computacionales son muy nuevas dado que hace menos de 100 años que se creo la primera computadora digital , que fue mejorada por fisicos y matemáticos atravez de los años, pero a mediados de los 60s en las universidades mas importantes de México con la UNAM , el IPN o la UAP comenzaron a agregar a sus planes de estudio carreras dedicadas a las ciencias de la computación.</w:t>
-      </w:r>
-    </w:p>
-    <w:p>
-      <w:pPr>
-        <w:spacing w:line="480" w:lineRule="auto"/>
-        <w:rPr>
-          <w:noProof/>
-          <w:lang w:val="es-ES_tradnl"/>
-        </w:rPr>
-      </w:pPr>
-      <w:r>
-        <w:rPr>
-          <w:noProof/>
-          <w:lang w:val="es-ES_tradnl"/>
-        </w:rPr>
-        <w:tab/>
-        <w:t>Con estos cambios que fueron llegando poco a poco al país</w:t>
-      </w:r>
-      <w:r>
-        <w:rPr>
-          <w:noProof/>
-          <w:lang w:val="es-ES_tradnl"/>
-        </w:rPr>
-        <w:t xml:space="preserve"> y por lo tanto el personal encardo de las distiuntas areas economicas de las instituciones academicas tuvieron que ser capacitadas para el manejo de las nuevas computadoras , así como sus herramientas. Tanto así que las persnas que no pudieron </w:t>
-      </w:r>
-      <w:r>
-        <w:rPr>
-          <w:noProof/>
-          <w:lang w:val="es-ES_tradnl"/>
-        </w:rPr>
-        <w:t xml:space="preserve">adaptarse a las nuevas tecnologías tuvieron que ser </w:t>
-      </w:r>
-      <w:r>
-        <w:rPr>
-          <w:noProof/>
-          <w:lang w:val="es-ES_tradnl"/>
-        </w:rPr>
-        <w:t>tuvieron que ser reemplazadas de sus puestos.</w:t>
-      </w:r>
-    </w:p>
-    <w:p>
-      <w:pPr>
-        <w:spacing w:line="480" w:lineRule="auto"/>
-        <w:rPr>
-          <w:noProof/>
-          <w:lang w:val="es-ES_tradnl"/>
-        </w:rPr>
-      </w:pPr>
-      <w:r>
-        <w:rPr>
-          <w:noProof/>
-          <w:lang w:val="es-ES_tradnl"/>
-        </w:rPr>
-        <w:tab/>
-        <w:t xml:space="preserve">También en todos los planes de estudios del país </w:t>
-      </w:r>
-      <w:r>
-        <w:rPr>
-          <w:noProof/>
-          <w:lang w:val="es-ES_tradnl"/>
-        </w:rPr>
-        <w:t>relacionados con el area economico-administrativo se agregaron materias pertinentes a la computación y al uso de las tecnologías que usaran en sus trabajos profe</w:t>
-      </w:r>
-    </w:p>
-    <w:p>
-      <w:pPr>
-        <w:spacing w:line="480" w:lineRule="auto"/>
-        <w:rPr>
-          <w:noProof/>
-          <w:lang w:val="es-ES_tradnl"/>
-        </w:rPr>
-      </w:pPr>
-    </w:p>
-    <w:p>
-      <w:pPr>
-        <w:spacing w:line="480" w:lineRule="auto"/>
-        <w:rPr>
-          <w:noProof/>
-          <w:lang w:val="es-ES_tradnl"/>
-        </w:rPr>
-      </w:pPr>
-    </w:p>
-    <w:p>
-      <w:pPr>
-        <w:spacing w:line="480" w:lineRule="auto"/>
-        <w:rPr>
-          <w:noProof/>
-          <w:lang w:val="es-ES_tradnl"/>
-        </w:rPr>
-      </w:pPr>
-    </w:p>
-    <w:p>
-      <w:pPr>
-        <w:pStyle w:val="Ttulo3"/>
-      </w:pPr>
-      <w:bookmarkStart w:id="36" w:name="_Toc60391845"/>
-      <w:r>
-        <w:lastRenderedPageBreak/>
-        <w:t>2.</w:t>
-      </w:r>
-      <w:r>
-        <w:t>3</w:t>
-      </w:r>
-      <w:r>
-        <w:t>.</w:t>
-      </w:r>
-      <w:r>
-        <w:t>2 Beneficios obtenidos con la implementación de tecnologías web en la</w:t>
-      </w:r>
-      <w:bookmarkEnd w:id="36"/>
-      <w:r>
-        <w:t xml:space="preserve"> </w:t>
-      </w:r>
-    </w:p>
-    <w:p>
-      <w:pPr>
-        <w:pStyle w:val="Ttulo3"/>
-      </w:pPr>
-    </w:p>
-    <w:p>
-      <w:pPr>
-        <w:pStyle w:val="Ttulo3"/>
-      </w:pPr>
-      <w:bookmarkStart w:id="37" w:name="_Toc60391846"/>
-      <w:r>
-        <w:t>administración economica.</w:t>
-      </w:r>
-      <w:bookmarkEnd w:id="37"/>
-    </w:p>
-    <w:p>
-      <w:pPr>
-        <w:rPr>
-          <w:lang w:val="es-ES_tradnl"/>
-        </w:rPr>
-      </w:pPr>
-    </w:p>
-    <w:p>
-      <w:pPr>
-        <w:spacing w:line="480" w:lineRule="auto"/>
-        <w:rPr>
-          <w:noProof/>
-          <w:lang w:val="es-ES_tradnl"/>
-        </w:rPr>
-      </w:pPr>
-      <w:r>
-        <w:rPr>
-          <w:noProof/>
-          <w:lang w:val="es-ES_tradnl"/>
-        </w:rPr>
-        <w:tab/>
-        <w:t xml:space="preserve">A principo de los años dos mil </w:t>
-      </w:r>
-      <w:r>
-        <w:rPr>
-          <w:noProof/>
-          <w:lang w:val="es-ES_tradnl"/>
-        </w:rPr>
-        <w:t>las computadoras comenzaron a ser parte de los departamentos de administración economica de las escuelas y con ello llegaron muchos beneficios, uno de ellos fue la rapides con la cual se llevaban los registros a a las bases de datos y por ende también hubo un aumento en la agilidad de papeleos y calcúlos necesarios para llevar su contabilidad, tambien hubo un beneficio en la capacidad de hacer respaldos de los libros contables ya que no era tan tedioso como el hacerlo a mano, juntamente con la seguridad de los datos, pues los problemas de redundancia y per</w:t>
-      </w:r>
-      <w:r>
-        <w:rPr>
-          <w:noProof/>
-          <w:lang w:val="es-ES_tradnl"/>
-        </w:rPr>
-        <w:t>dida quedaron en el pasado.</w:t>
-      </w:r>
-    </w:p>
-    <w:p>
-      <w:pPr>
-        <w:spacing w:line="480" w:lineRule="auto"/>
-        <w:rPr>
-          <w:noProof/>
-          <w:lang w:val="es-ES_tradnl"/>
-        </w:rPr>
-      </w:pPr>
-      <w:r>
-        <w:rPr>
-          <w:noProof/>
-          <w:lang w:val="es-ES_tradnl"/>
-        </w:rPr>
-        <w:tab/>
-        <w:t>Con la llegada de los sistemas contables en linea esto volvío a cambiar de una manera muy positiva puesto que no solamente se podian intercambiar información de manera local si no que ahora las distancias ya no eran un limite además los sistemas se podían interconectar y esto llego con una gran ventaja para el sistema de pagos de servicios en este caso el pago de inscripciones y colegiaturas.</w:t>
-      </w:r>
-    </w:p>
-    <w:p>
-      <w:pPr>
-        <w:spacing w:line="480" w:lineRule="auto"/>
-        <w:rPr>
-          <w:noProof/>
-          <w:lang w:val="es-ES_tradnl"/>
-        </w:rPr>
-      </w:pPr>
-      <w:r>
-        <w:rPr>
-          <w:noProof/>
-          <w:lang w:val="es-ES_tradnl"/>
-        </w:rPr>
-        <w:tab/>
-        <w:t xml:space="preserve">El pago en linea representó una revolución en el sector economico pues las personas ya podían pagar servicios sin hacer largas filas en los bancos y exponerse en las calles, esto no sólo era beneficioso para los alumnos de la institución sino que tambien para el personal de la misma pues hacía </w:t>
-      </w:r>
-      <w:r>
-        <w:rPr>
-          <w:noProof/>
-          <w:lang w:val="es-ES_tradnl"/>
-        </w:rPr>
-        <w:t>el procesos mucho más rápido y facíl.</w:t>
-      </w:r>
-    </w:p>
-    <w:p>
-      <w:pPr>
-        <w:spacing w:line="480" w:lineRule="auto"/>
-        <w:rPr>
-          <w:noProof/>
-          <w:lang w:val="es-ES_tradnl"/>
-        </w:rPr>
-      </w:pPr>
-    </w:p>
-    <w:p>
-      <w:pPr>
-        <w:spacing w:line="480" w:lineRule="auto"/>
-        <w:rPr>
-          <w:lang w:val="es-ES_tradnl"/>
-        </w:rPr>
-      </w:pPr>
-      <w:r>
-        <w:rPr>
-          <w:noProof/>
-          <w:lang w:val="es-ES_tradnl"/>
-        </w:rPr>
-        <w:tab/>
-      </w:r>
-      <w:r>
-        <w:rPr>
-          <w:lang w:val="es-ES_tradnl"/>
-        </w:rPr>
-        <w:tab/>
-      </w:r>
-    </w:p>
-    <w:p>
-      <w:pPr>
-        <w:spacing w:line="480" w:lineRule="auto"/>
-        <w:rPr>
-          <w:lang w:val="es-ES_tradnl"/>
-        </w:rPr>
-      </w:pPr>
-    </w:p>
-    <w:bookmarkStart w:id="38" w:name="_Toc60391847" w:displacedByCustomXml="next"/>
-    <w:sdt>
-      <w:sdtPr>
-        <w:rPr>
-          <w:b w:val="0"/>
-          <w:bCs w:val="0"/>
-          <w:noProof w:val="0"/>
-          <w:lang w:val="es-ES"/>
-        </w:rPr>
-        <w:id w:val="-1686043960"/>
-        <w:docPartObj>
-          <w:docPartGallery w:val="Bibliographies"/>
-          <w:docPartUnique/>
-        </w:docPartObj>
-      </w:sdtPr>
-      <w:sdtEndPr>
-        <w:rPr>
-          <w:lang w:val="es-MX"/>
-        </w:rPr>
-      </w:sdtEndPr>
-      <w:sdtContent>
-        <w:p>
-          <w:pPr>
-            <w:pStyle w:val="Ttulo1"/>
-          </w:pPr>
-          <w:r>
-            <w:rPr>
-              <w:lang w:val="es-ES"/>
-            </w:rPr>
-            <w:t>Bibliografía</w:t>
-          </w:r>
-          <w:bookmarkEnd w:id="38"/>
-        </w:p>
-        <w:sdt>
-          <w:sdtPr>
-            <w:id w:val="111145805"/>
-            <w:bibliography/>
-          </w:sdtPr>
-          <w:sdtEndPr/>
-          <w:sdtContent>
-            <w:p>
-              <w:pPr>
-                <w:pStyle w:val="Bibliografa"/>
-                <w:ind w:left="720" w:hanging="720"/>
-                <w:rPr>
-                  <w:noProof/>
-                  <w:lang w:val="es-ES"/>
-                </w:rPr>
-              </w:pPr>
-              <w:r>
-                <w:fldChar w:fldCharType="begin"/>
-              </w:r>
-              <w:r>
-                <w:instrText>BIBLIOGRAPHY</w:instrText>
-              </w:r>
-              <w:r>
-                <w:fldChar w:fldCharType="separate"/>
-              </w:r>
-              <w:r>
-                <w:rPr>
-                  <w:noProof/>
-                  <w:lang w:val="es-ES"/>
-                </w:rPr>
-                <w:t xml:space="preserve">Cardenas Deham, S. (2011). Escuelas de doble turno en México: una estimación de diferencias asociadas con su implementación. </w:t>
-              </w:r>
-              <w:r>
-                <w:rPr>
-                  <w:i/>
-                  <w:iCs/>
-                  <w:noProof/>
-                  <w:lang w:val="es-ES"/>
-                </w:rPr>
-                <w:t>Scielo</w:t>
-              </w:r>
-              <w:r>
-                <w:rPr>
-                  <w:noProof/>
-                  <w:lang w:val="es-ES"/>
-                </w:rPr>
-                <w:t>.</w:t>
-              </w:r>
-            </w:p>
-            <w:p>
-              <w:pPr>
-                <w:pStyle w:val="Bibliografa"/>
-                <w:ind w:left="720" w:hanging="720"/>
-                <w:rPr>
-                  <w:noProof/>
-                  <w:lang w:val="es-ES"/>
-                </w:rPr>
-              </w:pPr>
-              <w:r>
-                <w:rPr>
-                  <w:noProof/>
-                  <w:lang w:val="es-ES"/>
-                </w:rPr>
-                <w:t xml:space="preserve">Álvarez, J. (28 de febrero de 2018). </w:t>
-              </w:r>
-              <w:r>
-                <w:rPr>
-                  <w:i/>
-                  <w:iCs/>
-                  <w:noProof/>
-                  <w:lang w:val="es-ES"/>
-                </w:rPr>
-                <w:t>muypymes.com</w:t>
-              </w:r>
-              <w:r>
-                <w:rPr>
-                  <w:noProof/>
-                  <w:lang w:val="es-ES"/>
-                </w:rPr>
-                <w:t>. Obtenido de muy pymes: https://www.muypymes.com/2018/02/28/estos-los-principales-problemas-contabilidad-sufren-las-pymes</w:t>
-              </w:r>
-            </w:p>
-            <w:p>
-              <w:pPr>
-                <w:pStyle w:val="Bibliografa"/>
-                <w:ind w:left="720" w:hanging="720"/>
-                <w:rPr>
-                  <w:noProof/>
-                  <w:lang w:val="es-ES"/>
-                </w:rPr>
-              </w:pPr>
-              <w:r>
-                <w:rPr>
-                  <w:noProof/>
-                  <w:lang w:val="es-ES"/>
-                </w:rPr>
-                <w:t xml:space="preserve">Granja Castro, J. (2010). Procesos de escolarización en los inicios del siglo XX. La instrucción rudimentaria en México. </w:t>
-              </w:r>
-              <w:r>
-                <w:rPr>
-                  <w:i/>
-                  <w:iCs/>
-                  <w:noProof/>
-                  <w:lang w:val="es-ES"/>
-                </w:rPr>
-                <w:t>Scielo</w:t>
-              </w:r>
-              <w:r>
-                <w:rPr>
-                  <w:noProof/>
-                  <w:lang w:val="es-ES"/>
-                </w:rPr>
-                <w:t>.</w:t>
-              </w:r>
-            </w:p>
-            <w:p>
-              <w:pPr>
-                <w:pStyle w:val="Bibliografa"/>
-                <w:ind w:left="720" w:hanging="720"/>
-                <w:rPr>
-                  <w:noProof/>
-                  <w:lang w:val="es-ES"/>
-                </w:rPr>
-              </w:pPr>
-              <w:r>
-                <w:rPr>
-                  <w:noProof/>
-                  <w:lang w:val="es-ES"/>
-                </w:rPr>
-                <w:t xml:space="preserve">J. Gutierrez, J. (s.f.). </w:t>
-              </w:r>
-              <w:r>
-                <w:rPr>
-                  <w:i/>
-                  <w:iCs/>
-                  <w:noProof/>
-                  <w:lang w:val="es-ES"/>
-                </w:rPr>
-                <w:t>base de datos de libros.</w:t>
-              </w:r>
-              <w:r>
-                <w:rPr>
-                  <w:noProof/>
-                  <w:lang w:val="es-ES"/>
-                </w:rPr>
-                <w:t xml:space="preserve"> Obtenido de http://www.lsi.us.es/~javierj/investigacion_ficheros/Framework.pdf</w:t>
-              </w:r>
-            </w:p>
-            <w:p>
-              <w:pPr>
-                <w:pStyle w:val="Bibliografa"/>
-                <w:ind w:left="720" w:hanging="720"/>
-                <w:rPr>
-                  <w:noProof/>
-                  <w:lang w:val="en-US"/>
-                </w:rPr>
-              </w:pPr>
-              <w:r>
-                <w:rPr>
-                  <w:noProof/>
-                  <w:lang w:val="en-US"/>
-                </w:rPr>
-                <w:t xml:space="preserve">MEDIAROOM Solutions. (2019). </w:t>
-              </w:r>
-              <w:r>
-                <w:rPr>
-                  <w:i/>
-                  <w:iCs/>
-                  <w:noProof/>
-                  <w:lang w:val="en-US"/>
-                </w:rPr>
-                <w:t>mediaroomsolutions</w:t>
-              </w:r>
-              <w:r>
-                <w:rPr>
-                  <w:noProof/>
-                  <w:lang w:val="en-US"/>
-                </w:rPr>
-                <w:t>. Obtenido de mediaroom solutions: https://www.mediaroomsolutions.es/blog/tendencias-desarrollo-web-2019/</w:t>
-              </w:r>
-            </w:p>
-            <w:p>
-              <w:pPr>
-                <w:pStyle w:val="Bibliografa"/>
-                <w:ind w:left="720" w:hanging="720"/>
-                <w:rPr>
-                  <w:noProof/>
-                  <w:lang w:val="es-ES"/>
-                </w:rPr>
-              </w:pPr>
-              <w:r>
-                <w:rPr>
-                  <w:noProof/>
-                  <w:lang w:val="es-ES"/>
-                </w:rPr>
-                <w:t xml:space="preserve">Mozilla . (s.f.). </w:t>
-              </w:r>
-              <w:r>
-                <w:rPr>
-                  <w:i/>
-                  <w:iCs/>
-                  <w:noProof/>
-                  <w:lang w:val="es-ES"/>
-                </w:rPr>
-                <w:t>developer.mozilla.or</w:t>
-              </w:r>
-              <w:r>
-                <w:rPr>
-                  <w:noProof/>
-                  <w:lang w:val="es-ES"/>
-                </w:rPr>
-                <w:t>. Obtenido de MDN Web docs: https://developer.mozilla.org/es/docs/Web</w:t>
-              </w:r>
-            </w:p>
-            <w:p>
-              <w:pPr>
-                <w:pStyle w:val="Bibliografa"/>
-                <w:ind w:left="720" w:hanging="720"/>
-                <w:rPr>
-                  <w:noProof/>
-                  <w:lang w:val="es-ES"/>
-                </w:rPr>
-              </w:pPr>
-              <w:r>
-                <w:rPr>
-                  <w:noProof/>
-                  <w:lang w:val="es-ES"/>
-                </w:rPr>
-                <w:t xml:space="preserve">Ortiz Arrollo, D., Rodrigues Henriquez, F., &amp; Coello Coello, C. A. (2008). Computadoras Méxicanas : una breve reseña técnica e histórica. </w:t>
-              </w:r>
-              <w:r>
-                <w:rPr>
-                  <w:i/>
-                  <w:iCs/>
-                  <w:noProof/>
-                  <w:lang w:val="es-ES"/>
-                </w:rPr>
-                <w:t>Revista unam</w:t>
-              </w:r>
-              <w:r>
-                <w:rPr>
-                  <w:noProof/>
-                  <w:lang w:val="es-ES"/>
-                </w:rPr>
-                <w:t>.</w:t>
-              </w:r>
-            </w:p>
-            <w:p>
-              <w:pPr>
-                <w:pStyle w:val="Bibliografa"/>
-                <w:ind w:left="720" w:hanging="720"/>
-                <w:rPr>
-                  <w:noProof/>
-                  <w:lang w:val="es-ES"/>
-                </w:rPr>
-              </w:pPr>
-              <w:r>
-                <w:rPr>
-                  <w:noProof/>
-                  <w:lang w:val="es-ES"/>
-                </w:rPr>
-                <w:t xml:space="preserve">Ortiz Arroyo, D. (2008). </w:t>
-              </w:r>
-              <w:r>
-                <w:rPr>
-                  <w:i/>
-                  <w:iCs/>
-                  <w:noProof/>
-                  <w:lang w:val="es-ES"/>
-                </w:rPr>
-                <w:t>base de datos de articulos de la unam.</w:t>
-              </w:r>
-              <w:r>
-                <w:rPr>
-                  <w:noProof/>
-                  <w:lang w:val="es-ES"/>
-                </w:rPr>
-                <w:t xml:space="preserve"> Obtenido de http://157.92.26.237/wp-content/uploads/2019/12/Mexico-articulo-historia-2013.pdf</w:t>
-              </w:r>
-            </w:p>
-            <w:p>
-              <w:pPr>
-                <w:pStyle w:val="Bibliografa"/>
-                <w:ind w:left="720" w:hanging="720"/>
-                <w:rPr>
-                  <w:noProof/>
-                  <w:lang w:val="es-ES"/>
-                </w:rPr>
-              </w:pPr>
-              <w:r>
-                <w:rPr>
-                  <w:noProof/>
-                  <w:lang w:val="es-ES"/>
-                </w:rPr>
-                <w:t xml:space="preserve">Platzi. (s.f.). </w:t>
-              </w:r>
-              <w:r>
-                <w:rPr>
-                  <w:i/>
-                  <w:iCs/>
-                  <w:noProof/>
-                  <w:lang w:val="es-ES"/>
-                </w:rPr>
-                <w:t>Platzi</w:t>
-              </w:r>
-              <w:r>
-                <w:rPr>
-                  <w:noProof/>
-                  <w:lang w:val="es-ES"/>
-                </w:rPr>
-                <w:t>. Obtenido de Platzi: https://platzi.com/blog/que-es-frontend-y-backend/?utm_source=google&amp;utm_medium=cpc&amp;utm_campaign=11666708760&amp;utm_adgroup=&amp;utm_content=&amp;&amp;gclid=CjwKCAiAirb_BRBNEiwALHlnDwNnTB3_5rMsuhoo62kBgfhQ4S-R9-XvzY0lpeeoFjmpBGnAyIhIYxoCvwYQAvD_BwE&amp;gclsrc=aw.ds</w:t>
-              </w:r>
-            </w:p>
-            <w:p>
-              <w:pPr>
-                <w:pStyle w:val="Bibliografa"/>
-                <w:ind w:left="720" w:hanging="720"/>
-                <w:rPr>
-                  <w:noProof/>
-                  <w:lang w:val="es-ES"/>
-                </w:rPr>
-              </w:pPr>
-              <w:r>
-                <w:rPr>
-                  <w:noProof/>
-                  <w:lang w:val="es-ES"/>
-                </w:rPr>
-                <w:t xml:space="preserve">Quinche Martin, F. L. (2006). Historia de la Contabilidad: Una revisión de las Perspectivas Tradicionales y Críticas de Historiografía Contable. </w:t>
-              </w:r>
-              <w:r>
-                <w:rPr>
-                  <w:i/>
-                  <w:iCs/>
-                  <w:noProof/>
-                  <w:lang w:val="es-ES"/>
-                </w:rPr>
-                <w:t>REVISTA FACULTAD DE CIENCIAS ECONÓMICAS</w:t>
-              </w:r>
-              <w:r>
-                <w:rPr>
-                  <w:noProof/>
-                  <w:lang w:val="es-ES"/>
-                </w:rPr>
-                <w:t>, 16.</w:t>
-              </w:r>
-            </w:p>
-            <w:p>
-              <w:pPr>
-                <w:pStyle w:val="Bibliografa"/>
-                <w:ind w:left="720" w:hanging="720"/>
-                <w:rPr>
-                  <w:noProof/>
-                  <w:lang w:val="es-ES"/>
-                </w:rPr>
-              </w:pPr>
-              <w:r>
-                <w:rPr>
-                  <w:noProof/>
-                  <w:lang w:val="es-ES"/>
-                </w:rPr>
-                <w:t xml:space="preserve">Sanchez Gonzalez, J. J. (2009). Origen y desarrollo del estudio de la administración pública en México. </w:t>
-              </w:r>
-              <w:r>
-                <w:rPr>
-                  <w:i/>
-                  <w:iCs/>
-                  <w:noProof/>
-                  <w:lang w:val="es-ES"/>
-                </w:rPr>
-                <w:t>Scielo</w:t>
-              </w:r>
-              <w:r>
-                <w:rPr>
-                  <w:noProof/>
-                  <w:lang w:val="es-ES"/>
-                </w:rPr>
-                <w:t>.</w:t>
-              </w:r>
-            </w:p>
-            <w:p>
-              <w:r>
-                <w:rPr>
-                  <w:b/>
-                  <w:bCs/>
-                  <w:noProof/>
-                </w:rPr>
-                <w:fldChar w:fldCharType="end"/>
-              </w:r>
-            </w:p>
-          </w:sdtContent>
-        </w:sdt>
-      </w:sdtContent>
-    </w:sdt>
-    <w:p>
-      <w:pPr>
-        <w:spacing w:line="480" w:lineRule="auto"/>
-        <w:rPr>
-          <w:noProof/>
-          <w:lang w:val="es-ES_tradnl"/>
-        </w:rPr>
-      </w:pPr>
     </w:p>
     <w:sectPr>
       <w:pgSz w:w="12240" w:h="15840" w:code="1"/>
@@ -7991,7 +5811,7 @@
 </file>
 
 <file path=word/endnotes.xml><?xml version="1.0" encoding="utf-8"?>
-<w:endnotes xmlns:wpc="http://schemas.microsoft.com/office/word/2010/wordprocessingCanvas" xmlns:cx="http://schemas.microsoft.com/office/drawing/2014/chartex" xmlns:cx1="http://schemas.microsoft.com/office/drawing/2015/9/8/chartex" xmlns:cx2="http://schemas.microsoft.com/office/drawing/2015/10/21/chartex" xmlns:cx3="http://schemas.microsoft.com/office/drawing/2016/5/9/chartex" xmlns:cx4="http://schemas.microsoft.com/office/drawing/2016/5/10/chartex" xmlns:cx5="http://schemas.microsoft.com/office/drawing/2016/5/11/chartex" xmlns:cx6="http://schemas.microsoft.com/office/drawing/2016/5/12/chartex" xmlns:cx7="http://schemas.microsoft.com/office/drawing/2016/5/13/chartex" xmlns:cx8="http://schemas.microsoft.com/office/drawing/2016/5/14/chartex" xmlns:mc="http://schemas.openxmlformats.org/markup-compatibility/2006" xmlns:aink="http://schemas.microsoft.com/office/drawing/2016/ink" xmlns:am3d="http://schemas.microsoft.com/office/drawing/2017/model3d" xmlns:o="urn:schemas-microsoft-com:office:office" xmlns:r="http://schemas.openxmlformats.org/officeDocument/2006/relationships" xmlns:m="http://schemas.openxmlformats.org/officeDocument/2006/math" xmlns:v="urn:schemas-microsoft-com:vml" xmlns:wp14="http://schemas.microsoft.com/office/word/2010/wordprocessingDrawing" xmlns:wp="http://schemas.openxmlformats.org/drawingml/2006/wordprocessingDrawing" xmlns:w10="urn:schemas-microsoft-com:office:word" xmlns:w="http://schemas.openxmlformats.org/wordprocessingml/2006/main" xmlns:w14="http://schemas.microsoft.com/office/word/2010/wordml" xmlns:w15="http://schemas.microsoft.com/office/word/2012/wordml" xmlns:w16cex="http://schemas.microsoft.com/office/word/2018/wordml/cex" xmlns:w16cid="http://schemas.microsoft.com/office/word/2016/wordml/cid" xmlns:w16="http://schemas.microsoft.com/office/word/2018/wordml" xmlns:w16se="http://schemas.microsoft.com/office/word/2015/wordml/symex" xmlns:wpg="http://schemas.microsoft.com/office/word/2010/wordprocessingGroup" xmlns:wpi="http://schemas.microsoft.com/office/word/2010/wordprocessingInk" xmlns:wne="http://schemas.microsoft.com/office/word/2006/wordml" xmlns:wps="http://schemas.microsoft.com/office/word/2010/wordprocessingShape" mc:Ignorable="w14 w15 w16se w16cid w16 w16cex wp14">
+<w:endnotes xmlns:wpc="http://schemas.microsoft.com/office/word/2010/wordprocessingCanvas" xmlns:cx="http://schemas.microsoft.com/office/drawing/2014/chartex" xmlns:cx1="http://schemas.microsoft.com/office/drawing/2015/9/8/chartex" xmlns:cx2="http://schemas.microsoft.com/office/drawing/2015/10/21/chartex" xmlns:cx3="http://schemas.microsoft.com/office/drawing/2016/5/9/chartex" xmlns:cx4="http://schemas.microsoft.com/office/drawing/2016/5/10/chartex" xmlns:cx5="http://schemas.microsoft.com/office/drawing/2016/5/11/chartex" xmlns:cx6="http://schemas.microsoft.com/office/drawing/2016/5/12/chartex" xmlns:cx7="http://schemas.microsoft.com/office/drawing/2016/5/13/chartex" xmlns:cx8="http://schemas.microsoft.com/office/drawing/2016/5/14/chartex" xmlns:mc="http://schemas.openxmlformats.org/markup-compatibility/2006" xmlns:aink="http://schemas.microsoft.com/office/drawing/2016/ink" xmlns:am3d="http://schemas.microsoft.com/office/drawing/2017/model3d" xmlns:o="urn:schemas-microsoft-com:office:office" xmlns:r="http://schemas.openxmlformats.org/officeDocument/2006/relationships" xmlns:m="http://schemas.openxmlformats.org/officeDocument/2006/math" xmlns:v="urn:schemas-microsoft-com:vml" xmlns:wp14="http://schemas.microsoft.com/office/word/2010/wordprocessingDrawing" xmlns:wp="http://schemas.openxmlformats.org/drawingml/2006/wordprocessingDrawing" xmlns:w10="urn:schemas-microsoft-com:office:word" xmlns:w="http://schemas.openxmlformats.org/wordprocessingml/2006/main" xmlns:w14="http://schemas.microsoft.com/office/word/2010/wordml" xmlns:w15="http://schemas.microsoft.com/office/word/2012/wordml" xmlns:w16cid="http://schemas.microsoft.com/office/word/2016/wordml/cid" xmlns:w16se="http://schemas.microsoft.com/office/word/2015/wordml/symex" xmlns:wpg="http://schemas.microsoft.com/office/word/2010/wordprocessingGroup" xmlns:wpi="http://schemas.microsoft.com/office/word/2010/wordprocessingInk" xmlns:wne="http://schemas.microsoft.com/office/word/2006/wordml" xmlns:wps="http://schemas.microsoft.com/office/word/2010/wordprocessingShape" mc:Ignorable="w14 w15 w16se w16cid wp14">
   <w:endnote w:type="separator" w:id="-1">
     <w:p>
       <w:r>
@@ -8012,7 +5832,7 @@
 </file>
 
 <file path=word/footnotes.xml><?xml version="1.0" encoding="utf-8"?>
-<w:footnotes xmlns:wpc="http://schemas.microsoft.com/office/word/2010/wordprocessingCanvas" xmlns:cx="http://schemas.microsoft.com/office/drawing/2014/chartex" xmlns:cx1="http://schemas.microsoft.com/office/drawing/2015/9/8/chartex" xmlns:cx2="http://schemas.microsoft.com/office/drawing/2015/10/21/chartex" xmlns:cx3="http://schemas.microsoft.com/office/drawing/2016/5/9/chartex" xmlns:cx4="http://schemas.microsoft.com/office/drawing/2016/5/10/chartex" xmlns:cx5="http://schemas.microsoft.com/office/drawing/2016/5/11/chartex" xmlns:cx6="http://schemas.microsoft.com/office/drawing/2016/5/12/chartex" xmlns:cx7="http://schemas.microsoft.com/office/drawing/2016/5/13/chartex" xmlns:cx8="http://schemas.microsoft.com/office/drawing/2016/5/14/chartex" xmlns:mc="http://schemas.openxmlformats.org/markup-compatibility/2006" xmlns:aink="http://schemas.microsoft.com/office/drawing/2016/ink" xmlns:am3d="http://schemas.microsoft.com/office/drawing/2017/model3d" xmlns:o="urn:schemas-microsoft-com:office:office" xmlns:r="http://schemas.openxmlformats.org/officeDocument/2006/relationships" xmlns:m="http://schemas.openxmlformats.org/officeDocument/2006/math" xmlns:v="urn:schemas-microsoft-com:vml" xmlns:wp14="http://schemas.microsoft.com/office/word/2010/wordprocessingDrawing" xmlns:wp="http://schemas.openxmlformats.org/drawingml/2006/wordprocessingDrawing" xmlns:w10="urn:schemas-microsoft-com:office:word" xmlns:w="http://schemas.openxmlformats.org/wordprocessingml/2006/main" xmlns:w14="http://schemas.microsoft.com/office/word/2010/wordml" xmlns:w15="http://schemas.microsoft.com/office/word/2012/wordml" xmlns:w16cex="http://schemas.microsoft.com/office/word/2018/wordml/cex" xmlns:w16cid="http://schemas.microsoft.com/office/word/2016/wordml/cid" xmlns:w16="http://schemas.microsoft.com/office/word/2018/wordml" xmlns:w16se="http://schemas.microsoft.com/office/word/2015/wordml/symex" xmlns:wpg="http://schemas.microsoft.com/office/word/2010/wordprocessingGroup" xmlns:wpi="http://schemas.microsoft.com/office/word/2010/wordprocessingInk" xmlns:wne="http://schemas.microsoft.com/office/word/2006/wordml" xmlns:wps="http://schemas.microsoft.com/office/word/2010/wordprocessingShape" mc:Ignorable="w14 w15 w16se w16cid w16 w16cex wp14">
+<w:footnotes xmlns:wpc="http://schemas.microsoft.com/office/word/2010/wordprocessingCanvas" xmlns:cx="http://schemas.microsoft.com/office/drawing/2014/chartex" xmlns:cx1="http://schemas.microsoft.com/office/drawing/2015/9/8/chartex" xmlns:cx2="http://schemas.microsoft.com/office/drawing/2015/10/21/chartex" xmlns:cx3="http://schemas.microsoft.com/office/drawing/2016/5/9/chartex" xmlns:cx4="http://schemas.microsoft.com/office/drawing/2016/5/10/chartex" xmlns:cx5="http://schemas.microsoft.com/office/drawing/2016/5/11/chartex" xmlns:cx6="http://schemas.microsoft.com/office/drawing/2016/5/12/chartex" xmlns:cx7="http://schemas.microsoft.com/office/drawing/2016/5/13/chartex" xmlns:cx8="http://schemas.microsoft.com/office/drawing/2016/5/14/chartex" xmlns:mc="http://schemas.openxmlformats.org/markup-compatibility/2006" xmlns:aink="http://schemas.microsoft.com/office/drawing/2016/ink" xmlns:am3d="http://schemas.microsoft.com/office/drawing/2017/model3d" xmlns:o="urn:schemas-microsoft-com:office:office" xmlns:r="http://schemas.openxmlformats.org/officeDocument/2006/relationships" xmlns:m="http://schemas.openxmlformats.org/officeDocument/2006/math" xmlns:v="urn:schemas-microsoft-com:vml" xmlns:wp14="http://schemas.microsoft.com/office/word/2010/wordprocessingDrawing" xmlns:wp="http://schemas.openxmlformats.org/drawingml/2006/wordprocessingDrawing" xmlns:w10="urn:schemas-microsoft-com:office:word" xmlns:w="http://schemas.openxmlformats.org/wordprocessingml/2006/main" xmlns:w14="http://schemas.microsoft.com/office/word/2010/wordml" xmlns:w15="http://schemas.microsoft.com/office/word/2012/wordml" xmlns:w16cid="http://schemas.microsoft.com/office/word/2016/wordml/cid" xmlns:w16se="http://schemas.microsoft.com/office/word/2015/wordml/symex" xmlns:wpg="http://schemas.microsoft.com/office/word/2010/wordprocessingGroup" xmlns:wpi="http://schemas.microsoft.com/office/word/2010/wordprocessingInk" xmlns:wne="http://schemas.microsoft.com/office/word/2006/wordml" xmlns:wps="http://schemas.microsoft.com/office/word/2010/wordprocessingShape" mc:Ignorable="w14 w15 w16se w16cid wp14">
   <w:footnote w:type="separator" w:id="-1">
     <w:p>
       <w:r>
@@ -8033,7 +5853,7 @@
 </file>
 
 <file path=word/header1.xml><?xml version="1.0" encoding="utf-8"?>
-<w:hdr xmlns:wpc="http://schemas.microsoft.com/office/word/2010/wordprocessingCanvas" xmlns:cx="http://schemas.microsoft.com/office/drawing/2014/chartex" xmlns:cx1="http://schemas.microsoft.com/office/drawing/2015/9/8/chartex" xmlns:cx2="http://schemas.microsoft.com/office/drawing/2015/10/21/chartex" xmlns:cx3="http://schemas.microsoft.com/office/drawing/2016/5/9/chartex" xmlns:cx4="http://schemas.microsoft.com/office/drawing/2016/5/10/chartex" xmlns:cx5="http://schemas.microsoft.com/office/drawing/2016/5/11/chartex" xmlns:cx6="http://schemas.microsoft.com/office/drawing/2016/5/12/chartex" xmlns:cx7="http://schemas.microsoft.com/office/drawing/2016/5/13/chartex" xmlns:cx8="http://schemas.microsoft.com/office/drawing/2016/5/14/chartex" xmlns:mc="http://schemas.openxmlformats.org/markup-compatibility/2006" xmlns:aink="http://schemas.microsoft.com/office/drawing/2016/ink" xmlns:am3d="http://schemas.microsoft.com/office/drawing/2017/model3d" xmlns:o="urn:schemas-microsoft-com:office:office" xmlns:r="http://schemas.openxmlformats.org/officeDocument/2006/relationships" xmlns:m="http://schemas.openxmlformats.org/officeDocument/2006/math" xmlns:v="urn:schemas-microsoft-com:vml" xmlns:wp14="http://schemas.microsoft.com/office/word/2010/wordprocessingDrawing" xmlns:wp="http://schemas.openxmlformats.org/drawingml/2006/wordprocessingDrawing" xmlns:w10="urn:schemas-microsoft-com:office:word" xmlns:w="http://schemas.openxmlformats.org/wordprocessingml/2006/main" xmlns:w14="http://schemas.microsoft.com/office/word/2010/wordml" xmlns:w15="http://schemas.microsoft.com/office/word/2012/wordml" xmlns:w16cex="http://schemas.microsoft.com/office/word/2018/wordml/cex" xmlns:w16cid="http://schemas.microsoft.com/office/word/2016/wordml/cid" xmlns:w16="http://schemas.microsoft.com/office/word/2018/wordml" xmlns:w16se="http://schemas.microsoft.com/office/word/2015/wordml/symex" xmlns:wpg="http://schemas.microsoft.com/office/word/2010/wordprocessingGroup" xmlns:wpi="http://schemas.microsoft.com/office/word/2010/wordprocessingInk" xmlns:wne="http://schemas.microsoft.com/office/word/2006/wordml" xmlns:wps="http://schemas.microsoft.com/office/word/2010/wordprocessingShape" mc:Ignorable="w14 w15 w16se w16cid w16 w16cex wp14">
+<w:hdr xmlns:wpc="http://schemas.microsoft.com/office/word/2010/wordprocessingCanvas" xmlns:cx="http://schemas.microsoft.com/office/drawing/2014/chartex" xmlns:cx1="http://schemas.microsoft.com/office/drawing/2015/9/8/chartex" xmlns:cx2="http://schemas.microsoft.com/office/drawing/2015/10/21/chartex" xmlns:cx3="http://schemas.microsoft.com/office/drawing/2016/5/9/chartex" xmlns:cx4="http://schemas.microsoft.com/office/drawing/2016/5/10/chartex" xmlns:cx5="http://schemas.microsoft.com/office/drawing/2016/5/11/chartex" xmlns:cx6="http://schemas.microsoft.com/office/drawing/2016/5/12/chartex" xmlns:cx7="http://schemas.microsoft.com/office/drawing/2016/5/13/chartex" xmlns:cx8="http://schemas.microsoft.com/office/drawing/2016/5/14/chartex" xmlns:mc="http://schemas.openxmlformats.org/markup-compatibility/2006" xmlns:aink="http://schemas.microsoft.com/office/drawing/2016/ink" xmlns:am3d="http://schemas.microsoft.com/office/drawing/2017/model3d" xmlns:o="urn:schemas-microsoft-com:office:office" xmlns:r="http://schemas.openxmlformats.org/officeDocument/2006/relationships" xmlns:m="http://schemas.openxmlformats.org/officeDocument/2006/math" xmlns:v="urn:schemas-microsoft-com:vml" xmlns:wp14="http://schemas.microsoft.com/office/word/2010/wordprocessingDrawing" xmlns:wp="http://schemas.openxmlformats.org/drawingml/2006/wordprocessingDrawing" xmlns:w10="urn:schemas-microsoft-com:office:word" xmlns:w="http://schemas.openxmlformats.org/wordprocessingml/2006/main" xmlns:w14="http://schemas.microsoft.com/office/word/2010/wordml" xmlns:w15="http://schemas.microsoft.com/office/word/2012/wordml" xmlns:w16cid="http://schemas.microsoft.com/office/word/2016/wordml/cid" xmlns:w16se="http://schemas.microsoft.com/office/word/2015/wordml/symex" xmlns:wpg="http://schemas.microsoft.com/office/word/2010/wordprocessingGroup" xmlns:wpi="http://schemas.microsoft.com/office/word/2010/wordprocessingInk" xmlns:wne="http://schemas.microsoft.com/office/word/2006/wordml" xmlns:wps="http://schemas.microsoft.com/office/word/2010/wordprocessingShape" mc:Ignorable="w14 w15 w16se w16cid wp14">
   <w:p>
     <w:pPr>
       <w:pStyle w:val="Encabezado"/>
@@ -8072,7 +5892,7 @@
 </file>
 
 <file path=word/header2.xml><?xml version="1.0" encoding="utf-8"?>
-<w:hdr xmlns:wpc="http://schemas.microsoft.com/office/word/2010/wordprocessingCanvas" xmlns:cx="http://schemas.microsoft.com/office/drawing/2014/chartex" xmlns:cx1="http://schemas.microsoft.com/office/drawing/2015/9/8/chartex" xmlns:cx2="http://schemas.microsoft.com/office/drawing/2015/10/21/chartex" xmlns:cx3="http://schemas.microsoft.com/office/drawing/2016/5/9/chartex" xmlns:cx4="http://schemas.microsoft.com/office/drawing/2016/5/10/chartex" xmlns:cx5="http://schemas.microsoft.com/office/drawing/2016/5/11/chartex" xmlns:cx6="http://schemas.microsoft.com/office/drawing/2016/5/12/chartex" xmlns:cx7="http://schemas.microsoft.com/office/drawing/2016/5/13/chartex" xmlns:cx8="http://schemas.microsoft.com/office/drawing/2016/5/14/chartex" xmlns:mc="http://schemas.openxmlformats.org/markup-compatibility/2006" xmlns:aink="http://schemas.microsoft.com/office/drawing/2016/ink" xmlns:am3d="http://schemas.microsoft.com/office/drawing/2017/model3d" xmlns:o="urn:schemas-microsoft-com:office:office" xmlns:r="http://schemas.openxmlformats.org/officeDocument/2006/relationships" xmlns:m="http://schemas.openxmlformats.org/officeDocument/2006/math" xmlns:v="urn:schemas-microsoft-com:vml" xmlns:wp14="http://schemas.microsoft.com/office/word/2010/wordprocessingDrawing" xmlns:wp="http://schemas.openxmlformats.org/drawingml/2006/wordprocessingDrawing" xmlns:w10="urn:schemas-microsoft-com:office:word" xmlns:w="http://schemas.openxmlformats.org/wordprocessingml/2006/main" xmlns:w14="http://schemas.microsoft.com/office/word/2010/wordml" xmlns:w15="http://schemas.microsoft.com/office/word/2012/wordml" xmlns:w16cex="http://schemas.microsoft.com/office/word/2018/wordml/cex" xmlns:w16cid="http://schemas.microsoft.com/office/word/2016/wordml/cid" xmlns:w16="http://schemas.microsoft.com/office/word/2018/wordml" xmlns:w16se="http://schemas.microsoft.com/office/word/2015/wordml/symex" xmlns:wpg="http://schemas.microsoft.com/office/word/2010/wordprocessingGroup" xmlns:wpi="http://schemas.microsoft.com/office/word/2010/wordprocessingInk" xmlns:wne="http://schemas.microsoft.com/office/word/2006/wordml" xmlns:wps="http://schemas.microsoft.com/office/word/2010/wordprocessingShape" mc:Ignorable="w14 w15 w16se w16cid w16 w16cex wp14">
+<w:hdr xmlns:wpc="http://schemas.microsoft.com/office/word/2010/wordprocessingCanvas" xmlns:cx="http://schemas.microsoft.com/office/drawing/2014/chartex" xmlns:cx1="http://schemas.microsoft.com/office/drawing/2015/9/8/chartex" xmlns:cx2="http://schemas.microsoft.com/office/drawing/2015/10/21/chartex" xmlns:cx3="http://schemas.microsoft.com/office/drawing/2016/5/9/chartex" xmlns:cx4="http://schemas.microsoft.com/office/drawing/2016/5/10/chartex" xmlns:cx5="http://schemas.microsoft.com/office/drawing/2016/5/11/chartex" xmlns:cx6="http://schemas.microsoft.com/office/drawing/2016/5/12/chartex" xmlns:cx7="http://schemas.microsoft.com/office/drawing/2016/5/13/chartex" xmlns:cx8="http://schemas.microsoft.com/office/drawing/2016/5/14/chartex" xmlns:mc="http://schemas.openxmlformats.org/markup-compatibility/2006" xmlns:aink="http://schemas.microsoft.com/office/drawing/2016/ink" xmlns:am3d="http://schemas.microsoft.com/office/drawing/2017/model3d" xmlns:o="urn:schemas-microsoft-com:office:office" xmlns:r="http://schemas.openxmlformats.org/officeDocument/2006/relationships" xmlns:m="http://schemas.openxmlformats.org/officeDocument/2006/math" xmlns:v="urn:schemas-microsoft-com:vml" xmlns:wp14="http://schemas.microsoft.com/office/word/2010/wordprocessingDrawing" xmlns:wp="http://schemas.openxmlformats.org/drawingml/2006/wordprocessingDrawing" xmlns:w10="urn:schemas-microsoft-com:office:word" xmlns:w="http://schemas.openxmlformats.org/wordprocessingml/2006/main" xmlns:w14="http://schemas.microsoft.com/office/word/2010/wordml" xmlns:w15="http://schemas.microsoft.com/office/word/2012/wordml" xmlns:w16cid="http://schemas.microsoft.com/office/word/2016/wordml/cid" xmlns:w16se="http://schemas.microsoft.com/office/word/2015/wordml/symex" xmlns:wpg="http://schemas.microsoft.com/office/word/2010/wordprocessingGroup" xmlns:wpi="http://schemas.microsoft.com/office/word/2010/wordprocessingInk" xmlns:wne="http://schemas.microsoft.com/office/word/2006/wordml" xmlns:wps="http://schemas.microsoft.com/office/word/2010/wordprocessingShape" mc:Ignorable="w14 w15 w16se w16cid wp14">
   <w:p>
     <w:pPr>
       <w:pStyle w:val="Encabezado"/>
@@ -8124,7 +5944,7 @@
 </file>
 
 <file path=word/numbering.xml><?xml version="1.0" encoding="utf-8"?>
-<w:numbering xmlns:wpc="http://schemas.microsoft.com/office/word/2010/wordprocessingCanvas" xmlns:cx="http://schemas.microsoft.com/office/drawing/2014/chartex" xmlns:cx1="http://schemas.microsoft.com/office/drawing/2015/9/8/chartex" xmlns:cx2="http://schemas.microsoft.com/office/drawing/2015/10/21/chartex" xmlns:cx3="http://schemas.microsoft.com/office/drawing/2016/5/9/chartex" xmlns:cx4="http://schemas.microsoft.com/office/drawing/2016/5/10/chartex" xmlns:cx5="http://schemas.microsoft.com/office/drawing/2016/5/11/chartex" xmlns:cx6="http://schemas.microsoft.com/office/drawing/2016/5/12/chartex" xmlns:cx7="http://schemas.microsoft.com/office/drawing/2016/5/13/chartex" xmlns:cx8="http://schemas.microsoft.com/office/drawing/2016/5/14/chartex" xmlns:mc="http://schemas.openxmlformats.org/markup-compatibility/2006" xmlns:aink="http://schemas.microsoft.com/office/drawing/2016/ink" xmlns:am3d="http://schemas.microsoft.com/office/drawing/2017/model3d" xmlns:o="urn:schemas-microsoft-com:office:office" xmlns:r="http://schemas.openxmlformats.org/officeDocument/2006/relationships" xmlns:m="http://schemas.openxmlformats.org/officeDocument/2006/math" xmlns:v="urn:schemas-microsoft-com:vml" xmlns:wp14="http://schemas.microsoft.com/office/word/2010/wordprocessingDrawing" xmlns:wp="http://schemas.openxmlformats.org/drawingml/2006/wordprocessingDrawing" xmlns:w10="urn:schemas-microsoft-com:office:word" xmlns:w="http://schemas.openxmlformats.org/wordprocessingml/2006/main" xmlns:w14="http://schemas.microsoft.com/office/word/2010/wordml" xmlns:w15="http://schemas.microsoft.com/office/word/2012/wordml" xmlns:w16cex="http://schemas.microsoft.com/office/word/2018/wordml/cex" xmlns:w16cid="http://schemas.microsoft.com/office/word/2016/wordml/cid" xmlns:w16="http://schemas.microsoft.com/office/word/2018/wordml" xmlns:w16se="http://schemas.microsoft.com/office/word/2015/wordml/symex" xmlns:wpg="http://schemas.microsoft.com/office/word/2010/wordprocessingGroup" xmlns:wpi="http://schemas.microsoft.com/office/word/2010/wordprocessingInk" xmlns:wne="http://schemas.microsoft.com/office/word/2006/wordml" xmlns:wps="http://schemas.microsoft.com/office/word/2010/wordprocessingShape" mc:Ignorable="w14 w15 w16se w16cid w16 w16cex wp14">
+<w:numbering xmlns:wpc="http://schemas.microsoft.com/office/word/2010/wordprocessingCanvas" xmlns:cx="http://schemas.microsoft.com/office/drawing/2014/chartex" xmlns:cx1="http://schemas.microsoft.com/office/drawing/2015/9/8/chartex" xmlns:cx2="http://schemas.microsoft.com/office/drawing/2015/10/21/chartex" xmlns:cx3="http://schemas.microsoft.com/office/drawing/2016/5/9/chartex" xmlns:cx4="http://schemas.microsoft.com/office/drawing/2016/5/10/chartex" xmlns:cx5="http://schemas.microsoft.com/office/drawing/2016/5/11/chartex" xmlns:cx6="http://schemas.microsoft.com/office/drawing/2016/5/12/chartex" xmlns:cx7="http://schemas.microsoft.com/office/drawing/2016/5/13/chartex" xmlns:cx8="http://schemas.microsoft.com/office/drawing/2016/5/14/chartex" xmlns:mc="http://schemas.openxmlformats.org/markup-compatibility/2006" xmlns:aink="http://schemas.microsoft.com/office/drawing/2016/ink" xmlns:am3d="http://schemas.microsoft.com/office/drawing/2017/model3d" xmlns:o="urn:schemas-microsoft-com:office:office" xmlns:r="http://schemas.openxmlformats.org/officeDocument/2006/relationships" xmlns:m="http://schemas.openxmlformats.org/officeDocument/2006/math" xmlns:v="urn:schemas-microsoft-com:vml" xmlns:wp14="http://schemas.microsoft.com/office/word/2010/wordprocessingDrawing" xmlns:wp="http://schemas.openxmlformats.org/drawingml/2006/wordprocessingDrawing" xmlns:w10="urn:schemas-microsoft-com:office:word" xmlns:w="http://schemas.openxmlformats.org/wordprocessingml/2006/main" xmlns:w14="http://schemas.microsoft.com/office/word/2010/wordml" xmlns:w15="http://schemas.microsoft.com/office/word/2012/wordml" xmlns:w16cid="http://schemas.microsoft.com/office/word/2016/wordml/cid" xmlns:w16se="http://schemas.microsoft.com/office/word/2015/wordml/symex" xmlns:wpg="http://schemas.microsoft.com/office/word/2010/wordprocessingGroup" xmlns:wpi="http://schemas.microsoft.com/office/word/2010/wordprocessingInk" xmlns:wne="http://schemas.microsoft.com/office/word/2006/wordml" xmlns:wps="http://schemas.microsoft.com/office/word/2010/wordprocessingShape" mc:Ignorable="w14 w15 w16se w16cid wp14">
   <w:abstractNum w:abstractNumId="0" w15:restartNumberingAfterBreak="0">
     <w:nsid w:val="FFFFFF7C"/>
     <w:multiLevelType w:val="singleLevel"/>
@@ -9013,7 +6833,7 @@
 </file>
 
 <file path=word/styles.xml><?xml version="1.0" encoding="utf-8"?>
-<w:styles xmlns:mc="http://schemas.openxmlformats.org/markup-compatibility/2006" xmlns:r="http://schemas.openxmlformats.org/officeDocument/2006/relationships" xmlns:w="http://schemas.openxmlformats.org/wordprocessingml/2006/main" xmlns:w14="http://schemas.microsoft.com/office/word/2010/wordml" xmlns:w15="http://schemas.microsoft.com/office/word/2012/wordml" xmlns:w16cex="http://schemas.microsoft.com/office/word/2018/wordml/cex" xmlns:w16cid="http://schemas.microsoft.com/office/word/2016/wordml/cid" xmlns:w16="http://schemas.microsoft.com/office/word/2018/wordml" xmlns:w16se="http://schemas.microsoft.com/office/word/2015/wordml/symex" mc:Ignorable="w14 w15 w16se w16cid w16 w16cex">
+<w:styles xmlns:mc="http://schemas.openxmlformats.org/markup-compatibility/2006" xmlns:r="http://schemas.openxmlformats.org/officeDocument/2006/relationships" xmlns:w="http://schemas.openxmlformats.org/wordprocessingml/2006/main" xmlns:w14="http://schemas.microsoft.com/office/word/2010/wordml" xmlns:w15="http://schemas.microsoft.com/office/word/2012/wordml" xmlns:w16cid="http://schemas.microsoft.com/office/word/2016/wordml/cid" xmlns:w16se="http://schemas.microsoft.com/office/word/2015/wordml/symex" mc:Ignorable="w14 w15 w16se w16cid">
   <w:docDefaults>
     <w:rPrDefault>
       <w:rPr>
@@ -9023,7 +6843,7 @@
     </w:rPrDefault>
     <w:pPrDefault/>
   </w:docDefaults>
-  <w:latentStyles w:defLockedState="0" w:defUIPriority="0" w:defSemiHidden="0" w:defUnhideWhenUsed="0" w:defQFormat="0" w:count="376">
+  <w:latentStyles w:defLockedState="0" w:defUIPriority="0" w:defSemiHidden="0" w:defUnhideWhenUsed="0" w:defQFormat="0" w:count="375">
     <w:lsdException w:name="Normal" w:qFormat="1"/>
     <w:lsdException w:name="heading 1" w:uiPriority="9" w:qFormat="1"/>
     <w:lsdException w:name="heading 2" w:semiHidden="1" w:uiPriority="9" w:unhideWhenUsed="1" w:qFormat="1"/>
@@ -9390,7 +7210,6 @@
     <w:lsdException w:name="Smart Hyperlink" w:semiHidden="1" w:uiPriority="99" w:unhideWhenUsed="1"/>
     <w:lsdException w:name="Hashtag" w:semiHidden="1" w:uiPriority="99" w:unhideWhenUsed="1"/>
     <w:lsdException w:name="Unresolved Mention" w:semiHidden="1" w:uiPriority="99" w:unhideWhenUsed="1"/>
-    <w:lsdException w:name="Smart Link" w:semiHidden="1" w:uiPriority="99" w:unhideWhenUsed="1"/>
   </w:latentStyles>
   <w:style w:type="paragraph" w:default="1" w:styleId="Normal">
     <w:name w:val="Normal"/>
@@ -10875,7 +8694,7 @@
 </file>
 
 <file path=customXml/itemProps1.xml><?xml version="1.0" encoding="utf-8"?>
-<ds:datastoreItem xmlns:ds="http://schemas.openxmlformats.org/officeDocument/2006/customXml" ds:itemID="{FBFBC6C5-B7D0-644F-8663-B671200301C6}">
+<ds:datastoreItem xmlns:ds="http://schemas.openxmlformats.org/officeDocument/2006/customXml" ds:itemID="{721A4DB3-8684-3146-975A-3A9399A53743}">
   <ds:schemaRefs>
     <ds:schemaRef ds:uri="http://schemas.openxmlformats.org/officeDocument/2006/bibliography"/>
   </ds:schemaRefs>

</xml_diff>

<commit_message>
avances en enseñanza y en universidades
</commit_message>
<xml_diff>
--- a/Marco Teórico.docx
+++ b/Marco Teórico.docx
@@ -659,7 +659,7 @@
       </w:sdtPr>
       <w:sdtEndPr>
         <w:rPr>
-          <w:lang w:val="es-MX"/>
+          <w:lang w:val="es-MX" w:eastAsia="es-ES_tradnl"/>
         </w:rPr>
       </w:sdtEndPr>
       <w:sdtContent>
@@ -5591,6 +5591,295 @@
     </w:p>
     <w:p>
       <w:pPr>
+        <w:jc w:val="both"/>
+      </w:pPr>
+      <w:r>
+        <w:rPr>
+          <w:lang w:val="es-ES_tradnl"/>
+        </w:rPr>
+        <w:tab/>
+        <w:t xml:space="preserve">La concepción de </w:t>
+      </w:r>
+      <w:r>
+        <w:rPr>
+          <w:lang w:val="es-ES_tradnl"/>
+        </w:rPr>
+        <w:t xml:space="preserve">la </w:t>
+      </w:r>
+      <w:r>
+        <w:rPr>
+          <w:lang w:val="es-ES_tradnl"/>
+        </w:rPr>
+        <w:t xml:space="preserve">enseñanza </w:t>
+      </w:r>
+      <w:r>
+        <w:rPr>
+          <w:lang w:val="es-ES_tradnl"/>
+        </w:rPr>
+        <w:t>al igual que muchos otros conceptos ha</w:t>
+      </w:r>
+      <w:r>
+        <w:rPr>
+          <w:lang w:val="es-ES_tradnl"/>
+        </w:rPr>
+        <w:t>n</w:t>
+      </w:r>
+      <w:r>
+        <w:rPr>
+          <w:lang w:val="es-ES_tradnl"/>
+        </w:rPr>
+        <w:t xml:space="preserve"> venido cambiando a través del tiempo y cada especialista del tema </w:t>
+      </w:r>
+      <w:proofErr w:type="gramStart"/>
+      <w:r>
+        <w:rPr>
+          <w:lang w:val="es-ES_tradnl"/>
+        </w:rPr>
+        <w:t>tiene</w:t>
+      </w:r>
+      <w:r>
+        <w:rPr>
+          <w:lang w:val="es-ES_tradnl"/>
+        </w:rPr>
+        <w:t xml:space="preserve">  </w:t>
+      </w:r>
+      <w:r>
+        <w:rPr>
+          <w:lang w:val="es-ES_tradnl"/>
+        </w:rPr>
+        <w:t>su</w:t>
+      </w:r>
+      <w:proofErr w:type="gramEnd"/>
+      <w:r>
+        <w:rPr>
+          <w:lang w:val="es-ES_tradnl"/>
+        </w:rPr>
+        <w:t xml:space="preserve"> propio concepto de esta idea, por lo cual en esta ocasión </w:t>
+      </w:r>
+      <w:r>
+        <w:rPr>
+          <w:lang w:val="es-ES_tradnl"/>
+        </w:rPr>
+        <w:t>tomaremos</w:t>
+      </w:r>
+      <w:r>
+        <w:rPr>
+          <w:lang w:val="es-ES_tradnl"/>
+        </w:rPr>
+        <w:t xml:space="preserve"> como punto de partida a 2 grandes </w:t>
+      </w:r>
+      <w:r>
+        <w:rPr>
+          <w:lang w:val="es-ES_tradnl"/>
+        </w:rPr>
+        <w:t>estudiosos</w:t>
+      </w:r>
+      <w:r>
+        <w:rPr>
+          <w:lang w:val="es-ES_tradnl"/>
+        </w:rPr>
+        <w:t xml:space="preserve"> de este tema, por un lado </w:t>
+      </w:r>
+      <w:r>
+        <w:rPr>
+          <w:lang w:val="es-ES_tradnl"/>
+        </w:rPr>
+        <w:t xml:space="preserve">tenemos a </w:t>
+      </w:r>
+      <w:r>
+        <w:rPr>
+          <w:rFonts w:ascii="Arial" w:hAnsi="Arial" w:cs="Arial"/>
+          <w:color w:val="202124"/>
+          <w:shd w:val="clear" w:color="auto" w:fill="FFFFFF"/>
+        </w:rPr>
+        <w:t>Jean William Fritz</w:t>
+      </w:r>
+      <w:r>
+        <w:t xml:space="preserve"> un epistemólogo y biologo suizo que nos dice que: </w:t>
+      </w:r>
+    </w:p>
+    <w:p>
+      <w:pPr>
+        <w:jc w:val="both"/>
+      </w:pPr>
+    </w:p>
+    <w:p>
+      <w:pPr>
+        <w:ind w:firstLine="720"/>
+        <w:jc w:val="both"/>
+      </w:pPr>
+      <w:r>
+        <w:t>E</w:t>
+      </w:r>
+      <w:r>
+        <w:t>l aprendizaje es un proceso que mediante el cual el sujeto, a través de la experiencia, la manipulación de objetos, la interacción con las personas, genera o construye conocimiento, modificando, en forma activa sus esquemas cognoscitivos del mundo que lo rodea, mediante el proceso de asimilación y acomodación</w:t>
+      </w:r>
+      <w:sdt>
+        <w:sdtPr>
+          <w:id w:val="-73289276"/>
+          <w:citation/>
+        </w:sdtPr>
+        <w:sdtContent>
+          <w:r>
+            <w:fldChar w:fldCharType="begin"/>
+          </w:r>
+          <w:r>
+            <w:rPr>
+              <w:lang w:val="es-ES"/>
+            </w:rPr>
+            <w:instrText xml:space="preserve"> CITATION Pia \l 3082 </w:instrText>
+          </w:r>
+          <w:r>
+            <w:fldChar w:fldCharType="separate"/>
+          </w:r>
+          <w:r>
+            <w:rPr>
+              <w:noProof/>
+              <w:lang w:val="es-ES"/>
+            </w:rPr>
+            <w:t xml:space="preserve"> (Piaget)</w:t>
+          </w:r>
+          <w:r>
+            <w:fldChar w:fldCharType="end"/>
+          </w:r>
+        </w:sdtContent>
+      </w:sdt>
+      <w:r>
+        <w:t>.</w:t>
+      </w:r>
+    </w:p>
+    <w:p>
+      <w:pPr>
+        <w:ind w:firstLine="720"/>
+        <w:jc w:val="both"/>
+      </w:pPr>
+    </w:p>
+    <w:p>
+      <w:pPr>
+        <w:ind w:firstLine="720"/>
+        <w:jc w:val="both"/>
+      </w:pPr>
+      <w:r>
+        <w:t>El segundo es el Dr.</w:t>
+      </w:r>
+      <w:r>
+        <w:t xml:space="preserve"> Beatriz Alvarez Otero</w:t>
+      </w:r>
+      <w:r>
+        <w:t xml:space="preserve"> un especialista en psicologia de la educaci</w:t>
+      </w:r>
+      <w:r>
+        <w:t>ón, en su tesis doctoral menciona distintas formas de abordar esta idea entre ellas una teoría interpretativa</w:t>
+      </w:r>
+      <w:r>
+        <w:t>:</w:t>
+      </w:r>
+    </w:p>
+    <w:p>
+      <w:pPr>
+        <w:ind w:firstLine="720"/>
+        <w:jc w:val="both"/>
+      </w:pPr>
+    </w:p>
+    <w:p>
+      <w:pPr>
+        <w:ind w:firstLine="720"/>
+        <w:jc w:val="both"/>
+      </w:pPr>
+      <w:r>
+        <w:t>La enseñanza son procesos cognitivos que el estudiante pone en marcha para aprender, pero la gestión de los mismos sigue siendo responsabilidad del profesor. Atiende a las condiciones, los resultados y los procesos involucrados en el aprendizaje, asumiendo que el aprendizaje es un proceso que exige que el estudiante realice diferentes procesos cognitivos</w:t>
+      </w:r>
+      <w:sdt>
+        <w:sdtPr>
+          <w:id w:val="-1167944496"/>
+          <w:citation/>
+        </w:sdtPr>
+        <w:sdtContent>
+          <w:r>
+            <w:fldChar w:fldCharType="begin"/>
+          </w:r>
+          <w:r>
+            <w:rPr>
+              <w:lang w:val="es-ES"/>
+            </w:rPr>
+            <w:instrText xml:space="preserve"> CITATION Bea18 \l 3082 </w:instrText>
+          </w:r>
+          <w:r>
+            <w:fldChar w:fldCharType="separate"/>
+          </w:r>
+          <w:r>
+            <w:rPr>
+              <w:noProof/>
+              <w:lang w:val="es-ES"/>
+            </w:rPr>
+            <w:t xml:space="preserve"> (Beatriz, 2018)</w:t>
+          </w:r>
+          <w:r>
+            <w:fldChar w:fldCharType="end"/>
+          </w:r>
+        </w:sdtContent>
+      </w:sdt>
+      <w:r>
+        <w:t>.</w:t>
+      </w:r>
+    </w:p>
+    <w:p>
+      <w:pPr>
+        <w:ind w:firstLine="720"/>
+        <w:jc w:val="both"/>
+      </w:pPr>
+    </w:p>
+    <w:p>
+      <w:pPr>
+        <w:ind w:firstLine="720"/>
+        <w:jc w:val="both"/>
+      </w:pPr>
+      <w:r>
+        <w:t>En estas dos</w:t>
+      </w:r>
+      <w:r>
+        <w:t xml:space="preserve"> concepciones </w:t>
+      </w:r>
+      <w:r>
+        <w:t>podeemos ver que el ser humano tiene la capacidad de aprender y eso conlleva inevitablemente a pasar ese conocimiento a otras personas para que</w:t>
+      </w:r>
+      <w:r>
+        <w:t xml:space="preserve"> éste</w:t>
+      </w:r>
+      <w:r>
+        <w:t xml:space="preserve"> perdure a travez del tiempo, a eso se le llama enseñanza.</w:t>
+      </w:r>
+    </w:p>
+    <w:p>
+      <w:pPr>
+        <w:ind w:firstLine="720"/>
+        <w:jc w:val="both"/>
+      </w:pPr>
+    </w:p>
+    <w:p>
+      <w:pPr>
+        <w:ind w:firstLine="720"/>
+        <w:jc w:val="both"/>
+      </w:pPr>
+      <w:r>
+        <w:t>A</w:t>
+      </w:r>
+      <w:r>
+        <w:t xml:space="preserve"> lo </w:t>
+      </w:r>
+      <w:r>
+        <w:t>largo de esta sección veremos como surgue y evoluciona la enseñanza hasta convertirse en un sec</w:t>
+      </w:r>
+      <w:r>
+        <w:t>tor economico como lo es hoy</w:t>
+      </w:r>
+      <w:r>
+        <w:t>.</w:t>
+      </w:r>
+    </w:p>
+    <w:p/>
+    <w:p>
+      <w:pPr>
         <w:pStyle w:val="Ttulo3"/>
       </w:pPr>
       <w:r>
@@ -5607,6 +5896,1045 @@
     </w:p>
     <w:p>
       <w:pPr>
+        <w:rPr>
+          <w:lang w:val="es-ES_tradnl" w:eastAsia="es-MX"/>
+        </w:rPr>
+      </w:pPr>
+    </w:p>
+    <w:p>
+      <w:pPr>
+        <w:jc w:val="both"/>
+        <w:rPr>
+          <w:lang w:val="es-ES_tradnl" w:eastAsia="es-MX"/>
+        </w:rPr>
+      </w:pPr>
+      <w:r>
+        <w:rPr>
+          <w:lang w:val="es-ES_tradnl" w:eastAsia="es-MX"/>
+        </w:rPr>
+        <w:tab/>
+        <w:t>Se sabe que a</w:t>
+      </w:r>
+      <w:r>
+        <w:rPr>
+          <w:lang w:val="es-ES_tradnl" w:eastAsia="es-MX"/>
+        </w:rPr>
+        <w:t xml:space="preserve"> </w:t>
+      </w:r>
+      <w:r>
+        <w:rPr>
+          <w:lang w:val="es-ES_tradnl" w:eastAsia="es-MX"/>
+        </w:rPr>
+        <w:t xml:space="preserve">partir </w:t>
+      </w:r>
+      <w:r>
+        <w:rPr>
+          <w:lang w:val="es-ES_tradnl" w:eastAsia="es-MX"/>
+        </w:rPr>
+        <w:t xml:space="preserve">de que el Homo </w:t>
+      </w:r>
+      <w:proofErr w:type="spellStart"/>
+      <w:r>
+        <w:rPr>
+          <w:lang w:val="es-ES_tradnl" w:eastAsia="es-MX"/>
+        </w:rPr>
+        <w:t>erectus</w:t>
+      </w:r>
+      <w:proofErr w:type="spellEnd"/>
+      <w:r>
+        <w:rPr>
+          <w:lang w:val="es-ES_tradnl" w:eastAsia="es-MX"/>
+        </w:rPr>
+        <w:t xml:space="preserve"> apareció en la tierra </w:t>
+      </w:r>
+      <w:r>
+        <w:rPr>
+          <w:lang w:val="es-ES_tradnl" w:eastAsia="es-MX"/>
+        </w:rPr>
+        <w:t>se notó</w:t>
+      </w:r>
+      <w:r>
+        <w:rPr>
+          <w:lang w:val="es-ES_tradnl" w:eastAsia="es-MX"/>
+        </w:rPr>
+        <w:t xml:space="preserve"> una capacidad de poder adaptarse de manera muy </w:t>
+      </w:r>
+      <w:r>
+        <w:rPr>
+          <w:lang w:val="es-ES_tradnl" w:eastAsia="es-MX"/>
+        </w:rPr>
+        <w:t>rápida</w:t>
+      </w:r>
+      <w:r>
+        <w:rPr>
+          <w:lang w:val="es-ES_tradnl" w:eastAsia="es-MX"/>
+        </w:rPr>
+        <w:t xml:space="preserve"> en </w:t>
+      </w:r>
+      <w:proofErr w:type="spellStart"/>
+      <w:r>
+        <w:rPr>
+          <w:lang w:val="es-ES_tradnl" w:eastAsia="es-MX"/>
+        </w:rPr>
+        <w:t>hambientes</w:t>
+      </w:r>
+      <w:proofErr w:type="spellEnd"/>
+      <w:r>
+        <w:rPr>
+          <w:lang w:val="es-ES_tradnl" w:eastAsia="es-MX"/>
+        </w:rPr>
+        <w:t xml:space="preserve"> hostiles y además de poder pasar ese conocimiento de adaptación a las generaciones posteriores, aquí es donde se sospecha que se dio la enseñanza en uno de nuestros ancestros más antiguos hace mas de 1,700,000 años.</w:t>
+      </w:r>
+    </w:p>
+    <w:p>
+      <w:pPr>
+        <w:jc w:val="both"/>
+        <w:rPr>
+          <w:lang w:val="es-ES_tradnl" w:eastAsia="es-MX"/>
+        </w:rPr>
+      </w:pPr>
+    </w:p>
+    <w:p>
+      <w:pPr>
+        <w:jc w:val="both"/>
+        <w:rPr>
+          <w:lang w:val="es-ES_tradnl" w:eastAsia="es-MX"/>
+        </w:rPr>
+      </w:pPr>
+      <w:r>
+        <w:rPr>
+          <w:lang w:val="es-ES_tradnl" w:eastAsia="es-MX"/>
+        </w:rPr>
+        <w:tab/>
+        <w:t>Esta habilidad de ens</w:t>
+      </w:r>
+      <w:r>
+        <w:rPr>
+          <w:lang w:val="es-ES_tradnl" w:eastAsia="es-MX"/>
+        </w:rPr>
+        <w:t>eñar y aprender</w:t>
+      </w:r>
+      <w:r>
+        <w:rPr>
+          <w:lang w:val="es-ES_tradnl" w:eastAsia="es-MX"/>
+        </w:rPr>
+        <w:t xml:space="preserve"> se fue pasando</w:t>
+      </w:r>
+      <w:r>
+        <w:rPr>
+          <w:lang w:val="es-ES_tradnl" w:eastAsia="es-MX"/>
+        </w:rPr>
+        <w:t xml:space="preserve"> por generaciones</w:t>
+      </w:r>
+      <w:r>
+        <w:rPr>
+          <w:lang w:val="es-ES_tradnl" w:eastAsia="es-MX"/>
+        </w:rPr>
+        <w:t xml:space="preserve"> a especies posteriores hasta llegar a la nuestra, los Homo sapi</w:t>
+      </w:r>
+      <w:r>
+        <w:rPr>
+          <w:lang w:val="es-ES_tradnl" w:eastAsia="es-MX"/>
+        </w:rPr>
+        <w:t xml:space="preserve">ens </w:t>
+      </w:r>
+      <w:proofErr w:type="spellStart"/>
+      <w:r>
+        <w:rPr>
+          <w:lang w:val="es-ES_tradnl" w:eastAsia="es-MX"/>
+        </w:rPr>
+        <w:t>sapiens</w:t>
+      </w:r>
+      <w:proofErr w:type="spellEnd"/>
+      <w:r>
+        <w:rPr>
+          <w:lang w:val="es-ES_tradnl" w:eastAsia="es-MX"/>
+        </w:rPr>
+        <w:t xml:space="preserve">, que fue capaz de construir </w:t>
+      </w:r>
+      <w:r>
+        <w:rPr>
+          <w:lang w:val="es-ES_tradnl" w:eastAsia="es-MX"/>
+        </w:rPr>
+        <w:lastRenderedPageBreak/>
+        <w:t>sociedades enteras utilizando esta herramienta tan poderosa.</w:t>
+      </w:r>
+      <w:r>
+        <w:rPr>
+          <w:lang w:val="es-ES_tradnl" w:eastAsia="es-MX"/>
+        </w:rPr>
+        <w:t xml:space="preserve"> No fue </w:t>
+      </w:r>
+      <w:r>
+        <w:rPr>
+          <w:lang w:val="es-ES_tradnl" w:eastAsia="es-MX"/>
+        </w:rPr>
+        <w:t>hasta la antigua G</w:t>
+      </w:r>
+      <w:r>
+        <w:rPr>
+          <w:lang w:val="es-ES_tradnl" w:eastAsia="es-MX"/>
+        </w:rPr>
+        <w:t xml:space="preserve">recia cuando se tomó de manera mas seria </w:t>
+      </w:r>
+      <w:r>
+        <w:rPr>
+          <w:lang w:val="es-ES_tradnl" w:eastAsia="es-MX"/>
+        </w:rPr>
+        <w:t>la enseñanza.</w:t>
+      </w:r>
+    </w:p>
+    <w:p>
+      <w:pPr>
+        <w:jc w:val="both"/>
+        <w:rPr>
+          <w:lang w:val="es-ES_tradnl" w:eastAsia="es-MX"/>
+        </w:rPr>
+      </w:pPr>
+      <w:r>
+        <w:rPr>
+          <w:lang w:val="es-ES_tradnl" w:eastAsia="es-MX"/>
+        </w:rPr>
+        <w:tab/>
+      </w:r>
+    </w:p>
+    <w:p>
+      <w:pPr>
+        <w:jc w:val="both"/>
+        <w:rPr>
+          <w:lang w:val="es-ES_tradnl" w:eastAsia="es-MX"/>
+        </w:rPr>
+      </w:pPr>
+      <w:r>
+        <w:rPr>
+          <w:lang w:val="es-ES_tradnl" w:eastAsia="es-MX"/>
+        </w:rPr>
+        <w:tab/>
+        <w:t>Sócrates es el primer hombre en explorar a profundidad</w:t>
+      </w:r>
+      <w:r>
+        <w:rPr>
+          <w:lang w:val="es-ES_tradnl" w:eastAsia="es-MX"/>
+        </w:rPr>
+        <w:t xml:space="preserve"> todas áreas filosóficas que había en ese tiempo, él </w:t>
+      </w:r>
+      <w:r>
+        <w:rPr>
+          <w:lang w:val="es-ES_tradnl" w:eastAsia="es-MX"/>
+        </w:rPr>
+        <w:t>instruía</w:t>
+      </w:r>
+      <w:r>
+        <w:rPr>
+          <w:lang w:val="es-ES_tradnl" w:eastAsia="es-MX"/>
+        </w:rPr>
+        <w:t xml:space="preserve"> en plazas, mercados, calles, básicamente en cualquier lugar donde pod</w:t>
+      </w:r>
+      <w:r>
+        <w:rPr>
+          <w:lang w:val="es-ES_tradnl" w:eastAsia="es-MX"/>
+        </w:rPr>
+        <w:t>ía,</w:t>
+      </w:r>
+      <w:r>
+        <w:rPr>
+          <w:lang w:val="es-ES_tradnl" w:eastAsia="es-MX"/>
+        </w:rPr>
+        <w:t xml:space="preserve"> pero ¿cual era su método de enseñanza? él tenia un método </w:t>
+      </w:r>
+      <w:r>
+        <w:rPr>
+          <w:lang w:val="es-ES_tradnl" w:eastAsia="es-MX"/>
+        </w:rPr>
+        <w:t>muy peculiar</w:t>
+      </w:r>
+      <w:r>
+        <w:rPr>
+          <w:lang w:val="es-ES_tradnl" w:eastAsia="es-MX"/>
+        </w:rPr>
+        <w:t>, pues</w:t>
+      </w:r>
+      <w:r>
+        <w:rPr>
+          <w:lang w:val="es-ES_tradnl" w:eastAsia="es-MX"/>
+        </w:rPr>
+        <w:t>,</w:t>
+      </w:r>
+      <w:r>
+        <w:rPr>
+          <w:lang w:val="es-ES_tradnl" w:eastAsia="es-MX"/>
+        </w:rPr>
+        <w:t xml:space="preserve"> cuesti</w:t>
+      </w:r>
+      <w:r>
+        <w:rPr>
+          <w:lang w:val="es-ES_tradnl" w:eastAsia="es-MX"/>
+        </w:rPr>
+        <w:t>onaba arduamente a sus discípulos, obligándolos a entrar en un debate en el cual los hacía reflexionar y pensar en sus argumentos y los de su contrincante, con ello enriquecían su conocimiento además de mejorar sustancialmente en oratoria y retorica.</w:t>
+      </w:r>
+    </w:p>
+    <w:p>
+      <w:pPr>
+        <w:jc w:val="both"/>
+        <w:rPr>
+          <w:lang w:val="es-ES_tradnl" w:eastAsia="es-MX"/>
+        </w:rPr>
+      </w:pPr>
+      <w:r>
+        <w:rPr>
+          <w:lang w:val="es-ES_tradnl" w:eastAsia="es-MX"/>
+        </w:rPr>
+        <w:tab/>
+      </w:r>
+    </w:p>
+    <w:p>
+      <w:pPr>
+        <w:jc w:val="both"/>
+        <w:rPr>
+          <w:lang w:val="es-ES_tradnl" w:eastAsia="es-MX"/>
+        </w:rPr>
+      </w:pPr>
+      <w:r>
+        <w:rPr>
+          <w:lang w:val="es-ES_tradnl" w:eastAsia="es-MX"/>
+        </w:rPr>
+        <w:tab/>
+        <w:t xml:space="preserve">Uno </w:t>
+      </w:r>
+      <w:r>
+        <w:rPr>
+          <w:lang w:val="es-ES_tradnl" w:eastAsia="es-MX"/>
+        </w:rPr>
+        <w:t xml:space="preserve">de </w:t>
+      </w:r>
+      <w:r>
+        <w:rPr>
+          <w:lang w:val="es-ES_tradnl" w:eastAsia="es-MX"/>
+        </w:rPr>
+        <w:t>los discípulos</w:t>
+      </w:r>
+      <w:r>
+        <w:rPr>
+          <w:lang w:val="es-ES_tradnl" w:eastAsia="es-MX"/>
+        </w:rPr>
+        <w:t xml:space="preserve"> más destacados </w:t>
+      </w:r>
+      <w:r>
+        <w:rPr>
+          <w:lang w:val="es-ES_tradnl" w:eastAsia="es-MX"/>
+        </w:rPr>
+        <w:t>fue Aristóteles,</w:t>
+      </w:r>
+      <w:r>
+        <w:rPr>
+          <w:lang w:val="es-ES_tradnl" w:eastAsia="es-MX"/>
+        </w:rPr>
+        <w:t xml:space="preserve"> gran filosofo que inspirado por la</w:t>
+      </w:r>
+      <w:r>
+        <w:rPr>
+          <w:lang w:val="es-ES_tradnl" w:eastAsia="es-MX"/>
+        </w:rPr>
+        <w:t>s</w:t>
+      </w:r>
+      <w:r>
+        <w:rPr>
+          <w:lang w:val="es-ES_tradnl" w:eastAsia="es-MX"/>
+        </w:rPr>
+        <w:t xml:space="preserve"> técnicas de enseñanzas de Sócrates</w:t>
+      </w:r>
+      <w:r>
+        <w:rPr>
+          <w:lang w:val="es-ES_tradnl" w:eastAsia="es-MX"/>
+        </w:rPr>
+        <w:t>,</w:t>
+      </w:r>
+      <w:r>
+        <w:rPr>
+          <w:lang w:val="es-ES_tradnl" w:eastAsia="es-MX"/>
+        </w:rPr>
+        <w:t xml:space="preserve"> fue el primero en funda</w:t>
+      </w:r>
+      <w:r>
+        <w:rPr>
+          <w:lang w:val="es-ES_tradnl" w:eastAsia="es-MX"/>
+        </w:rPr>
+        <w:t xml:space="preserve">r una universidad en el año 360 </w:t>
+      </w:r>
+      <w:proofErr w:type="spellStart"/>
+      <w:r>
+        <w:rPr>
+          <w:lang w:val="es-ES_tradnl" w:eastAsia="es-MX"/>
+        </w:rPr>
+        <w:t>a.c.</w:t>
+      </w:r>
+      <w:proofErr w:type="spellEnd"/>
+      <w:r>
+        <w:rPr>
+          <w:lang w:val="es-ES_tradnl" w:eastAsia="es-MX"/>
+        </w:rPr>
+        <w:t xml:space="preserve"> aproximadamente. Sosteniendo un método de enseñanza que consistía en </w:t>
+      </w:r>
+      <w:proofErr w:type="gramStart"/>
+      <w:r>
+        <w:rPr>
+          <w:lang w:val="es-ES_tradnl" w:eastAsia="es-MX"/>
+        </w:rPr>
+        <w:t>que</w:t>
+      </w:r>
+      <w:proofErr w:type="gramEnd"/>
+      <w:r>
+        <w:rPr>
+          <w:lang w:val="es-ES_tradnl" w:eastAsia="es-MX"/>
+        </w:rPr>
+        <w:t xml:space="preserve"> a un humano</w:t>
+      </w:r>
+      <w:r>
+        <w:rPr>
+          <w:lang w:val="es-ES_tradnl" w:eastAsia="es-MX"/>
+        </w:rPr>
+        <w:t>,</w:t>
+      </w:r>
+      <w:r>
+        <w:rPr>
+          <w:lang w:val="es-ES_tradnl" w:eastAsia="es-MX"/>
+        </w:rPr>
+        <w:t xml:space="preserve"> en su periodo de crianza es decir de 1 a 5 años según él era una etapa de formación de buenos </w:t>
+      </w:r>
+      <w:proofErr w:type="spellStart"/>
+      <w:r>
+        <w:rPr>
+          <w:lang w:val="es-ES_tradnl" w:eastAsia="es-MX"/>
+        </w:rPr>
+        <w:t>habitos</w:t>
+      </w:r>
+      <w:proofErr w:type="spellEnd"/>
+      <w:r>
+        <w:rPr>
+          <w:lang w:val="es-ES_tradnl" w:eastAsia="es-MX"/>
+        </w:rPr>
+        <w:t xml:space="preserve"> pero sin lecciones ni obligaciones, en la segunda etapa que iba de los 7 años hasta la pubertad</w:t>
+      </w:r>
+      <w:r>
+        <w:rPr>
+          <w:lang w:val="es-ES_tradnl" w:eastAsia="es-MX"/>
+        </w:rPr>
+        <w:t>,</w:t>
+      </w:r>
+      <w:r>
+        <w:rPr>
+          <w:lang w:val="es-ES_tradnl" w:eastAsia="es-MX"/>
+        </w:rPr>
+        <w:t xml:space="preserve"> se le debía de instruir en gimnasia, dibujo, escritura, lectura y dibujo.</w:t>
+      </w:r>
+    </w:p>
+    <w:p>
+      <w:pPr>
+        <w:jc w:val="both"/>
+        <w:rPr>
+          <w:lang w:val="es-ES_tradnl" w:eastAsia="es-MX"/>
+        </w:rPr>
+      </w:pPr>
+      <w:r>
+        <w:rPr>
+          <w:lang w:val="es-ES_tradnl" w:eastAsia="es-MX"/>
+        </w:rPr>
+        <w:tab/>
+      </w:r>
+    </w:p>
+    <w:p>
+      <w:pPr>
+        <w:jc w:val="both"/>
+        <w:rPr>
+          <w:lang w:val="es-ES_tradnl" w:eastAsia="es-MX"/>
+        </w:rPr>
+      </w:pPr>
+      <w:r>
+        <w:rPr>
+          <w:lang w:val="es-ES_tradnl" w:eastAsia="es-MX"/>
+        </w:rPr>
+        <w:tab/>
+        <w:t xml:space="preserve">Por </w:t>
+      </w:r>
+      <w:proofErr w:type="gramStart"/>
+      <w:r>
+        <w:rPr>
+          <w:lang w:val="es-ES_tradnl" w:eastAsia="es-MX"/>
+        </w:rPr>
+        <w:t>último</w:t>
+      </w:r>
+      <w:proofErr w:type="gramEnd"/>
+      <w:r>
+        <w:rPr>
+          <w:lang w:val="es-ES_tradnl" w:eastAsia="es-MX"/>
+        </w:rPr>
+        <w:t xml:space="preserve"> viene la educación liberal que se daba en escuelas mas avanzadas</w:t>
+      </w:r>
+      <w:r>
+        <w:rPr>
+          <w:lang w:val="es-ES_tradnl" w:eastAsia="es-MX"/>
+        </w:rPr>
+        <w:t>,</w:t>
+      </w:r>
+      <w:r>
+        <w:rPr>
+          <w:lang w:val="es-ES_tradnl" w:eastAsia="es-MX"/>
+        </w:rPr>
+        <w:t xml:space="preserve"> en las cuales se impartían materias como</w:t>
+      </w:r>
+      <w:r>
+        <w:rPr>
+          <w:lang w:val="es-ES_tradnl" w:eastAsia="es-MX"/>
+        </w:rPr>
+        <w:t>:</w:t>
+      </w:r>
+      <w:r>
+        <w:rPr>
+          <w:lang w:val="es-ES_tradnl" w:eastAsia="es-MX"/>
+        </w:rPr>
+        <w:t xml:space="preserve"> </w:t>
+      </w:r>
+      <w:r>
+        <w:rPr>
+          <w:lang w:val="es-ES_tradnl" w:eastAsia="es-MX"/>
+        </w:rPr>
+        <w:t xml:space="preserve">matemáticas, lógica, </w:t>
+      </w:r>
+      <w:r>
+        <w:rPr>
+          <w:lang w:val="es-ES_tradnl" w:eastAsia="es-MX"/>
+        </w:rPr>
+        <w:t>metafísica</w:t>
+      </w:r>
+      <w:r>
+        <w:rPr>
+          <w:lang w:val="es-ES_tradnl" w:eastAsia="es-MX"/>
+        </w:rPr>
+        <w:t>, ética, música, física o biología</w:t>
+      </w:r>
+      <w:r>
+        <w:rPr>
+          <w:lang w:val="es-ES_tradnl" w:eastAsia="es-MX"/>
+        </w:rPr>
+        <w:t>. S</w:t>
+      </w:r>
+      <w:r>
+        <w:rPr>
+          <w:lang w:val="es-ES_tradnl" w:eastAsia="es-MX"/>
+        </w:rPr>
+        <w:t>i</w:t>
+      </w:r>
+      <w:r>
+        <w:rPr>
+          <w:lang w:val="es-ES_tradnl" w:eastAsia="es-MX"/>
+        </w:rPr>
+        <w:t xml:space="preserve"> esto</w:t>
+      </w:r>
+      <w:r>
+        <w:rPr>
+          <w:lang w:val="es-ES_tradnl" w:eastAsia="es-MX"/>
+        </w:rPr>
+        <w:t xml:space="preserve"> les suena familiar</w:t>
+      </w:r>
+      <w:r>
+        <w:rPr>
+          <w:lang w:val="es-ES_tradnl" w:eastAsia="es-MX"/>
+        </w:rPr>
+        <w:t>, es porque</w:t>
+      </w:r>
+      <w:r>
+        <w:rPr>
+          <w:lang w:val="es-ES_tradnl" w:eastAsia="es-MX"/>
+        </w:rPr>
+        <w:t xml:space="preserve"> e</w:t>
+      </w:r>
+      <w:r>
+        <w:rPr>
+          <w:lang w:val="es-ES_tradnl" w:eastAsia="es-MX"/>
+        </w:rPr>
+        <w:t>ste modelo de enseñanza</w:t>
+      </w:r>
+      <w:r>
+        <w:rPr>
+          <w:lang w:val="es-ES_tradnl" w:eastAsia="es-MX"/>
+        </w:rPr>
+        <w:t xml:space="preserve">, es en </w:t>
+      </w:r>
+      <w:r>
+        <w:rPr>
+          <w:lang w:val="es-ES_tradnl" w:eastAsia="es-MX"/>
+        </w:rPr>
+        <w:t>esencia,</w:t>
+      </w:r>
+      <w:r>
+        <w:rPr>
+          <w:lang w:val="es-ES_tradnl" w:eastAsia="es-MX"/>
+        </w:rPr>
+        <w:t xml:space="preserve"> el mismo modelo que tenemos en la actualidad, claro con sus debidas variaciones y distintas metodolog</w:t>
+      </w:r>
+      <w:r>
+        <w:rPr>
+          <w:lang w:val="es-ES_tradnl" w:eastAsia="es-MX"/>
+        </w:rPr>
+        <w:t>ías.</w:t>
+      </w:r>
+    </w:p>
+    <w:p>
+      <w:pPr>
+        <w:jc w:val="both"/>
+        <w:rPr>
+          <w:lang w:val="es-ES_tradnl" w:eastAsia="es-MX"/>
+        </w:rPr>
+      </w:pPr>
+    </w:p>
+    <w:p>
+      <w:pPr>
+        <w:jc w:val="both"/>
+        <w:rPr>
+          <w:lang w:val="es-ES_tradnl" w:eastAsia="es-MX"/>
+        </w:rPr>
+      </w:pPr>
+      <w:r>
+        <w:rPr>
+          <w:lang w:val="es-ES_tradnl" w:eastAsia="es-MX"/>
+        </w:rPr>
+        <w:tab/>
+      </w:r>
+      <w:r>
+        <w:rPr>
+          <w:lang w:val="es-ES_tradnl" w:eastAsia="es-MX"/>
+        </w:rPr>
+        <w:t>Durante la edad media la enseñanza estuvo a manos de la iglesia</w:t>
+      </w:r>
+      <w:r>
+        <w:rPr>
+          <w:lang w:val="es-ES_tradnl" w:eastAsia="es-MX"/>
+        </w:rPr>
+        <w:t>, así</w:t>
+      </w:r>
+      <w:r>
+        <w:rPr>
+          <w:lang w:val="es-ES_tradnl" w:eastAsia="es-MX"/>
+        </w:rPr>
+        <w:t xml:space="preserve"> que</w:t>
+      </w:r>
+      <w:r>
+        <w:rPr>
+          <w:lang w:val="es-ES_tradnl" w:eastAsia="es-MX"/>
+        </w:rPr>
+        <w:t>,</w:t>
+      </w:r>
+      <w:r>
+        <w:rPr>
+          <w:lang w:val="es-ES_tradnl" w:eastAsia="es-MX"/>
+        </w:rPr>
+        <w:t xml:space="preserve"> los métodos </w:t>
+      </w:r>
+      <w:r>
+        <w:rPr>
+          <w:lang w:val="es-ES_tradnl" w:eastAsia="es-MX"/>
+        </w:rPr>
+        <w:t>de enseñanza</w:t>
+      </w:r>
+      <w:r>
+        <w:rPr>
+          <w:lang w:val="es-ES_tradnl" w:eastAsia="es-MX"/>
+        </w:rPr>
+        <w:t xml:space="preserve"> se centraban</w:t>
+      </w:r>
+      <w:r>
+        <w:rPr>
+          <w:lang w:val="es-ES_tradnl" w:eastAsia="es-MX"/>
+        </w:rPr>
+        <w:t>,</w:t>
+      </w:r>
+      <w:r>
+        <w:rPr>
+          <w:lang w:val="es-ES_tradnl" w:eastAsia="es-MX"/>
+        </w:rPr>
+        <w:t xml:space="preserve"> en ll</w:t>
+      </w:r>
+      <w:r>
+        <w:rPr>
+          <w:lang w:val="es-ES_tradnl" w:eastAsia="es-MX"/>
+        </w:rPr>
+        <w:t xml:space="preserve">evar una vida consagrada a Dios, </w:t>
+      </w:r>
+      <w:r>
+        <w:rPr>
+          <w:lang w:val="es-ES_tradnl" w:eastAsia="es-MX"/>
+        </w:rPr>
+        <w:t xml:space="preserve">pero adicionada a ella con otras </w:t>
+      </w:r>
+      <w:r>
+        <w:rPr>
+          <w:lang w:val="es-ES_tradnl" w:eastAsia="es-MX"/>
+        </w:rPr>
+        <w:t>materias</w:t>
+      </w:r>
+      <w:r>
+        <w:rPr>
+          <w:lang w:val="es-ES_tradnl" w:eastAsia="es-MX"/>
+        </w:rPr>
+        <w:t xml:space="preserve"> importantes relacionadas con la cultura, arte, escritura y lectura. No fue </w:t>
+      </w:r>
+      <w:r>
+        <w:rPr>
+          <w:lang w:val="es-ES_tradnl" w:eastAsia="es-MX"/>
+        </w:rPr>
+        <w:t xml:space="preserve">hasta </w:t>
+      </w:r>
+      <w:proofErr w:type="gramStart"/>
+      <w:r>
+        <w:rPr>
+          <w:lang w:val="es-ES_tradnl" w:eastAsia="es-MX"/>
+        </w:rPr>
+        <w:t>que</w:t>
+      </w:r>
+      <w:proofErr w:type="gramEnd"/>
+      <w:r>
+        <w:rPr>
+          <w:lang w:val="es-ES_tradnl" w:eastAsia="es-MX"/>
+        </w:rPr>
+        <w:t xml:space="preserve"> </w:t>
+      </w:r>
+      <w:r>
+        <w:rPr>
+          <w:lang w:val="es-ES_tradnl" w:eastAsia="es-MX"/>
+        </w:rPr>
+        <w:t>en 1787</w:t>
+      </w:r>
+      <w:r>
+        <w:rPr>
+          <w:lang w:val="es-ES_tradnl" w:eastAsia="es-MX"/>
+        </w:rPr>
+        <w:t>,</w:t>
+      </w:r>
+      <w:r>
+        <w:rPr>
+          <w:lang w:val="es-ES_tradnl" w:eastAsia="es-MX"/>
+        </w:rPr>
+        <w:t xml:space="preserve"> </w:t>
+      </w:r>
+      <w:r>
+        <w:rPr>
+          <w:lang w:val="es-ES_tradnl" w:eastAsia="es-MX"/>
+        </w:rPr>
+        <w:t>el rey Federico Guillermo II promulgó una iniciativa, que quitaba el poder de la enseñanza a la iglesia, progresivamente a partir de este hecho se le fue quitando el poder a la iglesia.</w:t>
+      </w:r>
+    </w:p>
+    <w:p>
+      <w:pPr>
+        <w:jc w:val="both"/>
+        <w:rPr>
+          <w:lang w:val="es-ES_tradnl" w:eastAsia="es-MX"/>
+        </w:rPr>
+      </w:pPr>
+    </w:p>
+    <w:p>
+      <w:pPr>
+        <w:jc w:val="both"/>
+      </w:pPr>
+      <w:r>
+        <w:rPr>
+          <w:lang w:val="es-ES_tradnl" w:eastAsia="es-MX"/>
+        </w:rPr>
+        <w:tab/>
+        <w:t xml:space="preserve">Los avances más significativos </w:t>
+      </w:r>
+      <w:r>
+        <w:rPr>
+          <w:lang w:val="es-ES_tradnl" w:eastAsia="es-MX"/>
+        </w:rPr>
+        <w:t>de enseñanza</w:t>
+      </w:r>
+      <w:r>
+        <w:rPr>
+          <w:lang w:val="es-ES_tradnl" w:eastAsia="es-MX"/>
+        </w:rPr>
+        <w:t xml:space="preserve"> que repercuten en nuestros días</w:t>
+      </w:r>
+      <w:r>
+        <w:rPr>
+          <w:lang w:val="es-ES_tradnl" w:eastAsia="es-MX"/>
+        </w:rPr>
+        <w:t>,</w:t>
+      </w:r>
+      <w:r>
+        <w:rPr>
+          <w:lang w:val="es-ES_tradnl" w:eastAsia="es-MX"/>
+        </w:rPr>
+        <w:t xml:space="preserve"> tuvieron lugar en el último siglo</w:t>
+      </w:r>
+      <w:r>
+        <w:rPr>
+          <w:lang w:val="es-ES_tradnl" w:eastAsia="es-MX"/>
+        </w:rPr>
+        <w:t>,</w:t>
+      </w:r>
+      <w:r>
+        <w:rPr>
+          <w:lang w:val="es-ES_tradnl" w:eastAsia="es-MX"/>
+        </w:rPr>
+        <w:t xml:space="preserve"> como lo que nos dice Arturo Torres en uno de sus artículos en donde los habla </w:t>
+      </w:r>
+      <w:r>
+        <w:rPr>
+          <w:lang w:val="es-ES_tradnl" w:eastAsia="es-MX"/>
+        </w:rPr>
+        <w:t>acerca</w:t>
+      </w:r>
+      <w:r>
+        <w:rPr>
+          <w:lang w:val="es-ES_tradnl" w:eastAsia="es-MX"/>
+        </w:rPr>
+        <w:t xml:space="preserve"> de la te</w:t>
+      </w:r>
+      <w:r>
+        <w:rPr>
+          <w:lang w:val="es-ES_tradnl" w:eastAsia="es-MX"/>
+        </w:rPr>
+        <w:t>orí</w:t>
+      </w:r>
+      <w:r>
+        <w:rPr>
+          <w:lang w:val="es-ES_tradnl" w:eastAsia="es-MX"/>
+        </w:rPr>
+        <w:t>a del aprendiz</w:t>
+      </w:r>
+      <w:r>
+        <w:rPr>
+          <w:lang w:val="es-ES_tradnl" w:eastAsia="es-MX"/>
+        </w:rPr>
+        <w:t>a</w:t>
+      </w:r>
+      <w:r>
+        <w:rPr>
+          <w:lang w:val="es-ES_tradnl" w:eastAsia="es-MX"/>
+        </w:rPr>
+        <w:t>je significativo</w:t>
+      </w:r>
+      <w:r>
+        <w:rPr>
+          <w:lang w:val="es-ES_tradnl" w:eastAsia="es-MX"/>
+        </w:rPr>
+        <w:t xml:space="preserve">: </w:t>
+      </w:r>
+      <w:r>
+        <w:t>”</w:t>
+      </w:r>
+      <w:r>
+        <w:t>La idea de aprendizaje significativo con la que trabajó Ausubel es la siguiente: el conocimiento verdadero solo puede nacer cuando los nuevos contenidos tienen un significado a la luz de los conocimientos que ya se tienen</w:t>
+      </w:r>
+      <w:r>
+        <w:t>”</w:t>
+      </w:r>
+      <w:sdt>
+        <w:sdtPr>
+          <w:id w:val="-1179187476"/>
+          <w:citation/>
+        </w:sdtPr>
+        <w:sdtContent>
+          <w:r>
+            <w:fldChar w:fldCharType="begin"/>
+          </w:r>
+          <w:r>
+            <w:rPr>
+              <w:lang w:val="es-ES"/>
+            </w:rPr>
+            <w:instrText xml:space="preserve"> CITATION Tor \l 3082 </w:instrText>
+          </w:r>
+          <w:r>
+            <w:fldChar w:fldCharType="separate"/>
+          </w:r>
+          <w:r>
+            <w:rPr>
+              <w:noProof/>
+              <w:lang w:val="es-ES"/>
+            </w:rPr>
+            <w:t xml:space="preserve"> (Torres)</w:t>
+          </w:r>
+          <w:r>
+            <w:fldChar w:fldCharType="end"/>
+          </w:r>
+        </w:sdtContent>
+      </w:sdt>
+      <w:r>
+        <w:t>.</w:t>
+      </w:r>
+      <w:r>
+        <w:t xml:space="preserve"> </w:t>
+      </w:r>
+    </w:p>
+    <w:p>
+      <w:pPr>
+        <w:jc w:val="both"/>
+      </w:pPr>
+      <w:r>
+        <w:tab/>
+      </w:r>
+    </w:p>
+    <w:p>
+      <w:pPr>
+        <w:jc w:val="both"/>
+      </w:pPr>
+      <w:r>
+        <w:tab/>
+        <w:t xml:space="preserve">Esta </w:t>
+      </w:r>
+      <w:r>
+        <w:t>teoría</w:t>
+      </w:r>
+      <w:r>
+        <w:t xml:space="preserve"> fue creada en 1932 por David Ausubel y</w:t>
+      </w:r>
+      <w:r>
+        <w:t xml:space="preserve"> es aplicada en </w:t>
+      </w:r>
+      <w:r>
+        <w:t xml:space="preserve">la asimilación de información </w:t>
+      </w:r>
+      <w:r>
+        <w:t>acumulativa</w:t>
+      </w:r>
+      <w:r>
+        <w:t xml:space="preserve">, complementando el conociemiento viejo con el nuevo para que sean más estables y completos, aciendola </w:t>
+      </w:r>
+      <w:r>
+        <w:t>una de las teorías mas importantes de la psicología constructivista actualmente aplicada por psicologos y pedagogos en su trabajo profesional.</w:t>
+      </w:r>
+    </w:p>
+    <w:p>
+      <w:pPr>
+        <w:jc w:val="both"/>
+      </w:pPr>
+      <w:r>
+        <w:lastRenderedPageBreak/>
+        <w:tab/>
+        <w:t xml:space="preserve">Otra de las aportaciones </w:t>
+      </w:r>
+      <w:r>
+        <w:t xml:space="preserve">mas importantes a la enseñanza fue Albert Bandura que en en 1977 propuso su teoría de aprendizaje social, esta teoría nos dice que el ser humano puede ser capaz de aprender tan sólo de observar atentamente las conductas </w:t>
+      </w:r>
+      <w:r>
+        <w:t>de las personas que hay en su entorno, actualmente eso nos da una explicación de como se da gran parte de nuestro aprendizaje a temprana edad, como principalmente aptitudes y comportamientos, esta teoria es usada habitualmente en psicología infantil ayudando a los profesionales a descubrir la raiz de comportamientos no gratos en sus pacientes.</w:t>
+      </w:r>
+    </w:p>
+    <w:p>
+      <w:pPr>
+        <w:jc w:val="both"/>
+      </w:pPr>
+    </w:p>
+    <w:p>
+      <w:pPr>
+        <w:jc w:val="both"/>
+      </w:pPr>
+      <w:r>
+        <w:tab/>
+        <w:t xml:space="preserve">Una de las últimas aportaciones </w:t>
+      </w:r>
+      <w:r>
+        <w:t>que se dieron fue en 1983</w:t>
+      </w:r>
+      <w:r>
+        <w:t>,</w:t>
+      </w:r>
+      <w:r>
+        <w:t xml:space="preserve"> cuando el profesor Howard Gardner presentó su revolucionaria teoría de las inteligencias multiple</w:t>
+      </w:r>
+      <w:r>
+        <w:t>s</w:t>
+      </w:r>
+      <w:r>
+        <w:t>, la cual  nos dice que no existe</w:t>
+      </w:r>
+      <w:r>
+        <w:t>n</w:t>
+      </w:r>
+      <w:r>
+        <w:t xml:space="preserve"> un sólo tipo de inteligencia, si no que, existen 8 y cada humano tien una combinaci</w:t>
+      </w:r>
+      <w:r>
+        <w:t>ón de</w:t>
+      </w:r>
+      <w:r>
+        <w:t xml:space="preserve"> estas 8 inteligencias, esto supuso un gran impacto en la sociedad actual</w:t>
+      </w:r>
+      <w:r>
+        <w:t>,</w:t>
+      </w:r>
+      <w:r>
+        <w:t xml:space="preserve"> ya que comunmente se relacionaba a la inteligencia a la lógica, las matemáticas o a algún campo cientifico, pero con la llegada de esta teor</w:t>
+      </w:r>
+      <w:r>
+        <w:t>ía se comprobó</w:t>
+      </w:r>
+      <w:r>
+        <w:t xml:space="preserve"> que no es así.</w:t>
+      </w:r>
+    </w:p>
+    <w:p>
+      <w:pPr>
+        <w:jc w:val="both"/>
+      </w:pPr>
+      <w:r>
+        <w:tab/>
+      </w:r>
+    </w:p>
+    <w:p>
+      <w:pPr>
+        <w:jc w:val="both"/>
+      </w:pPr>
+      <w:r>
+        <w:tab/>
+        <w:t>La teoría de inteligencias multiples se dispar</w:t>
+      </w:r>
+      <w:r>
+        <w:t>ó y potenció a</w:t>
+      </w:r>
+      <w:r>
+        <w:t xml:space="preserve"> los modelos de aprendizaje actuales</w:t>
+      </w:r>
+      <w:r>
+        <w:t>,</w:t>
+      </w:r>
+      <w:r>
+        <w:t xml:space="preserve"> ya que se comenzaron a valorar y a potenciar habilidades que esta</w:t>
+      </w:r>
+      <w:r>
+        <w:t>ban en el olvido, como la empatía, la retorica,la comunicación verbal y no verbal, entre otras.</w:t>
+      </w:r>
+    </w:p>
+    <w:p>
+      <w:pPr>
+        <w:jc w:val="both"/>
+      </w:pPr>
+      <w:r>
+        <w:tab/>
+      </w:r>
+    </w:p>
+    <w:p>
+      <w:pPr>
+        <w:jc w:val="both"/>
+      </w:pPr>
+      <w:r>
+        <w:tab/>
+        <w:t>Como</w:t>
+      </w:r>
+      <w:r>
+        <w:t xml:space="preserve"> podemos ver los métodos de enseñanza han venido cambiando, complementandoce y mejorando atraves de los años, haciendo más eficiente el trabajo de las instituciones educativas y poder brindar un servicio mejor</w:t>
+      </w:r>
+      <w:r>
+        <w:t>.</w:t>
+      </w:r>
+    </w:p>
+    <w:p>
+      <w:pPr>
+        <w:jc w:val="both"/>
+      </w:pPr>
+    </w:p>
+    <w:p>
+      <w:pPr>
         <w:pStyle w:val="Ttulo3"/>
       </w:pPr>
       <w:r>
@@ -5630,6 +6958,21 @@
     <w:p>
       <w:pPr>
         <w:rPr>
+          <w:lang w:val="es-ES_tradnl" w:eastAsia="es-MX"/>
+        </w:rPr>
+      </w:pPr>
+      <w:r>
+        <w:rPr>
+          <w:lang w:val="es-ES_tradnl" w:eastAsia="es-MX"/>
+        </w:rPr>
+        <w:tab/>
+      </w:r>
+      <w:bookmarkStart w:id="29" w:name="_GoBack"/>
+      <w:bookmarkEnd w:id="29"/>
+    </w:p>
+    <w:p>
+      <w:pPr>
+        <w:rPr>
           <w:lang w:val="es-ES_tradnl"/>
         </w:rPr>
       </w:pPr>
@@ -5638,14 +6981,14 @@
       <w:pPr>
         <w:pStyle w:val="Ttulo2"/>
       </w:pPr>
-      <w:bookmarkStart w:id="29" w:name="_Toc60391838"/>
+      <w:bookmarkStart w:id="30" w:name="_Toc60391838"/>
       <w:r>
         <w:t>2.</w:t>
       </w:r>
       <w:r>
         <w:t xml:space="preserve">2 </w:t>
       </w:r>
-      <w:bookmarkEnd w:id="29"/>
+      <w:bookmarkEnd w:id="30"/>
       <w:r>
         <w:t>Centros de enseñanza.</w:t>
       </w:r>
@@ -5657,7 +7000,7 @@
       <w:r>
         <w:t xml:space="preserve">     </w:t>
       </w:r>
-      <w:bookmarkStart w:id="30" w:name="_Toc60391839"/>
+      <w:bookmarkStart w:id="31" w:name="_Toc60391839"/>
       <w:r>
         <w:t>2.</w:t>
       </w:r>
@@ -5673,16 +7016,325 @@
       <w:r>
         <w:t>.</w:t>
       </w:r>
-      <w:bookmarkEnd w:id="30"/>
+      <w:bookmarkEnd w:id="31"/>
       <w:r>
         <w:t xml:space="preserve"> </w:t>
       </w:r>
     </w:p>
     <w:p>
       <w:pPr>
+        <w:rPr>
+          <w:lang w:val="es-ES_tradnl" w:eastAsia="es-MX"/>
+        </w:rPr>
+      </w:pPr>
+      <w:r>
+        <w:rPr>
+          <w:lang w:val="es-ES_tradnl" w:eastAsia="es-MX"/>
+        </w:rPr>
+        <w:t xml:space="preserve">En la etapa del pos-clásico de la época prehispánica en América la cultura mexica ya contaba con instituciones educativas, en las cuales se instruían a los niños y niñas las cosas más básicas como los principios de la escritura, lectura, </w:t>
+      </w:r>
+      <w:proofErr w:type="gramStart"/>
+      <w:r>
+        <w:rPr>
+          <w:lang w:val="es-ES_tradnl" w:eastAsia="es-MX"/>
+        </w:rPr>
+        <w:t>baile ,</w:t>
+      </w:r>
+      <w:proofErr w:type="gramEnd"/>
+      <w:r>
+        <w:rPr>
+          <w:lang w:val="es-ES_tradnl" w:eastAsia="es-MX"/>
+        </w:rPr>
+        <w:t xml:space="preserve"> agricultura, etc. Si el alumno era talentoso en alguna de esas áreas o era de una familia prestigiada entonces se le invitaba a formar parte de una institución de educación superior donde se enseñaban </w:t>
+      </w:r>
+      <w:proofErr w:type="gramStart"/>
+      <w:r>
+        <w:rPr>
+          <w:lang w:val="es-ES_tradnl" w:eastAsia="es-MX"/>
+        </w:rPr>
+        <w:t>la  construcción</w:t>
+      </w:r>
+      <w:proofErr w:type="gramEnd"/>
+      <w:r>
+        <w:rPr>
+          <w:lang w:val="es-ES_tradnl" w:eastAsia="es-MX"/>
+        </w:rPr>
+        <w:t xml:space="preserve">, pintura, escultura , escritura, guerreros, etc. </w:t>
+      </w:r>
+    </w:p>
+    <w:p>
+      <w:pPr>
+        <w:rPr>
+          <w:lang w:val="es-ES_tradnl" w:eastAsia="es-MX"/>
+        </w:rPr>
+      </w:pPr>
+      <w:r>
+        <w:rPr>
+          <w:lang w:val="es-ES_tradnl" w:eastAsia="es-MX"/>
+        </w:rPr>
+        <w:tab/>
+      </w:r>
+    </w:p>
+    <w:p>
+      <w:pPr>
+        <w:ind w:firstLine="720"/>
+        <w:rPr>
+          <w:lang w:val="es-ES_tradnl" w:eastAsia="es-MX"/>
+        </w:rPr>
+      </w:pPr>
+      <w:r>
+        <w:rPr>
+          <w:lang w:val="es-ES_tradnl" w:eastAsia="es-MX"/>
+        </w:rPr>
+        <w:t>Como vemos</w:t>
+      </w:r>
+      <w:r>
+        <w:rPr>
+          <w:lang w:val="es-ES_tradnl" w:eastAsia="es-MX"/>
+        </w:rPr>
+        <w:t>,</w:t>
+      </w:r>
+      <w:r>
+        <w:rPr>
+          <w:lang w:val="es-ES_tradnl" w:eastAsia="es-MX"/>
+        </w:rPr>
+        <w:t xml:space="preserve"> </w:t>
+      </w:r>
+      <w:proofErr w:type="gramStart"/>
+      <w:r>
+        <w:rPr>
+          <w:lang w:val="es-ES_tradnl" w:eastAsia="es-MX"/>
+        </w:rPr>
+        <w:t>las enseñanza</w:t>
+      </w:r>
+      <w:proofErr w:type="gramEnd"/>
+      <w:r>
+        <w:rPr>
+          <w:lang w:val="es-ES_tradnl" w:eastAsia="es-MX"/>
+        </w:rPr>
+        <w:t xml:space="preserve"> como institución existe hace mas de 600 años por lo menos si hablamos de América, con la llegada de los españoles llegaron nuevos conocimientos y con ello un nuevo modelo de institución y forma de enseñanza que sustituyó al que en ese entonces se tenía.</w:t>
+      </w:r>
+    </w:p>
+    <w:p>
+      <w:pPr>
+        <w:ind w:firstLine="720"/>
+        <w:rPr>
+          <w:lang w:val="es-ES_tradnl" w:eastAsia="es-MX"/>
+        </w:rPr>
+      </w:pPr>
+    </w:p>
+    <w:p>
+      <w:pPr>
+        <w:ind w:firstLine="720"/>
+        <w:rPr>
+          <w:lang w:val="es-ES_tradnl" w:eastAsia="es-MX"/>
+        </w:rPr>
+      </w:pPr>
+      <w:r>
+        <w:rPr>
+          <w:lang w:val="es-ES_tradnl" w:eastAsia="es-MX"/>
+        </w:rPr>
+        <w:t>En el libro educación y colonización de la nueva España nos dice que en “1503 las ordenes que se dieron fue de instruir a los indios en escritura, lectura y catecismo”</w:t>
+      </w:r>
+      <w:sdt>
+        <w:sdtPr>
+          <w:rPr>
+            <w:lang w:val="es-ES_tradnl" w:eastAsia="es-MX"/>
+          </w:rPr>
+          <w:id w:val="928087407"/>
+          <w:citation/>
+        </w:sdtPr>
+        <w:sdtContent>
+          <w:r>
+            <w:rPr>
+              <w:lang w:val="es-ES_tradnl" w:eastAsia="es-MX"/>
+            </w:rPr>
+            <w:fldChar w:fldCharType="begin"/>
+          </w:r>
+          <w:r>
+            <w:rPr>
+              <w:lang w:val="es-ES" w:eastAsia="es-MX"/>
+            </w:rPr>
+            <w:instrText xml:space="preserve"> CITATION Aiz01 \l 3082 </w:instrText>
+          </w:r>
+          <w:r>
+            <w:rPr>
+              <w:lang w:val="es-ES_tradnl" w:eastAsia="es-MX"/>
+            </w:rPr>
+            <w:fldChar w:fldCharType="separate"/>
+          </w:r>
+          <w:r>
+            <w:rPr>
+              <w:noProof/>
+              <w:lang w:val="es-ES" w:eastAsia="es-MX"/>
+            </w:rPr>
+            <w:t xml:space="preserve"> </w:t>
+          </w:r>
+          <w:r>
+            <w:rPr>
+              <w:noProof/>
+              <w:lang w:val="es-ES" w:eastAsia="es-MX"/>
+            </w:rPr>
+            <w:lastRenderedPageBreak/>
+            <w:t>(Aizpuru, 2001)</w:t>
+          </w:r>
+          <w:r>
+            <w:rPr>
+              <w:lang w:val="es-ES_tradnl" w:eastAsia="es-MX"/>
+            </w:rPr>
+            <w:fldChar w:fldCharType="end"/>
+          </w:r>
+        </w:sdtContent>
+      </w:sdt>
+      <w:r>
+        <w:rPr>
+          <w:lang w:val="es-ES_tradnl" w:eastAsia="es-MX"/>
+        </w:rPr>
+        <w:t>. esto nos da un pequeño destello de como se daría la enseñanza primitiva de la nación recién formada, pues los primeros centros de formación fueron los conventos que funcionaban como internados en los cuales los profesores no eran nadie más que los frailes y monjas encomendados de este trabajo.</w:t>
+      </w:r>
+    </w:p>
+    <w:p>
+      <w:pPr>
+        <w:ind w:firstLine="720"/>
+        <w:rPr>
+          <w:lang w:val="es-ES_tradnl" w:eastAsia="es-MX"/>
+        </w:rPr>
+      </w:pPr>
+    </w:p>
+    <w:p>
+      <w:pPr>
+        <w:ind w:firstLine="720"/>
+        <w:rPr>
+          <w:lang w:val="es-ES_tradnl" w:eastAsia="es-MX"/>
+        </w:rPr>
+      </w:pPr>
+      <w:r>
+        <w:rPr>
+          <w:lang w:val="es-ES_tradnl" w:eastAsia="es-MX"/>
+        </w:rPr>
+        <w:t xml:space="preserve">En 1553 tras varias insistencias por partes de frailes y demás representantes de la nueva España, por fin se </w:t>
+      </w:r>
+      <w:proofErr w:type="spellStart"/>
+      <w:r>
+        <w:rPr>
+          <w:lang w:val="es-ES_tradnl" w:eastAsia="es-MX"/>
+        </w:rPr>
+        <w:t>inaguró</w:t>
+      </w:r>
+      <w:proofErr w:type="spellEnd"/>
+      <w:r>
+        <w:rPr>
+          <w:lang w:val="es-ES_tradnl" w:eastAsia="es-MX"/>
+        </w:rPr>
+        <w:t xml:space="preserve"> la primera universidad en la Nueva España La Real y Pontificia Universidad de México, que en un principio sólo se daban estudios de </w:t>
+      </w:r>
+      <w:proofErr w:type="spellStart"/>
+      <w:proofErr w:type="gramStart"/>
+      <w:r>
+        <w:rPr>
+          <w:lang w:val="es-ES_tradnl" w:eastAsia="es-MX"/>
+        </w:rPr>
+        <w:t>Teoligia</w:t>
+      </w:r>
+      <w:proofErr w:type="spellEnd"/>
+      <w:proofErr w:type="gramEnd"/>
+      <w:r>
+        <w:rPr>
+          <w:lang w:val="es-ES_tradnl" w:eastAsia="es-MX"/>
+        </w:rPr>
+        <w:t xml:space="preserve"> pero, que, poco a poco se le fueron uniendo otras facultades como la facultad de medicina, de artes, arquitectura, etc.</w:t>
+      </w:r>
+    </w:p>
+    <w:p>
+      <w:pPr>
+        <w:ind w:firstLine="720"/>
+        <w:rPr>
+          <w:lang w:val="es-ES_tradnl" w:eastAsia="es-MX"/>
+        </w:rPr>
+      </w:pPr>
+    </w:p>
+    <w:p>
+      <w:pPr>
+        <w:ind w:firstLine="720"/>
+        <w:rPr>
+          <w:lang w:val="es-ES_tradnl" w:eastAsia="es-MX"/>
+        </w:rPr>
+      </w:pPr>
+      <w:r>
+        <w:rPr>
+          <w:lang w:val="es-ES_tradnl" w:eastAsia="es-MX"/>
+        </w:rPr>
+        <w:t xml:space="preserve">Tras la </w:t>
+      </w:r>
+      <w:proofErr w:type="spellStart"/>
+      <w:r>
+        <w:rPr>
+          <w:lang w:val="es-ES_tradnl" w:eastAsia="es-MX"/>
+        </w:rPr>
+        <w:t>inaguracion</w:t>
+      </w:r>
+      <w:proofErr w:type="spellEnd"/>
+      <w:r>
+        <w:rPr>
+          <w:lang w:val="es-ES_tradnl" w:eastAsia="es-MX"/>
+        </w:rPr>
+        <w:t xml:space="preserve"> de la primera universidad le siguieron otras instituciones como la llegada de bachilleres con especialidades semejantes a las que </w:t>
+      </w:r>
+      <w:proofErr w:type="spellStart"/>
+      <w:r>
+        <w:rPr>
+          <w:lang w:val="es-ES_tradnl" w:eastAsia="es-MX"/>
+        </w:rPr>
+        <w:t>impartia</w:t>
+      </w:r>
+      <w:proofErr w:type="spellEnd"/>
+      <w:r>
+        <w:rPr>
+          <w:lang w:val="es-ES_tradnl" w:eastAsia="es-MX"/>
+        </w:rPr>
+        <w:t xml:space="preserve"> la universidad, eso significo un gran paso en cuanto a la enseñanza en todo el país.</w:t>
+      </w:r>
+    </w:p>
+    <w:p>
+      <w:pPr>
+        <w:ind w:firstLine="720"/>
+        <w:rPr>
+          <w:lang w:val="es-ES_tradnl" w:eastAsia="es-MX"/>
+        </w:rPr>
+      </w:pPr>
+      <w:r>
+        <w:rPr>
+          <w:lang w:val="es-ES_tradnl" w:eastAsia="es-MX"/>
+        </w:rPr>
+        <w:t xml:space="preserve">  </w:t>
+      </w:r>
+    </w:p>
+    <w:p>
+      <w:pPr>
+        <w:ind w:firstLine="720"/>
+        <w:rPr>
+          <w:lang w:val="es-ES_tradnl" w:eastAsia="es-MX"/>
+        </w:rPr>
+      </w:pPr>
+      <w:r>
+        <w:rPr>
+          <w:lang w:val="es-ES_tradnl" w:eastAsia="es-MX"/>
+        </w:rPr>
+        <w:t xml:space="preserve">Con los años llegaron acontecimientos de suma importancia para nuestro país tales como la independencia, con ella y nuestro país reconocido como una nación libre e independiente la gran </w:t>
+      </w:r>
+    </w:p>
+    <w:p>
+      <w:pPr>
+        <w:rPr>
+          <w:lang w:val="es-ES_tradnl" w:eastAsia="es-MX"/>
+        </w:rPr>
+      </w:pPr>
+    </w:p>
+    <w:p>
+      <w:pPr>
         <w:pStyle w:val="Ttulo3"/>
       </w:pPr>
-      <w:bookmarkStart w:id="31" w:name="_Toc60391841"/>
+      <w:bookmarkStart w:id="32" w:name="_Toc60391841"/>
       <w:r>
         <w:t xml:space="preserve">     </w:t>
       </w:r>
@@ -5704,7 +7356,7 @@
       <w:r>
         <w:t>.</w:t>
       </w:r>
-      <w:bookmarkEnd w:id="31"/>
+      <w:bookmarkEnd w:id="32"/>
       <w:r>
         <w:tab/>
       </w:r>
@@ -5713,14 +7365,14 @@
       <w:pPr>
         <w:pStyle w:val="Ttulo2"/>
       </w:pPr>
-      <w:bookmarkStart w:id="32" w:name="_Toc60391842"/>
+      <w:bookmarkStart w:id="33" w:name="_Toc60391842"/>
       <w:r>
         <w:t>2.</w:t>
       </w:r>
       <w:r>
         <w:t xml:space="preserve">3 </w:t>
       </w:r>
-      <w:bookmarkEnd w:id="32"/>
+      <w:bookmarkEnd w:id="33"/>
       <w:r>
         <w:t>Contadores.</w:t>
       </w:r>
@@ -5729,7 +7381,7 @@
       <w:pPr>
         <w:pStyle w:val="Ttulo3"/>
       </w:pPr>
-      <w:bookmarkStart w:id="33" w:name="_Toc60391843"/>
+      <w:bookmarkStart w:id="34" w:name="_Toc60391843"/>
       <w:r>
         <w:t>2.</w:t>
       </w:r>
@@ -5739,7 +7391,7 @@
       <w:r>
         <w:t xml:space="preserve"> </w:t>
       </w:r>
-      <w:bookmarkEnd w:id="33"/>
+      <w:bookmarkEnd w:id="34"/>
       <w:r>
         <w:t>Procesos contables.</w:t>
       </w:r>
@@ -5794,10 +7446,81 @@
           <w:noProof/>
           <w:lang w:val="es-ES_tradnl"/>
         </w:rPr>
-        <w:t>2.5 Sistema web.</w:t>
-      </w:r>
-      <w:bookmarkStart w:id="34" w:name="_GoBack"/>
-      <w:bookmarkEnd w:id="34"/>
+        <w:t>2.5 Sistema</w:t>
+      </w:r>
+      <w:r>
+        <w:rPr>
+          <w:noProof/>
+          <w:lang w:val="es-ES_tradnl"/>
+        </w:rPr>
+        <w:t>s</w:t>
+      </w:r>
+      <w:r>
+        <w:rPr>
+          <w:noProof/>
+          <w:lang w:val="es-ES_tradnl"/>
+        </w:rPr>
+        <w:t xml:space="preserve"> web.</w:t>
+      </w:r>
+    </w:p>
+    <w:p>
+      <w:pPr>
+        <w:pStyle w:val="Ttulo3"/>
+      </w:pPr>
+      <w:r>
+        <w:t xml:space="preserve">     2.</w:t>
+      </w:r>
+      <w:r>
+        <w:t>5</w:t>
+      </w:r>
+      <w:r>
+        <w:t>.1</w:t>
+      </w:r>
+      <w:r>
+        <w:t xml:space="preserve"> Sistema web para el control</w:t>
+      </w:r>
+      <w:r>
+        <w:t xml:space="preserve"> y gestión</w:t>
+      </w:r>
+      <w:r>
+        <w:t xml:space="preserve"> de pagos</w:t>
+      </w:r>
+    </w:p>
+    <w:p>
+      <w:pPr>
+        <w:pStyle w:val="Ttulo3"/>
+      </w:pPr>
+      <w:r>
+        <w:t xml:space="preserve">     2.</w:t>
+      </w:r>
+      <w:r>
+        <w:t>5.2 Desarrollo para un sistema web de control y gestión de pagos</w:t>
+      </w:r>
+    </w:p>
+    <w:p>
+      <w:pPr>
+        <w:spacing w:line="480" w:lineRule="auto"/>
+        <w:rPr>
+          <w:noProof/>
+          <w:lang w:val="es-ES_tradnl"/>
+        </w:rPr>
+      </w:pPr>
+    </w:p>
+    <w:p>
+      <w:pPr>
+        <w:spacing w:line="480" w:lineRule="auto"/>
+        <w:rPr>
+          <w:noProof/>
+          <w:lang w:val="es-ES_tradnl"/>
+        </w:rPr>
+      </w:pPr>
+      <w:r>
+        <w:rPr>
+          <w:noProof/>
+          <w:lang w:val="es-ES_tradnl"/>
+        </w:rPr>
+        <w:tab/>
+      </w:r>
     </w:p>
     <w:sectPr>
       <w:pgSz w:w="12240" w:h="15840" w:code="1"/>
@@ -7214,11 +8937,11 @@
   <w:style w:type="paragraph" w:default="1" w:styleId="Normal">
     <w:name w:val="Normal"/>
     <w:qFormat/>
-    <w:rsid w:val="006554E9"/>
+    <w:rsid w:val="00880969"/>
     <w:rPr>
       <w:sz w:val="24"/>
       <w:szCs w:val="24"/>
-      <w:lang w:val="es-MX" w:eastAsia="es-MX"/>
+      <w:lang w:val="es-MX" w:eastAsia="es-ES_tradnl"/>
     </w:rPr>
   </w:style>
   <w:style w:type="paragraph" w:styleId="Ttulo1">
@@ -7242,7 +8965,7 @@
       <w:b/>
       <w:bCs/>
       <w:noProof/>
-      <w:lang w:val="es-ES_tradnl"/>
+      <w:lang w:val="es-ES_tradnl" w:eastAsia="es-MX"/>
     </w:rPr>
   </w:style>
   <w:style w:type="paragraph" w:styleId="Ttulo2">
@@ -7266,7 +8989,7 @@
       <w:iCs/>
       <w:noProof/>
       <w:szCs w:val="28"/>
-      <w:lang w:val="es-ES_tradnl"/>
+      <w:lang w:val="es-ES_tradnl" w:eastAsia="es-MX"/>
     </w:rPr>
   </w:style>
   <w:style w:type="paragraph" w:styleId="Ttulo3">
@@ -7283,7 +9006,7 @@
       <w:b/>
       <w:bCs/>
       <w:noProof/>
-      <w:lang w:val="es-ES_tradnl"/>
+      <w:lang w:val="es-ES_tradnl" w:eastAsia="es-MX"/>
     </w:rPr>
   </w:style>
   <w:style w:type="paragraph" w:styleId="Ttulo4">
@@ -7305,6 +9028,7 @@
       <w:i/>
       <w:sz w:val="28"/>
       <w:szCs w:val="28"/>
+      <w:lang w:eastAsia="es-MX"/>
     </w:rPr>
   </w:style>
   <w:style w:type="character" w:default="1" w:styleId="Fuentedeprrafopredeter">
@@ -7343,6 +9067,9 @@
         <w:tab w:val="right" w:pos="8640"/>
       </w:tabs>
     </w:pPr>
+    <w:rPr>
+      <w:lang w:eastAsia="es-MX"/>
+    </w:rPr>
   </w:style>
   <w:style w:type="paragraph" w:styleId="Encabezado">
     <w:name w:val="header"/>
@@ -7353,6 +9080,9 @@
         <w:tab w:val="right" w:pos="8640"/>
       </w:tabs>
     </w:pPr>
+    <w:rPr>
+      <w:lang w:eastAsia="es-MX"/>
+    </w:rPr>
   </w:style>
   <w:style w:type="paragraph" w:customStyle="1" w:styleId="Level1">
     <w:name w:val="Level 1"/>
@@ -7405,6 +9135,7 @@
     <w:rPr>
       <w:sz w:val="28"/>
       <w:szCs w:val="28"/>
+      <w:lang w:eastAsia="es-MX"/>
     </w:rPr>
   </w:style>
   <w:style w:type="paragraph" w:styleId="Textoindependiente">
@@ -7419,6 +9150,7 @@
     <w:rPr>
       <w:sz w:val="22"/>
       <w:szCs w:val="22"/>
+      <w:lang w:eastAsia="es-MX"/>
     </w:rPr>
   </w:style>
   <w:style w:type="paragraph" w:styleId="Subttulo">
@@ -7433,6 +9165,7 @@
     <w:rPr>
       <w:b/>
       <w:bCs/>
+      <w:lang w:eastAsia="es-MX"/>
     </w:rPr>
   </w:style>
   <w:style w:type="paragraph" w:styleId="Sangradetextonormal">
@@ -7462,6 +9195,7 @@
     <w:rPr>
       <w:sz w:val="32"/>
       <w:szCs w:val="32"/>
+      <w:lang w:eastAsia="es-MX"/>
     </w:rPr>
   </w:style>
   <w:style w:type="paragraph" w:customStyle="1" w:styleId="QuickFormat6">
@@ -7508,6 +9242,7 @@
     <w:rPr>
       <w:rFonts w:ascii="Arial" w:hAnsi="Arial" w:cs="Arial"/>
       <w:noProof/>
+      <w:lang w:eastAsia="es-MX"/>
     </w:rPr>
   </w:style>
   <w:style w:type="paragraph" w:styleId="Sangra2detindependiente">
@@ -7537,6 +9272,7 @@
       <w:rFonts w:ascii="Arial" w:hAnsi="Arial" w:cs="Arial"/>
       <w:sz w:val="17"/>
       <w:szCs w:val="17"/>
+      <w:lang w:eastAsia="es-MX"/>
     </w:rPr>
   </w:style>
   <w:style w:type="paragraph" w:styleId="Sangra3detindependiente">
@@ -7580,6 +9316,7 @@
     <w:rPr>
       <w:rFonts w:ascii="Arial" w:hAnsi="Arial" w:cs="Arial"/>
       <w:sz w:val="20"/>
+      <w:lang w:eastAsia="es-MX"/>
     </w:rPr>
   </w:style>
   <w:style w:type="paragraph" w:styleId="Textodebloque">
@@ -7611,6 +9348,7 @@
       <w:noProof/>
       <w:sz w:val="18"/>
       <w:szCs w:val="18"/>
+      <w:lang w:eastAsia="es-MX"/>
     </w:rPr>
   </w:style>
   <w:style w:type="paragraph" w:styleId="Descripcin">
@@ -7627,6 +9365,7 @@
       <w:bCs/>
       <w:i/>
       <w:szCs w:val="20"/>
+      <w:lang w:eastAsia="es-MX"/>
     </w:rPr>
   </w:style>
   <w:style w:type="paragraph" w:styleId="Tabladeilustraciones">
@@ -7661,6 +9400,7 @@
       <w:bCs/>
       <w:i/>
       <w:iCs/>
+      <w:lang w:eastAsia="es-MX"/>
     </w:rPr>
   </w:style>
   <w:style w:type="paragraph" w:styleId="TDC2">
@@ -7679,6 +9419,7 @@
       <w:bCs/>
       <w:sz w:val="22"/>
       <w:szCs w:val="22"/>
+      <w:lang w:eastAsia="es-MX"/>
     </w:rPr>
   </w:style>
   <w:style w:type="paragraph" w:styleId="TDC3">
@@ -7694,6 +9435,7 @@
       <w:rFonts w:asciiTheme="minorHAnsi" w:hAnsiTheme="minorHAnsi"/>
       <w:sz w:val="20"/>
       <w:szCs w:val="20"/>
+      <w:lang w:eastAsia="es-MX"/>
     </w:rPr>
   </w:style>
   <w:style w:type="paragraph" w:styleId="TDC4">
@@ -7907,7 +9649,7 @@
     <w:rPr>
       <w:rFonts w:eastAsia="Calibri"/>
       <w:i/>
-      <w:lang w:val="es-CO"/>
+      <w:lang w:val="es-CO" w:eastAsia="es-MX"/>
     </w:rPr>
   </w:style>
   <w:style w:type="paragraph" w:styleId="Prrafodelista">
@@ -7921,6 +9663,7 @@
     </w:pPr>
     <w:rPr>
       <w:rFonts w:asciiTheme="minorHAnsi" w:eastAsiaTheme="minorHAnsi" w:hAnsiTheme="minorHAnsi" w:cstheme="minorBidi"/>
+      <w:lang w:eastAsia="es-MX"/>
     </w:rPr>
   </w:style>
   <w:style w:type="table" w:styleId="Tablanormal1">
@@ -8024,6 +9767,9 @@
     <w:uiPriority w:val="37"/>
     <w:unhideWhenUsed/>
     <w:rsid w:val="003A434F"/>
+    <w:rPr>
+      <w:lang w:eastAsia="es-MX"/>
+    </w:rPr>
   </w:style>
   <w:style w:type="paragraph" w:styleId="ndice1">
     <w:name w:val="index 1"/>
@@ -8039,6 +9785,7 @@
       <w:rFonts w:asciiTheme="minorHAnsi" w:hAnsiTheme="minorHAnsi"/>
       <w:sz w:val="18"/>
       <w:szCs w:val="18"/>
+      <w:lang w:eastAsia="es-MX"/>
     </w:rPr>
   </w:style>
   <w:style w:type="paragraph" w:styleId="ndice2">
@@ -8055,6 +9802,7 @@
       <w:rFonts w:asciiTheme="minorHAnsi" w:hAnsiTheme="minorHAnsi"/>
       <w:sz w:val="18"/>
       <w:szCs w:val="18"/>
+      <w:lang w:eastAsia="es-MX"/>
     </w:rPr>
   </w:style>
   <w:style w:type="paragraph" w:styleId="ndice3">
@@ -8071,6 +9819,7 @@
       <w:rFonts w:asciiTheme="minorHAnsi" w:hAnsiTheme="minorHAnsi"/>
       <w:sz w:val="18"/>
       <w:szCs w:val="18"/>
+      <w:lang w:eastAsia="es-MX"/>
     </w:rPr>
   </w:style>
   <w:style w:type="paragraph" w:styleId="ndice4">
@@ -8087,6 +9836,7 @@
       <w:rFonts w:asciiTheme="minorHAnsi" w:hAnsiTheme="minorHAnsi"/>
       <w:sz w:val="18"/>
       <w:szCs w:val="18"/>
+      <w:lang w:eastAsia="es-MX"/>
     </w:rPr>
   </w:style>
   <w:style w:type="paragraph" w:styleId="ndice5">
@@ -8103,6 +9853,7 @@
       <w:rFonts w:asciiTheme="minorHAnsi" w:hAnsiTheme="minorHAnsi"/>
       <w:sz w:val="18"/>
       <w:szCs w:val="18"/>
+      <w:lang w:eastAsia="es-MX"/>
     </w:rPr>
   </w:style>
   <w:style w:type="paragraph" w:styleId="ndice6">
@@ -8119,6 +9870,7 @@
       <w:rFonts w:asciiTheme="minorHAnsi" w:hAnsiTheme="minorHAnsi"/>
       <w:sz w:val="18"/>
       <w:szCs w:val="18"/>
+      <w:lang w:eastAsia="es-MX"/>
     </w:rPr>
   </w:style>
   <w:style w:type="paragraph" w:styleId="ndice7">
@@ -8135,6 +9887,7 @@
       <w:rFonts w:asciiTheme="minorHAnsi" w:hAnsiTheme="minorHAnsi"/>
       <w:sz w:val="18"/>
       <w:szCs w:val="18"/>
+      <w:lang w:eastAsia="es-MX"/>
     </w:rPr>
   </w:style>
   <w:style w:type="paragraph" w:styleId="ndice8">
@@ -8151,6 +9904,7 @@
       <w:rFonts w:asciiTheme="minorHAnsi" w:hAnsiTheme="minorHAnsi"/>
       <w:sz w:val="18"/>
       <w:szCs w:val="18"/>
+      <w:lang w:eastAsia="es-MX"/>
     </w:rPr>
   </w:style>
   <w:style w:type="paragraph" w:styleId="ndice9">
@@ -8167,6 +9921,7 @@
       <w:rFonts w:asciiTheme="minorHAnsi" w:hAnsiTheme="minorHAnsi"/>
       <w:sz w:val="18"/>
       <w:szCs w:val="18"/>
+      <w:lang w:eastAsia="es-MX"/>
     </w:rPr>
   </w:style>
   <w:style w:type="paragraph" w:styleId="Ttulodendice">
@@ -8189,6 +9944,7 @@
       <w:iCs/>
       <w:sz w:val="26"/>
       <w:szCs w:val="26"/>
+      <w:lang w:eastAsia="es-MX"/>
     </w:rPr>
   </w:style>
 </w:styles>
@@ -8482,70 +10238,82 @@
 <file path=customXml/item1.xml><?xml version="1.0" encoding="utf-8"?>
 <b:Sources xmlns:b="http://schemas.openxmlformats.org/officeDocument/2006/bibliography" xmlns="http://schemas.openxmlformats.org/officeDocument/2006/bibliography" SelectedStyle="/APASixthEditionOfficeOnline.xsl" StyleName="APA" Version="6">
   <b:Source>
-    <b:Tag>Qui06</b:Tag>
-    <b:SourceType>JournalArticle</b:SourceType>
-    <b:Guid>{DCAC6E6F-13D1-F34C-BF27-DDE2B9C9462A}</b:Guid>
-    <b:Title>Historia de la Contabilidad: Una revisión de las Perspectivas Tradicionales y Críticas de Historiografía Contable</b:Title>
-    <b:Year>2006</b:Year>
+    <b:Tag>Pia</b:Tag>
+    <b:SourceType>DocumentFromInternetSite</b:SourceType>
+    <b:Guid>{F16BD635-8162-6B44-9348-BA344737FBF8}</b:Guid>
+    <b:Title>franjamorada-psico</b:Title>
     <b:Author>
       <b:Author>
         <b:NameList>
           <b:Person>
-            <b:Last>Quinche Martin</b:Last>
-            <b:Middle>Leonardo</b:Middle>
-            <b:First>Fabian</b:First>
+            <b:Last>Piaget</b:Last>
+            <b:Middle>Fritz</b:Middle>
+            <b:First>Jean William</b:First>
           </b:Person>
         </b:NameList>
       </b:Author>
     </b:Author>
-    <b:JournalName>REVISTA FACULTAD DE CIENCIAS ECONÓMICAS</b:JournalName>
-    <b:Pages>16</b:Pages>
+    <b:InternetSiteTitle>www.franjamorada-psico.com.ar</b:InternetSiteTitle>
+    <b:URL>http://online.aliat.edu.mx/adistancia/TeorContemEduc/U4/lecturas/TEXTO%202%20SEM%204_PIAGET%20BRUNER%20VIGOTSKY.pdf</b:URL>
     <b:RefOrder>1</b:RefOrder>
   </b:Source>
   <b:Source>
-    <b:Tag>Álv18</b:Tag>
-    <b:SourceType>InternetSite</b:SourceType>
-    <b:Guid>{3B4E5867-9DCC-F849-9504-F0864D76F17C}</b:Guid>
-    <b:Title>muypymes.com</b:Title>
+    <b:Tag>Bea18</b:Tag>
+    <b:SourceType>Book</b:SourceType>
+    <b:Guid>{C8638A0E-7CEA-D641-A9BB-97E7F0B9FA57}</b:Guid>
+    <b:Title>CONCEPCIONES SOBRE APRENDER Y ENSEÑAR  A TRAVÉS DE LA ESCRITURA EN CLASE DE CIENCIAS NATURALES</b:Title>
     <b:Year>2018</b:Year>
-    <b:InternetSiteTitle>muy pymes</b:InternetSiteTitle>
-    <b:URL>https://www.muypymes.com/2018/02/28/estos-los-principales-problemas-contabilidad-sufren-las-pymes</b:URL>
-    <b:Month>febrero</b:Month>
-    <b:Day>28</b:Day>
     <b:Author>
       <b:Author>
         <b:NameList>
           <b:Person>
-            <b:Last>Álvarez</b:Last>
-            <b:First>Jorge</b:First>
+            <b:Last>Beatriz</b:Last>
+            <b:Middle>Alvarez</b:Middle>
+            <b:First>Otero</b:First>
           </b:Person>
         </b:NameList>
       </b:Author>
     </b:Author>
+    <b:City>Barcelona</b:City>
+    <b:Publisher>Universidad Autonoma de Barcelona </b:Publisher>
     <b:RefOrder>2</b:RefOrder>
   </b:Source>
   <b:Source>
-    <b:Tag>Ort08</b:Tag>
-    <b:SourceType>JournalArticle</b:SourceType>
-    <b:Guid>{C7D0A331-6EDF-714B-9512-B912F389E2F6}</b:Guid>
-    <b:Title>Computadoras Méxicanas : una breve reseña técnica e histórica</b:Title>
-    <b:Year>2008</b:Year>
-    <b:JournalName>Revista unam</b:JournalName>
+    <b:Tag>Aiz01</b:Tag>
+    <b:SourceType>Book</b:SourceType>
+    <b:Guid>{1ABCD593-4DA3-A845-894B-72CE64ED5D60}</b:Guid>
+    <b:Title>Educación y colonización en la nueva España</b:Title>
+    <b:City>México</b:City>
+    <b:Publisher>Universidad pedagógica nacional</b:Publisher>
+    <b:Year>2001</b:Year>
     <b:Author>
       <b:Author>
         <b:NameList>
           <b:Person>
-            <b:Last>Ortiz Arrollo</b:Last>
-            <b:First>Daniel</b:First>
+            <b:Last>Aizpuru</b:Last>
+            <b:Middle>Gonzalbo</b:Middle>
+            <b:First>Pilar</b:First>
           </b:Person>
+        </b:NameList>
+      </b:Author>
+    </b:Author>
+    <b:RefOrder>5</b:RefOrder>
+  </b:Source>
+  <b:Source>
+    <b:Tag>Bor14</b:Tag>
+    <b:SourceType>Book</b:SourceType>
+    <b:Guid>{46BBA1A0-14AF-0041-8BA9-1EB02A483030}</b:Guid>
+    <b:Title>Historia de la agronomía una visión de la evolución histórica de las ciencias y técnicas agrarias.</b:Title>
+    <b:City>Valencia </b:City>
+    <b:Publisher>Mundi-Prensa</b:Publisher>
+    <b:Year>2014</b:Year>
+    <b:Author>
+      <b:Author>
+        <b:NameList>
           <b:Person>
-            <b:Last>Rodrigues Henriquez</b:Last>
-            <b:First>Francisco</b:First>
-          </b:Person>
-          <b:Person>
-            <b:Last>Coello Coello</b:Last>
-            <b:Middle>A.</b:Middle>
-            <b:First>Carlos</b:First>
+            <b:Last>Borrego</b:Last>
+            <b:Middle>Maroto</b:Middle>
+            <b:First>Jose Vicente</b:First>
           </b:Person>
         </b:NameList>
       </b:Author>
@@ -8553,18 +10321,20 @@
     <b:RefOrder>6</b:RefOrder>
   </b:Source>
   <b:Source>
-    <b:Tag>Ort081</b:Tag>
-    <b:SourceType>DocumentFromInternetSite</b:SourceType>
-    <b:Guid>{6BA661BA-2F04-1A4D-96DB-B4BB8BDBE790}</b:Guid>
-    <b:Title>base de datos de articulos de la unam</b:Title>
-    <b:Year>2008</b:Year>
-    <b:URL>http://157.92.26.237/wp-content/uploads/2019/12/Mexico-articulo-historia-2013.pdf</b:URL>
+    <b:Tag>Her03</b:Tag>
+    <b:SourceType>Book</b:SourceType>
+    <b:Guid>{B738A8C6-07C7-A741-9A6E-E91964820D1F}</b:Guid>
+    <b:Title>Una historia de la universidad de Mexico y sus problemas</b:Title>
+    <b:City>México</b:City>
+    <b:Publisher>siglo veintiuno editores</b:Publisher>
+    <b:Year>2003</b:Year>
     <b:Author>
       <b:Author>
         <b:NameList>
           <b:Person>
-            <b:Last>Ortiz Arroyo</b:Last>
-            <b:First>Daniel</b:First>
+            <b:Last>Herzog</b:Last>
+            <b:Middle>Silva</b:Middle>
+            <b:First>Jesus</b:First>
           </b:Person>
         </b:NameList>
       </b:Author>
@@ -8572,19 +10342,18 @@
     <b:RefOrder>7</b:RefOrder>
   </b:Source>
   <b:Source>
-    <b:Tag>San09</b:Tag>
+    <b:Tag>Gar13</b:Tag>
     <b:SourceType>JournalArticle</b:SourceType>
-    <b:Guid>{1C112CFC-6277-A146-BDC8-07A1884E4B18}</b:Guid>
-    <b:Title>Origen y desarrollo del estudio de la administración pública en México</b:Title>
-    <b:Year>2009</b:Year>
-    <b:JournalName>Scielo</b:JournalName>
+    <b:Guid>{290B4F7F-0586-054A-8EEC-803EE71A6F3E}</b:Guid>
+    <b:Title>Aristóteles y la educación</b:Title>
+    <b:Year>2013</b:Year>
+    <b:JournalName>HistoriArte</b:JournalName>
     <b:Author>
       <b:Author>
         <b:NameList>
           <b:Person>
-            <b:Last>Sanchez Gonzalez</b:Last>
-            <b:Middle>Juan</b:Middle>
-            <b:First>Jose</b:First>
+            <b:Last>Garcia</b:Last>
+            <b:First>Mar</b:First>
           </b:Person>
         </b:NameList>
       </b:Author>
@@ -8592,109 +10361,59 @@
     <b:RefOrder>8</b:RefOrder>
   </b:Source>
   <b:Source>
-    <b:Tag>Car11</b:Tag>
-    <b:SourceType>JournalArticle</b:SourceType>
-    <b:Guid>{7819DC78-E3FE-ED41-9177-5C4D7CA86E07}</b:Guid>
-    <b:Title>Escuelas de doble turno en México: una estimación de diferencias asociadas con su implementación</b:Title>
-    <b:JournalName>Scielo</b:JournalName>
-    <b:Year>2011</b:Year>
+    <b:Tag>Tor</b:Tag>
+    <b:SourceType>DocumentFromInternetSite</b:SourceType>
+    <b:Guid>{508D5C4E-7C9C-1B4C-BEB5-BAAA759123B6}</b:Guid>
+    <b:Title>Psicología y mente </b:Title>
+    <b:InternetSiteTitle>psicologiaymente.com</b:InternetSiteTitle>
+    <b:URL>https://psicologiaymente.com/desarrollo/aprendizaje-significativo-david-ausubel</b:URL>
     <b:Author>
       <b:Author>
         <b:NameList>
           <b:Person>
-            <b:Last>Cardenas Deham</b:Last>
-            <b:First>Sergio</b:First>
+            <b:Last>Torres</b:Last>
+            <b:First>Arturo</b:First>
           </b:Person>
         </b:NameList>
-      </b:Author>
-    </b:Author>
-    <b:RefOrder>9</b:RefOrder>
-  </b:Source>
-  <b:Source>
-    <b:Tag>Gra10</b:Tag>
-    <b:SourceType>JournalArticle</b:SourceType>
-    <b:Guid>{6E0228B4-2252-F247-B244-3171F0D73004}</b:Guid>
-    <b:Title>Procesos de escolarización en los inicios del siglo XX. La instrucción rudimentaria en México</b:Title>
-    <b:JournalName>Scielo</b:JournalName>
-    <b:Year>2010</b:Year>
-    <b:Author>
-      <b:Author>
-        <b:NameList>
-          <b:Person>
-            <b:Last>Granja Castro</b:Last>
-            <b:First>Josefina</b:First>
-          </b:Person>
-        </b:NameList>
-      </b:Author>
-    </b:Author>
-    <b:RefOrder>10</b:RefOrder>
-  </b:Source>
-  <b:Source>
-    <b:Tag>Moz</b:Tag>
-    <b:SourceType>InternetSite</b:SourceType>
-    <b:Guid>{A50E32CC-C581-C24C-B33A-44518A3ECA53}</b:Guid>
-    <b:Title>developer.mozilla.or</b:Title>
-    <b:InternetSiteTitle>MDN Web docs</b:InternetSiteTitle>
-    <b:URL>https://developer.mozilla.org/es/docs/Web</b:URL>
-    <b:Author>
-      <b:Author>
-        <b:Corporate>Mozilla </b:Corporate>
       </b:Author>
     </b:Author>
     <b:RefOrder>3</b:RefOrder>
   </b:Source>
   <b:Source>
-    <b:Tag>MED19</b:Tag>
-    <b:SourceType>InternetSite</b:SourceType>
-    <b:Guid>{A73C4766-102B-1F43-BA71-F5B67E13BAAB}</b:Guid>
-    <b:Author>
-      <b:Author>
-        <b:Corporate>MEDIAROOM Solutions</b:Corporate>
-      </b:Author>
-    </b:Author>
-    <b:Title>mediaroomsolutions</b:Title>
-    <b:InternetSiteTitle>mediaroom solutions</b:InternetSiteTitle>
-    <b:URL>https://www.mediaroomsolutions.es/blog/tendencias-desarrollo-web-2019/</b:URL>
-    <b:Year>2019</b:Year>
-    <b:RefOrder>11</b:RefOrder>
-  </b:Source>
-  <b:Source>
-    <b:Tag>Pla</b:Tag>
-    <b:SourceType>InternetSite</b:SourceType>
-    <b:Guid>{59643CEF-F91B-0942-B77F-00EEE50B3E07}</b:Guid>
-    <b:Title>Platzi</b:Title>
-    <b:InternetSiteTitle>Platzi</b:InternetSiteTitle>
-    <b:URL>https://platzi.com/blog/que-es-frontend-y-backend/?utm_source=google&amp;utm_medium=cpc&amp;utm_campaign=11666708760&amp;utm_adgroup=&amp;utm_content=&amp;&amp;gclid=CjwKCAiAirb_BRBNEiwALHlnDwNnTB3_5rMsuhoo62kBgfhQ4S-R9-XvzY0lpeeoFjmpBGnAyIhIYxoCvwYQAvD_BwE&amp;gclsrc=aw.ds</b:URL>
-    <b:Author>
-      <b:Author>
-        <b:Corporate>Platzi</b:Corporate>
-      </b:Author>
-    </b:Author>
-    <b:RefOrder>4</b:RefOrder>
-  </b:Source>
-  <b:Source>
-    <b:Tag>JGu</b:Tag>
-    <b:SourceType>DocumentFromInternetSite</b:SourceType>
-    <b:Guid>{AAC98F96-5A88-3847-B21B-FB938F70B84B}</b:Guid>
-    <b:Title>base de datos de libros</b:Title>
-    <b:URL>http://www.lsi.us.es/~javierj/investigacion_ficheros/Framework.pdf</b:URL>
+    <b:Tag>Kon16</b:Tag>
+    <b:SourceType>Report</b:SourceType>
+    <b:Guid>{B53504AA-08BC-264B-98F2-42BF000C0C59}</b:Guid>
     <b:Author>
       <b:Author>
         <b:NameList>
           <b:Person>
-            <b:Last>J. Gutierrez</b:Last>
-            <b:First>Javier</b:First>
+            <b:Last>Konan</b:Last>
+          </b:Person>
+          <b:Person>
+            <b:Last>Omar</b:Last>
+            <b:First>Walter</b:First>
+          </b:Person>
+          <b:Person>
+            <b:Last>Agratti</b:Last>
+          </b:Person>
+          <b:Person>
+            <b:Last>Viviana</b:Last>
+            <b:First>Laura</b:First>
           </b:Person>
         </b:NameList>
       </b:Author>
     </b:Author>
-    <b:RefOrder>5</b:RefOrder>
+    <b:Title>Filosofía de la educación </b:Title>
+    <b:Year>2016</b:Year>
+    <b:Publisher>Fahce</b:Publisher>
+    <b:City>Buenos Aires</b:City>
+    <b:RefOrder>4</b:RefOrder>
   </b:Source>
 </b:Sources>
 </file>
 
 <file path=customXml/itemProps1.xml><?xml version="1.0" encoding="utf-8"?>
-<ds:datastoreItem xmlns:ds="http://schemas.openxmlformats.org/officeDocument/2006/customXml" ds:itemID="{721A4DB3-8684-3146-975A-3A9399A53743}">
+<ds:datastoreItem xmlns:ds="http://schemas.openxmlformats.org/officeDocument/2006/customXml" ds:itemID="{7489AB74-8558-544B-955A-D6B6EC8B3968}">
   <ds:schemaRefs>
     <ds:schemaRef ds:uri="http://schemas.openxmlformats.org/officeDocument/2006/bibliography"/>
   </ds:schemaRefs>

</xml_diff>

<commit_message>
ternimados los temas de enseñanza y modifique el titulo de uno de los temas
</commit_message>
<xml_diff>
--- a/Marco Teórico.docx
+++ b/Marco Teórico.docx
@@ -6961,65 +6961,448 @@
           <w:lang w:val="es-ES_tradnl" w:eastAsia="es-MX"/>
         </w:rPr>
       </w:pPr>
+    </w:p>
+    <w:p>
+      <w:pPr>
+        <w:rPr>
+          <w:lang w:val="es-ES_tradnl" w:eastAsia="es-MX"/>
+        </w:rPr>
+      </w:pPr>
       <w:r>
         <w:rPr>
           <w:lang w:val="es-ES_tradnl" w:eastAsia="es-MX"/>
         </w:rPr>
         <w:tab/>
       </w:r>
-      <w:bookmarkStart w:id="29" w:name="_GoBack"/>
+      <w:r>
+        <w:rPr>
+          <w:lang w:val="es-ES_tradnl" w:eastAsia="es-MX"/>
+        </w:rPr>
+        <w:t>El conocimiento científico y tecnológico para impulsar la economía</w:t>
+      </w:r>
+      <w:r>
+        <w:rPr>
+          <w:lang w:val="es-ES_tradnl" w:eastAsia="es-MX"/>
+        </w:rPr>
+        <w:t>,</w:t>
+      </w:r>
+      <w:r>
+        <w:rPr>
+          <w:lang w:val="es-ES_tradnl" w:eastAsia="es-MX"/>
+        </w:rPr>
+        <w:t xml:space="preserve"> estuvo en la agenda económica desde que </w:t>
+      </w:r>
+      <w:proofErr w:type="spellStart"/>
+      <w:r>
+        <w:rPr>
+          <w:lang w:val="es-ES_tradnl" w:eastAsia="es-MX"/>
+        </w:rPr>
+        <w:t>Solow</w:t>
+      </w:r>
+      <w:proofErr w:type="spellEnd"/>
+      <w:r>
+        <w:rPr>
+          <w:lang w:val="es-ES_tradnl" w:eastAsia="es-MX"/>
+        </w:rPr>
+        <w:t xml:space="preserve"> publicó sus hallazgos e</w:t>
+      </w:r>
+      <w:r>
+        <w:rPr>
+          <w:lang w:val="es-ES_tradnl" w:eastAsia="es-MX"/>
+        </w:rPr>
+        <w:t>n 1955 y 1956</w:t>
+      </w:r>
+      <w:r>
+        <w:rPr>
+          <w:lang w:val="es-ES_tradnl" w:eastAsia="es-MX"/>
+        </w:rPr>
+        <w:t xml:space="preserve">, que señalaron al cambio tecnológico como la causa principal del progreso económico. Sin embargo, él no fue el único </w:t>
+      </w:r>
+      <w:r>
+        <w:rPr>
+          <w:lang w:val="es-ES_tradnl" w:eastAsia="es-MX"/>
+        </w:rPr>
+        <w:t>en</w:t>
+      </w:r>
+      <w:r>
+        <w:rPr>
+          <w:lang w:val="es-ES_tradnl" w:eastAsia="es-MX"/>
+        </w:rPr>
+        <w:t xml:space="preserve"> hablar con </w:t>
+      </w:r>
+      <w:r>
+        <w:rPr>
+          <w:lang w:val="es-ES_tradnl" w:eastAsia="es-MX"/>
+        </w:rPr>
+        <w:t>respecto de</w:t>
+      </w:r>
+      <w:r>
+        <w:rPr>
+          <w:lang w:val="es-ES_tradnl" w:eastAsia="es-MX"/>
+        </w:rPr>
+        <w:t xml:space="preserve"> esta idea</w:t>
+      </w:r>
+      <w:r>
+        <w:rPr>
+          <w:lang w:val="es-ES_tradnl" w:eastAsia="es-MX"/>
+        </w:rPr>
+        <w:t>,</w:t>
+      </w:r>
+      <w:r>
+        <w:rPr>
+          <w:lang w:val="es-ES_tradnl" w:eastAsia="es-MX"/>
+        </w:rPr>
+        <w:t xml:space="preserve"> como por ejemplo </w:t>
+      </w:r>
+      <w:proofErr w:type="spellStart"/>
+      <w:r>
+        <w:rPr>
+          <w:lang w:val="es-ES_tradnl" w:eastAsia="es-MX"/>
+        </w:rPr>
+        <w:t>Maxell</w:t>
+      </w:r>
+      <w:proofErr w:type="spellEnd"/>
+      <w:r>
+        <w:rPr>
+          <w:lang w:val="es-ES_tradnl" w:eastAsia="es-MX"/>
+        </w:rPr>
+        <w:t xml:space="preserve"> que en 1960 y 1961 argumentó</w:t>
+      </w:r>
+      <w:r>
+        <w:rPr>
+          <w:lang w:val="es-ES_tradnl" w:eastAsia="es-MX"/>
+        </w:rPr>
+        <w:t>,</w:t>
+      </w:r>
+      <w:r>
+        <w:rPr>
+          <w:lang w:val="es-ES_tradnl" w:eastAsia="es-MX"/>
+        </w:rPr>
+        <w:t xml:space="preserve"> que</w:t>
+      </w:r>
+      <w:r>
+        <w:rPr>
+          <w:lang w:val="es-ES_tradnl" w:eastAsia="es-MX"/>
+        </w:rPr>
+        <w:t>,</w:t>
+      </w:r>
+      <w:r>
+        <w:rPr>
+          <w:lang w:val="es-ES_tradnl" w:eastAsia="es-MX"/>
+        </w:rPr>
+        <w:t xml:space="preserve"> la mejoras en la calidad de fuerza laboral deben ser consideradas en la medición del cambio tecnológico</w:t>
+      </w:r>
+      <w:r>
+        <w:rPr>
+          <w:lang w:val="es-ES_tradnl" w:eastAsia="es-MX"/>
+        </w:rPr>
+        <w:t>,</w:t>
+      </w:r>
+      <w:r>
+        <w:rPr>
+          <w:lang w:val="es-ES_tradnl" w:eastAsia="es-MX"/>
+        </w:rPr>
+        <w:t xml:space="preserve"> o </w:t>
+      </w:r>
+      <w:proofErr w:type="spellStart"/>
+      <w:r>
+        <w:rPr>
+          <w:lang w:val="es-ES_tradnl" w:eastAsia="es-MX"/>
+        </w:rPr>
+        <w:t>Arrow</w:t>
+      </w:r>
+      <w:proofErr w:type="spellEnd"/>
+      <w:r>
+        <w:rPr>
+          <w:lang w:val="es-ES_tradnl" w:eastAsia="es-MX"/>
+        </w:rPr>
+        <w:t xml:space="preserve"> quien en 1962 formaliza estas ideas en un modelo de aprendizaje por experiencia explica el crecimiento económico.</w:t>
+      </w:r>
+    </w:p>
+    <w:p>
+      <w:pPr>
+        <w:rPr>
+          <w:lang w:val="es-ES_tradnl" w:eastAsia="es-MX"/>
+        </w:rPr>
+      </w:pPr>
+    </w:p>
+    <w:p>
+      <w:pPr>
+        <w:rPr>
+          <w:lang w:val="es-ES_tradnl" w:eastAsia="es-MX"/>
+        </w:rPr>
+      </w:pPr>
+      <w:r>
+        <w:rPr>
+          <w:lang w:val="es-ES_tradnl" w:eastAsia="es-MX"/>
+        </w:rPr>
+        <w:tab/>
+        <w:t>Todas estas publicaci</w:t>
+      </w:r>
+      <w:r>
+        <w:rPr>
+          <w:lang w:val="es-ES_tradnl" w:eastAsia="es-MX"/>
+        </w:rPr>
+        <w:t>ones,</w:t>
+      </w:r>
+      <w:r>
+        <w:rPr>
+          <w:lang w:val="es-ES_tradnl" w:eastAsia="es-MX"/>
+        </w:rPr>
+        <w:t xml:space="preserve"> tuvieron como punto de partida la observación en los avances tecnológicos</w:t>
+      </w:r>
+      <w:r>
+        <w:rPr>
+          <w:lang w:val="es-ES_tradnl" w:eastAsia="es-MX"/>
+        </w:rPr>
+        <w:t xml:space="preserve"> y </w:t>
+      </w:r>
+      <w:r>
+        <w:rPr>
+          <w:lang w:val="es-ES_tradnl" w:eastAsia="es-MX"/>
+        </w:rPr>
+        <w:t xml:space="preserve">como eso impulsaba la economía </w:t>
+      </w:r>
+      <w:r>
+        <w:rPr>
+          <w:lang w:val="es-ES_tradnl" w:eastAsia="es-MX"/>
+        </w:rPr>
+        <w:t>de los países</w:t>
+      </w:r>
+      <w:r>
+        <w:rPr>
+          <w:lang w:val="es-ES_tradnl" w:eastAsia="es-MX"/>
+        </w:rPr>
+        <w:t>. Si damos una vista al pasado</w:t>
+      </w:r>
+      <w:r>
+        <w:rPr>
+          <w:lang w:val="es-ES_tradnl" w:eastAsia="es-MX"/>
+        </w:rPr>
+        <w:t>,</w:t>
+      </w:r>
+      <w:r>
+        <w:rPr>
+          <w:lang w:val="es-ES_tradnl" w:eastAsia="es-MX"/>
+        </w:rPr>
+        <w:t xml:space="preserve"> podemos ver que efectivamente eso es cierto</w:t>
+      </w:r>
+      <w:r>
+        <w:rPr>
+          <w:lang w:val="es-ES_tradnl" w:eastAsia="es-MX"/>
+        </w:rPr>
+        <w:t xml:space="preserve">, pues, </w:t>
+      </w:r>
+      <w:r>
+        <w:rPr>
+          <w:lang w:val="es-ES_tradnl" w:eastAsia="es-MX"/>
+        </w:rPr>
+        <w:t xml:space="preserve">desde que se dio </w:t>
+      </w:r>
+      <w:r>
+        <w:rPr>
+          <w:lang w:val="es-ES_tradnl" w:eastAsia="es-MX"/>
+        </w:rPr>
+        <w:t>comi</w:t>
+      </w:r>
+      <w:r>
+        <w:rPr>
+          <w:lang w:val="es-ES_tradnl" w:eastAsia="es-MX"/>
+        </w:rPr>
+        <w:t xml:space="preserve">enzo </w:t>
+      </w:r>
+      <w:r>
+        <w:rPr>
+          <w:lang w:val="es-ES_tradnl" w:eastAsia="es-MX"/>
+        </w:rPr>
+        <w:t xml:space="preserve">a </w:t>
+      </w:r>
+      <w:r>
+        <w:rPr>
+          <w:lang w:val="es-ES_tradnl" w:eastAsia="es-MX"/>
+        </w:rPr>
+        <w:t xml:space="preserve">la revolución industrial con la construcción </w:t>
+      </w:r>
+      <w:r>
+        <w:rPr>
+          <w:lang w:val="es-ES_tradnl" w:eastAsia="es-MX"/>
+        </w:rPr>
+        <w:t xml:space="preserve">de una maquina de vapor dentro de las instalaciones de la universidad de Glasgow hasta </w:t>
+      </w:r>
+      <w:r>
+        <w:rPr>
+          <w:lang w:val="es-ES_tradnl" w:eastAsia="es-MX"/>
+        </w:rPr>
+        <w:t>la maquina de Turing</w:t>
+      </w:r>
+      <w:r>
+        <w:rPr>
+          <w:lang w:val="es-ES_tradnl" w:eastAsia="es-MX"/>
+        </w:rPr>
+        <w:t>,</w:t>
+      </w:r>
+      <w:r>
+        <w:rPr>
+          <w:lang w:val="es-ES_tradnl" w:eastAsia="es-MX"/>
+        </w:rPr>
+        <w:t xml:space="preserve"> un modelo computacional creado por Alan Turing un genio docente de la universidad de Cambridge</w:t>
+      </w:r>
+      <w:r>
+        <w:rPr>
+          <w:lang w:val="es-ES_tradnl" w:eastAsia="es-MX"/>
+        </w:rPr>
+        <w:t>, la economía de los países que adoptaron estas tecnologías creadas en principios en universidades o por docentes de dichas universidades subieron de manera importante.</w:t>
+      </w:r>
+    </w:p>
+    <w:p>
+      <w:pPr>
+        <w:rPr>
+          <w:lang w:val="es-ES_tradnl" w:eastAsia="es-MX"/>
+        </w:rPr>
+      </w:pPr>
+    </w:p>
+    <w:p>
+      <w:pPr>
+        <w:rPr>
+          <w:lang w:val="es-ES_tradnl" w:eastAsia="es-MX"/>
+        </w:rPr>
+      </w:pPr>
+      <w:r>
+        <w:rPr>
+          <w:lang w:val="es-ES_tradnl" w:eastAsia="es-MX"/>
+        </w:rPr>
+        <w:lastRenderedPageBreak/>
+        <w:tab/>
+        <w:t>Los países al ver como las tecnologías desarrolladas por universidades repercutían en la economía</w:t>
+      </w:r>
+      <w:r>
+        <w:rPr>
+          <w:lang w:val="es-ES_tradnl" w:eastAsia="es-MX"/>
+        </w:rPr>
+        <w:t>,</w:t>
+      </w:r>
+      <w:r>
+        <w:rPr>
+          <w:lang w:val="es-ES_tradnl" w:eastAsia="es-MX"/>
+        </w:rPr>
+        <w:t xml:space="preserve"> </w:t>
+      </w:r>
+      <w:r>
+        <w:rPr>
+          <w:lang w:val="es-ES_tradnl" w:eastAsia="es-MX"/>
+        </w:rPr>
+        <w:t>dec</w:t>
+      </w:r>
+      <w:r>
+        <w:rPr>
+          <w:lang w:val="es-ES_tradnl" w:eastAsia="es-MX"/>
+        </w:rPr>
+        <w:t>idieron proporcionarles</w:t>
+      </w:r>
+      <w:r>
+        <w:rPr>
+          <w:lang w:val="es-ES_tradnl" w:eastAsia="es-MX"/>
+        </w:rPr>
+        <w:t xml:space="preserve"> un porcentaje mayor del presupuesto, pues, lograron divisar que</w:t>
+      </w:r>
+      <w:r>
+        <w:rPr>
+          <w:lang w:val="es-ES_tradnl" w:eastAsia="es-MX"/>
+        </w:rPr>
+        <w:t>,</w:t>
+      </w:r>
+      <w:r>
+        <w:rPr>
+          <w:lang w:val="es-ES_tradnl" w:eastAsia="es-MX"/>
+        </w:rPr>
+        <w:t xml:space="preserve"> </w:t>
+      </w:r>
+      <w:r>
+        <w:rPr>
+          <w:lang w:val="es-ES_tradnl" w:eastAsia="es-MX"/>
+        </w:rPr>
+        <w:t>incentivar el avance tecnológico daba grandes recompensas en un tiempo razonable, lo vieron como un sector económico</w:t>
+      </w:r>
+      <w:r>
+        <w:rPr>
+          <w:lang w:val="es-ES_tradnl" w:eastAsia="es-MX"/>
+        </w:rPr>
+        <w:t xml:space="preserve"> más</w:t>
+      </w:r>
+      <w:r>
+        <w:rPr>
+          <w:lang w:val="es-ES_tradnl" w:eastAsia="es-MX"/>
+        </w:rPr>
+        <w:t>, y no sólo eso</w:t>
+      </w:r>
+      <w:r>
+        <w:rPr>
+          <w:lang w:val="es-ES_tradnl" w:eastAsia="es-MX"/>
+        </w:rPr>
+        <w:t>,</w:t>
+      </w:r>
+      <w:r>
+        <w:rPr>
+          <w:lang w:val="es-ES_tradnl" w:eastAsia="es-MX"/>
+        </w:rPr>
+        <w:t xml:space="preserve"> si no que, las personas se dieron cuenta que estudiar en alguna universidad de prestigio</w:t>
+      </w:r>
+      <w:r>
+        <w:rPr>
+          <w:lang w:val="es-ES_tradnl" w:eastAsia="es-MX"/>
+        </w:rPr>
+        <w:t>,</w:t>
+      </w:r>
+      <w:r>
+        <w:rPr>
+          <w:lang w:val="es-ES_tradnl" w:eastAsia="es-MX"/>
+        </w:rPr>
+        <w:t xml:space="preserve"> les brindaba mas oportunidades de mejorar su calidad de vida.</w:t>
+      </w:r>
+    </w:p>
+    <w:p>
+      <w:pPr>
+        <w:rPr>
+          <w:lang w:val="es-ES_tradnl" w:eastAsia="es-MX"/>
+        </w:rPr>
+      </w:pPr>
+    </w:p>
+    <w:p>
+      <w:pPr>
+        <w:pStyle w:val="Ttulo3"/>
+      </w:pPr>
+      <w:r>
+        <w:t xml:space="preserve">     </w:t>
+      </w:r>
+      <w:bookmarkStart w:id="29" w:name="_Toc60391839"/>
+      <w:r>
+        <w:t>2.</w:t>
+      </w:r>
+      <w:r>
+        <w:t>2</w:t>
+      </w:r>
+      <w:r>
+        <w:t>.1</w:t>
+      </w:r>
+      <w:r>
+        <w:t xml:space="preserve"> Universidades en México</w:t>
+      </w:r>
+      <w:r>
+        <w:t>.</w:t>
+      </w:r>
       <w:bookmarkEnd w:id="29"/>
-    </w:p>
-    <w:p>
-      <w:pPr>
-        <w:rPr>
-          <w:lang w:val="es-ES_tradnl"/>
-        </w:rPr>
-      </w:pPr>
-    </w:p>
-    <w:p>
-      <w:pPr>
-        <w:pStyle w:val="Ttulo2"/>
-      </w:pPr>
-      <w:bookmarkStart w:id="30" w:name="_Toc60391838"/>
-      <w:r>
-        <w:t>2.</w:t>
-      </w:r>
-      <w:r>
-        <w:t xml:space="preserve">2 </w:t>
-      </w:r>
+      <w:r>
+        <w:t xml:space="preserve"> </w:t>
+      </w:r>
+    </w:p>
+    <w:p>
+      <w:pPr>
+        <w:rPr>
+          <w:lang w:val="es-ES_tradnl" w:eastAsia="es-MX"/>
+        </w:rPr>
+      </w:pPr>
+      <w:bookmarkStart w:id="30" w:name="_GoBack"/>
       <w:bookmarkEnd w:id="30"/>
-      <w:r>
-        <w:t>Centros de enseñanza.</w:t>
-      </w:r>
-    </w:p>
-    <w:p>
-      <w:pPr>
-        <w:pStyle w:val="Ttulo3"/>
-      </w:pPr>
-      <w:r>
-        <w:t xml:space="preserve">     </w:t>
-      </w:r>
-      <w:bookmarkStart w:id="31" w:name="_Toc60391839"/>
-      <w:r>
-        <w:t>2.</w:t>
-      </w:r>
-      <w:r>
-        <w:t>2</w:t>
-      </w:r>
-      <w:r>
-        <w:t>.1</w:t>
-      </w:r>
-      <w:r>
-        <w:t xml:space="preserve"> Universidades en México</w:t>
-      </w:r>
-      <w:r>
-        <w:t>.</w:t>
-      </w:r>
-      <w:bookmarkEnd w:id="31"/>
-      <w:r>
-        <w:t xml:space="preserve"> </w:t>
-      </w:r>
     </w:p>
     <w:p>
       <w:pPr>
@@ -7168,15 +7551,7 @@
               <w:noProof/>
               <w:lang w:val="es-ES" w:eastAsia="es-MX"/>
             </w:rPr>
-            <w:t xml:space="preserve"> </w:t>
-          </w:r>
-          <w:r>
-            <w:rPr>
-              <w:noProof/>
-              <w:lang w:val="es-ES" w:eastAsia="es-MX"/>
-            </w:rPr>
-            <w:lastRenderedPageBreak/>
-            <w:t>(Aizpuru, 2001)</w:t>
+            <w:t xml:space="preserve"> (Aizpuru, 2001)</w:t>
           </w:r>
           <w:r>
             <w:rPr>
@@ -7334,7 +7709,7 @@
       <w:pPr>
         <w:pStyle w:val="Ttulo3"/>
       </w:pPr>
-      <w:bookmarkStart w:id="32" w:name="_Toc60391841"/>
+      <w:bookmarkStart w:id="31" w:name="_Toc60391841"/>
       <w:r>
         <w:t xml:space="preserve">     </w:t>
       </w:r>
@@ -7351,47 +7726,48 @@
         <w:t xml:space="preserve"> </w:t>
       </w:r>
       <w:r>
-        <w:t>Evolución de las universidades en Oaxaca</w:t>
+        <w:t>Universidades como un negocio redituable</w:t>
       </w:r>
       <w:r>
         <w:t>.</w:t>
       </w:r>
+      <w:bookmarkEnd w:id="31"/>
+      <w:r>
+        <w:tab/>
+      </w:r>
+    </w:p>
+    <w:p>
+      <w:pPr>
+        <w:pStyle w:val="Ttulo2"/>
+      </w:pPr>
+      <w:bookmarkStart w:id="32" w:name="_Toc60391842"/>
+      <w:r>
+        <w:lastRenderedPageBreak/>
+        <w:t>2.</w:t>
+      </w:r>
+      <w:r>
+        <w:t xml:space="preserve">3 </w:t>
+      </w:r>
       <w:bookmarkEnd w:id="32"/>
       <w:r>
-        <w:tab/>
-      </w:r>
-    </w:p>
-    <w:p>
-      <w:pPr>
-        <w:pStyle w:val="Ttulo2"/>
-      </w:pPr>
-      <w:bookmarkStart w:id="33" w:name="_Toc60391842"/>
+        <w:t>Contadores.</w:t>
+      </w:r>
+    </w:p>
+    <w:p>
+      <w:pPr>
+        <w:pStyle w:val="Ttulo3"/>
+      </w:pPr>
+      <w:bookmarkStart w:id="33" w:name="_Toc60391843"/>
       <w:r>
         <w:t>2.</w:t>
       </w:r>
       <w:r>
-        <w:t xml:space="preserve">3 </w:t>
+        <w:t>4</w:t>
+      </w:r>
+      <w:r>
+        <w:t xml:space="preserve"> </w:t>
       </w:r>
       <w:bookmarkEnd w:id="33"/>
-      <w:r>
-        <w:t>Contadores.</w:t>
-      </w:r>
-    </w:p>
-    <w:p>
-      <w:pPr>
-        <w:pStyle w:val="Ttulo3"/>
-      </w:pPr>
-      <w:bookmarkStart w:id="34" w:name="_Toc60391843"/>
-      <w:r>
-        <w:t>2.</w:t>
-      </w:r>
-      <w:r>
-        <w:t>4</w:t>
-      </w:r>
-      <w:r>
-        <w:t xml:space="preserve"> </w:t>
-      </w:r>
-      <w:bookmarkEnd w:id="34"/>
       <w:r>
         <w:t>Procesos contables.</w:t>
       </w:r>
@@ -10297,7 +10673,7 @@
         </b:NameList>
       </b:Author>
     </b:Author>
-    <b:RefOrder>5</b:RefOrder>
+    <b:RefOrder>6</b:RefOrder>
   </b:Source>
   <b:Source>
     <b:Tag>Bor14</b:Tag>
@@ -10318,7 +10694,7 @@
         </b:NameList>
       </b:Author>
     </b:Author>
-    <b:RefOrder>6</b:RefOrder>
+    <b:RefOrder>7</b:RefOrder>
   </b:Source>
   <b:Source>
     <b:Tag>Her03</b:Tag>
@@ -10339,7 +10715,7 @@
         </b:NameList>
       </b:Author>
     </b:Author>
-    <b:RefOrder>7</b:RefOrder>
+    <b:RefOrder>8</b:RefOrder>
   </b:Source>
   <b:Source>
     <b:Tag>Gar13</b:Tag>
@@ -10358,7 +10734,7 @@
         </b:NameList>
       </b:Author>
     </b:Author>
-    <b:RefOrder>8</b:RefOrder>
+    <b:RefOrder>9</b:RefOrder>
   </b:Source>
   <b:Source>
     <b:Tag>Tor</b:Tag>
@@ -10407,13 +10783,83 @@
     <b:Year>2016</b:Year>
     <b:Publisher>Fahce</b:Publisher>
     <b:City>Buenos Aires</b:City>
+    <b:RefOrder>10</b:RefOrder>
+  </b:Source>
+  <b:Source>
+    <b:Tag>Lóp14</b:Tag>
+    <b:SourceType>JournalArticle</b:SourceType>
+    <b:Guid>{D41D5085-EB19-B040-B903-A98E8DA4AD8A}</b:Guid>
+    <b:Title>Las universidades en la economía del conocimiento</b:Title>
+    <b:Year>2014</b:Year>
+    <b:Author>
+      <b:Author>
+        <b:NameList>
+          <b:Person>
+            <b:Last>López</b:Last>
+            <b:First>Leyva</b:First>
+            <b:Middle>Santos</b:Middle>
+          </b:Person>
+        </b:NameList>
+      </b:Author>
+    </b:Author>
+    <b:JournalName>ANUIES Revista de la educación superior</b:JournalName>
+    <b:RefOrder>11</b:RefOrder>
+  </b:Source>
+  <b:Source>
+    <b:Tag>Bri10</b:Tag>
+    <b:SourceType>JournalArticle</b:SourceType>
+    <b:Guid>{11F61A7B-50AA-AC46-9667-40BC7A62127C}</b:Guid>
+    <b:Title>La educación superior y el desarrollo económico en América Latina</b:Title>
+    <b:JournalName>Revista iberoamericana de educación superior </b:JournalName>
+    <b:Year>2010</b:Year>
+    <b:Author>
+      <b:Author>
+        <b:NameList>
+          <b:Person>
+            <b:Last>Brid</b:Last>
+            <b:First>Juan</b:First>
+            <b:Middle>Carlos Moreno</b:Middle>
+          </b:Person>
+          <b:Person>
+            <b:Last>Nápales</b:Last>
+            <b:First>Pablo</b:First>
+            <b:Middle>Ruiz</b:Middle>
+          </b:Person>
+        </b:NameList>
+      </b:Author>
+    </b:Author>
     <b:RefOrder>4</b:RefOrder>
+  </b:Source>
+  <b:Source>
+    <b:Tag>Lag10</b:Tag>
+    <b:SourceType>JournalArticle</b:SourceType>
+    <b:Guid>{3116DDD9-6C98-194E-B15D-9C64F4CEF85D}</b:Guid>
+    <b:Title>Actividad económica y educación superior en México</b:Title>
+    <b:JournalName>Revista de la educación superior</b:JournalName>
+    <b:Year>2010</b:Year>
+    <b:Author>
+      <b:Author>
+        <b:NameList>
+          <b:Person>
+            <b:Last>Lagarda</b:Last>
+            <b:Middle>Mungaray</b:Middle>
+            <b:First>Alejandro</b:First>
+          </b:Person>
+          <b:Person>
+            <b:Last>Preciado</b:Last>
+            <b:Middle>Torres</b:Middle>
+            <b:First>Victor Hugo</b:First>
+          </b:Person>
+        </b:NameList>
+      </b:Author>
+    </b:Author>
+    <b:RefOrder>5</b:RefOrder>
   </b:Source>
 </b:Sources>
 </file>
 
 <file path=customXml/itemProps1.xml><?xml version="1.0" encoding="utf-8"?>
-<ds:datastoreItem xmlns:ds="http://schemas.openxmlformats.org/officeDocument/2006/customXml" ds:itemID="{7489AB74-8558-544B-955A-D6B6EC8B3968}">
+<ds:datastoreItem xmlns:ds="http://schemas.openxmlformats.org/officeDocument/2006/customXml" ds:itemID="{A7A473E5-4AD6-6E40-9E61-5C8E78D12901}">
   <ds:schemaRefs>
     <ds:schemaRef ds:uri="http://schemas.openxmlformats.org/officeDocument/2006/bibliography"/>
   </ds:schemaRefs>

</xml_diff>

<commit_message>
corrección en un titulo borrado sin querer xD
</commit_message>
<xml_diff>
--- a/Marco Teórico.docx
+++ b/Marco Teórico.docx
@@ -7363,46 +7363,62 @@
     <w:p>
       <w:pPr>
         <w:rPr>
-          <w:lang w:val="es-ES_tradnl" w:eastAsia="es-MX"/>
-        </w:rPr>
-      </w:pPr>
-    </w:p>
-    <w:p>
-      <w:pPr>
-        <w:pStyle w:val="Ttulo3"/>
-      </w:pPr>
-      <w:r>
-        <w:t xml:space="preserve">     </w:t>
-      </w:r>
-      <w:bookmarkStart w:id="29" w:name="_Toc60391839"/>
+          <w:lang w:val="es-ES_tradnl"/>
+        </w:rPr>
+      </w:pPr>
+    </w:p>
+    <w:p>
+      <w:pPr>
+        <w:pStyle w:val="Ttulo2"/>
+      </w:pPr>
+      <w:bookmarkStart w:id="29" w:name="_Toc60391838"/>
       <w:r>
         <w:t>2.</w:t>
       </w:r>
       <w:r>
-        <w:t>2</w:t>
-      </w:r>
-      <w:r>
-        <w:t>.1</w:t>
-      </w:r>
-      <w:r>
-        <w:t xml:space="preserve"> Universidades en México</w:t>
-      </w:r>
-      <w:r>
-        <w:t>.</w:t>
+        <w:t xml:space="preserve">2 </w:t>
       </w:r>
       <w:bookmarkEnd w:id="29"/>
       <w:r>
-        <w:t xml:space="preserve"> </w:t>
-      </w:r>
-    </w:p>
-    <w:p>
-      <w:pPr>
-        <w:rPr>
-          <w:lang w:val="es-ES_tradnl" w:eastAsia="es-MX"/>
-        </w:rPr>
-      </w:pPr>
+        <w:t>Centros de enseñanza.</w:t>
+      </w:r>
       <w:bookmarkStart w:id="30" w:name="_GoBack"/>
       <w:bookmarkEnd w:id="30"/>
+    </w:p>
+    <w:p>
+      <w:pPr>
+        <w:rPr>
+          <w:lang w:val="es-ES_tradnl" w:eastAsia="es-MX"/>
+        </w:rPr>
+      </w:pPr>
+    </w:p>
+    <w:p>
+      <w:pPr>
+        <w:pStyle w:val="Ttulo3"/>
+      </w:pPr>
+      <w:r>
+        <w:t xml:space="preserve">     </w:t>
+      </w:r>
+      <w:bookmarkStart w:id="31" w:name="_Toc60391839"/>
+      <w:r>
+        <w:t>2.</w:t>
+      </w:r>
+      <w:r>
+        <w:t>2</w:t>
+      </w:r>
+      <w:r>
+        <w:t>.1</w:t>
+      </w:r>
+      <w:r>
+        <w:t xml:space="preserve"> Universidades en México</w:t>
+      </w:r>
+      <w:r>
+        <w:t>.</w:t>
+      </w:r>
+      <w:bookmarkEnd w:id="31"/>
+      <w:r>
+        <w:t xml:space="preserve"> </w:t>
+      </w:r>
     </w:p>
     <w:p>
       <w:pPr>
@@ -7709,8 +7725,9 @@
       <w:pPr>
         <w:pStyle w:val="Ttulo3"/>
       </w:pPr>
-      <w:bookmarkStart w:id="31" w:name="_Toc60391841"/>
-      <w:r>
+      <w:bookmarkStart w:id="32" w:name="_Toc60391841"/>
+      <w:r>
+        <w:lastRenderedPageBreak/>
         <w:t xml:space="preserve">     </w:t>
       </w:r>
       <w:r>
@@ -7731,7 +7748,7 @@
       <w:r>
         <w:t>.</w:t>
       </w:r>
-      <w:bookmarkEnd w:id="31"/>
+      <w:bookmarkEnd w:id="32"/>
       <w:r>
         <w:tab/>
       </w:r>
@@ -7740,15 +7757,14 @@
       <w:pPr>
         <w:pStyle w:val="Ttulo2"/>
       </w:pPr>
-      <w:bookmarkStart w:id="32" w:name="_Toc60391842"/>
-      <w:r>
-        <w:lastRenderedPageBreak/>
+      <w:bookmarkStart w:id="33" w:name="_Toc60391842"/>
+      <w:r>
         <w:t>2.</w:t>
       </w:r>
       <w:r>
         <w:t xml:space="preserve">3 </w:t>
       </w:r>
-      <w:bookmarkEnd w:id="32"/>
+      <w:bookmarkEnd w:id="33"/>
       <w:r>
         <w:t>Contadores.</w:t>
       </w:r>
@@ -7757,7 +7773,7 @@
       <w:pPr>
         <w:pStyle w:val="Ttulo3"/>
       </w:pPr>
-      <w:bookmarkStart w:id="33" w:name="_Toc60391843"/>
+      <w:bookmarkStart w:id="34" w:name="_Toc60391843"/>
       <w:r>
         <w:t>2.</w:t>
       </w:r>
@@ -7767,7 +7783,7 @@
       <w:r>
         <w:t xml:space="preserve"> </w:t>
       </w:r>
-      <w:bookmarkEnd w:id="33"/>
+      <w:bookmarkEnd w:id="34"/>
       <w:r>
         <w:t>Procesos contables.</w:t>
       </w:r>
@@ -10859,7 +10875,7 @@
 </file>
 
 <file path=customXml/itemProps1.xml><?xml version="1.0" encoding="utf-8"?>
-<ds:datastoreItem xmlns:ds="http://schemas.openxmlformats.org/officeDocument/2006/customXml" ds:itemID="{A7A473E5-4AD6-6E40-9E61-5C8E78D12901}">
+<ds:datastoreItem xmlns:ds="http://schemas.openxmlformats.org/officeDocument/2006/customXml" ds:itemID="{F5BEF557-504E-7D4F-9F80-73BC4CE58013}">
   <ds:schemaRefs>
     <ds:schemaRef ds:uri="http://schemas.openxmlformats.org/officeDocument/2006/bibliography"/>
   </ds:schemaRefs>

</xml_diff>

<commit_message>
Reestructuracion de los temas y avances en el apartado UNIVERSIDAD
</commit_message>
<xml_diff>
--- a/Marco Teórico.docx
+++ b/Marco Teórico.docx
@@ -6936,31 +6936,39 @@
     <w:p>
       <w:pPr>
         <w:pStyle w:val="Ttulo3"/>
+        <w:rPr>
+          <w:color w:val="FF0000"/>
+        </w:rPr>
       </w:pPr>
       <w:r>
         <w:t xml:space="preserve">     </w:t>
       </w:r>
-      <w:bookmarkStart w:id="28" w:name="_Toc60391837"/>
-      <w:r>
-        <w:t>2.1.</w:t>
-      </w:r>
-      <w:r>
-        <w:t>2</w:t>
-      </w:r>
-      <w:r>
-        <w:t xml:space="preserve"> La enseñanza como sector economico</w:t>
+    </w:p>
+    <w:p>
+      <w:pPr>
+        <w:rPr>
+          <w:lang w:val="es-ES_tradnl"/>
+        </w:rPr>
+      </w:pPr>
+    </w:p>
+    <w:p>
+      <w:pPr>
+        <w:pStyle w:val="Ttulo2"/>
+      </w:pPr>
+      <w:bookmarkStart w:id="28" w:name="_Toc60391838"/>
+      <w:r>
+        <w:t>2.</w:t>
+      </w:r>
+      <w:r>
+        <w:t xml:space="preserve">2 </w:t>
+      </w:r>
+      <w:bookmarkEnd w:id="28"/>
+      <w:r>
+        <w:t>Universidad</w:t>
       </w:r>
       <w:r>
         <w:t>.</w:t>
       </w:r>
-      <w:bookmarkEnd w:id="28"/>
-    </w:p>
-    <w:p>
-      <w:pPr>
-        <w:rPr>
-          <w:lang w:val="es-ES_tradnl" w:eastAsia="es-MX"/>
-        </w:rPr>
-      </w:pPr>
     </w:p>
     <w:p>
       <w:pPr>
@@ -6973,615 +6981,308 @@
           <w:lang w:val="es-ES_tradnl" w:eastAsia="es-MX"/>
         </w:rPr>
         <w:tab/>
-      </w:r>
-      <w:r>
-        <w:rPr>
-          <w:lang w:val="es-ES_tradnl" w:eastAsia="es-MX"/>
-        </w:rPr>
-        <w:t>El conocimiento científico y tecnológico para impulsar la economía</w:t>
-      </w:r>
-      <w:r>
-        <w:rPr>
-          <w:lang w:val="es-ES_tradnl" w:eastAsia="es-MX"/>
-        </w:rPr>
-        <w:t>,</w:t>
-      </w:r>
-      <w:r>
-        <w:rPr>
-          <w:lang w:val="es-ES_tradnl" w:eastAsia="es-MX"/>
-        </w:rPr>
-        <w:t xml:space="preserve"> estuvo en la agenda económica desde que </w:t>
-      </w:r>
-      <w:proofErr w:type="spellStart"/>
-      <w:r>
-        <w:rPr>
-          <w:lang w:val="es-ES_tradnl" w:eastAsia="es-MX"/>
-        </w:rPr>
-        <w:t>Solow</w:t>
-      </w:r>
-      <w:proofErr w:type="spellEnd"/>
-      <w:r>
-        <w:rPr>
-          <w:lang w:val="es-ES_tradnl" w:eastAsia="es-MX"/>
-        </w:rPr>
-        <w:t xml:space="preserve"> publicó sus hallazgos e</w:t>
-      </w:r>
-      <w:r>
-        <w:rPr>
-          <w:lang w:val="es-ES_tradnl" w:eastAsia="es-MX"/>
-        </w:rPr>
-        <w:t>n 1955 y 1956</w:t>
-      </w:r>
-      <w:r>
-        <w:rPr>
-          <w:lang w:val="es-ES_tradnl" w:eastAsia="es-MX"/>
-        </w:rPr>
-        <w:t xml:space="preserve">, que señalaron al cambio tecnológico como la causa principal del progreso económico. Sin embargo, él no fue el único </w:t>
-      </w:r>
-      <w:r>
-        <w:rPr>
-          <w:lang w:val="es-ES_tradnl" w:eastAsia="es-MX"/>
-        </w:rPr>
-        <w:t>en</w:t>
-      </w:r>
-      <w:r>
-        <w:rPr>
-          <w:lang w:val="es-ES_tradnl" w:eastAsia="es-MX"/>
-        </w:rPr>
-        <w:t xml:space="preserve"> hablar con </w:t>
-      </w:r>
-      <w:r>
-        <w:rPr>
-          <w:lang w:val="es-ES_tradnl" w:eastAsia="es-MX"/>
-        </w:rPr>
-        <w:t>respecto de</w:t>
-      </w:r>
-      <w:r>
-        <w:rPr>
-          <w:lang w:val="es-ES_tradnl" w:eastAsia="es-MX"/>
-        </w:rPr>
-        <w:t xml:space="preserve"> esta idea</w:t>
-      </w:r>
-      <w:r>
-        <w:rPr>
-          <w:lang w:val="es-ES_tradnl" w:eastAsia="es-MX"/>
-        </w:rPr>
-        <w:t>,</w:t>
-      </w:r>
-      <w:r>
-        <w:rPr>
-          <w:lang w:val="es-ES_tradnl" w:eastAsia="es-MX"/>
-        </w:rPr>
-        <w:t xml:space="preserve"> como por ejemplo </w:t>
-      </w:r>
-      <w:proofErr w:type="spellStart"/>
-      <w:r>
-        <w:rPr>
-          <w:lang w:val="es-ES_tradnl" w:eastAsia="es-MX"/>
-        </w:rPr>
-        <w:t>Maxell</w:t>
-      </w:r>
-      <w:proofErr w:type="spellEnd"/>
-      <w:r>
-        <w:rPr>
-          <w:lang w:val="es-ES_tradnl" w:eastAsia="es-MX"/>
-        </w:rPr>
-        <w:t xml:space="preserve"> que en 1960 y 1961 argumentó</w:t>
-      </w:r>
-      <w:r>
-        <w:rPr>
-          <w:lang w:val="es-ES_tradnl" w:eastAsia="es-MX"/>
-        </w:rPr>
-        <w:t>,</w:t>
-      </w:r>
-      <w:r>
-        <w:rPr>
-          <w:lang w:val="es-ES_tradnl" w:eastAsia="es-MX"/>
-        </w:rPr>
-        <w:t xml:space="preserve"> que</w:t>
-      </w:r>
-      <w:r>
-        <w:rPr>
-          <w:lang w:val="es-ES_tradnl" w:eastAsia="es-MX"/>
-        </w:rPr>
-        <w:t>,</w:t>
-      </w:r>
-      <w:r>
-        <w:rPr>
-          <w:lang w:val="es-ES_tradnl" w:eastAsia="es-MX"/>
-        </w:rPr>
-        <w:t xml:space="preserve"> la mejoras en la calidad de fuerza laboral deben ser consideradas en la medición del cambio tecnológico</w:t>
-      </w:r>
-      <w:r>
-        <w:rPr>
-          <w:lang w:val="es-ES_tradnl" w:eastAsia="es-MX"/>
-        </w:rPr>
-        <w:t>,</w:t>
-      </w:r>
-      <w:r>
-        <w:rPr>
-          <w:lang w:val="es-ES_tradnl" w:eastAsia="es-MX"/>
-        </w:rPr>
-        <w:t xml:space="preserve"> o </w:t>
-      </w:r>
-      <w:proofErr w:type="spellStart"/>
-      <w:r>
-        <w:rPr>
-          <w:lang w:val="es-ES_tradnl" w:eastAsia="es-MX"/>
-        </w:rPr>
-        <w:t>Arrow</w:t>
-      </w:r>
-      <w:proofErr w:type="spellEnd"/>
-      <w:r>
-        <w:rPr>
-          <w:lang w:val="es-ES_tradnl" w:eastAsia="es-MX"/>
-        </w:rPr>
-        <w:t xml:space="preserve"> quien en 1962 formaliza estas ideas en un modelo de aprendizaje por experiencia explica el crecimiento económico.</w:t>
-      </w:r>
-    </w:p>
-    <w:p>
-      <w:pPr>
-        <w:rPr>
-          <w:lang w:val="es-ES_tradnl" w:eastAsia="es-MX"/>
-        </w:rPr>
-      </w:pPr>
-    </w:p>
-    <w:p>
-      <w:pPr>
-        <w:rPr>
-          <w:lang w:val="es-ES_tradnl" w:eastAsia="es-MX"/>
-        </w:rPr>
-      </w:pPr>
-      <w:r>
-        <w:rPr>
-          <w:lang w:val="es-ES_tradnl" w:eastAsia="es-MX"/>
-        </w:rPr>
-        <w:tab/>
-        <w:t>Todas estas publicaci</w:t>
-      </w:r>
-      <w:r>
-        <w:rPr>
-          <w:lang w:val="es-ES_tradnl" w:eastAsia="es-MX"/>
-        </w:rPr>
-        <w:t>ones,</w:t>
-      </w:r>
-      <w:r>
-        <w:rPr>
-          <w:lang w:val="es-ES_tradnl" w:eastAsia="es-MX"/>
-        </w:rPr>
-        <w:t xml:space="preserve"> tuvieron como punto de partida la observación en los avances tecnológicos</w:t>
-      </w:r>
-      <w:r>
-        <w:rPr>
-          <w:lang w:val="es-ES_tradnl" w:eastAsia="es-MX"/>
-        </w:rPr>
-        <w:t xml:space="preserve"> y </w:t>
-      </w:r>
-      <w:r>
-        <w:rPr>
-          <w:lang w:val="es-ES_tradnl" w:eastAsia="es-MX"/>
-        </w:rPr>
-        <w:t xml:space="preserve">como eso impulsaba la economía </w:t>
-      </w:r>
-      <w:r>
-        <w:rPr>
-          <w:lang w:val="es-ES_tradnl" w:eastAsia="es-MX"/>
-        </w:rPr>
-        <w:t>de los países</w:t>
-      </w:r>
-      <w:r>
-        <w:rPr>
-          <w:lang w:val="es-ES_tradnl" w:eastAsia="es-MX"/>
-        </w:rPr>
-        <w:t>. Si damos una vista al pasado</w:t>
-      </w:r>
-      <w:r>
-        <w:rPr>
-          <w:lang w:val="es-ES_tradnl" w:eastAsia="es-MX"/>
-        </w:rPr>
-        <w:t>,</w:t>
-      </w:r>
-      <w:r>
-        <w:rPr>
-          <w:lang w:val="es-ES_tradnl" w:eastAsia="es-MX"/>
-        </w:rPr>
-        <w:t xml:space="preserve"> podemos ver que efectivamente eso es cierto</w:t>
-      </w:r>
-      <w:r>
-        <w:rPr>
-          <w:lang w:val="es-ES_tradnl" w:eastAsia="es-MX"/>
-        </w:rPr>
-        <w:t xml:space="preserve">, pues, </w:t>
-      </w:r>
-      <w:r>
-        <w:rPr>
-          <w:lang w:val="es-ES_tradnl" w:eastAsia="es-MX"/>
-        </w:rPr>
-        <w:t xml:space="preserve">desde que se dio </w:t>
-      </w:r>
-      <w:r>
-        <w:rPr>
-          <w:lang w:val="es-ES_tradnl" w:eastAsia="es-MX"/>
-        </w:rPr>
-        <w:t>comi</w:t>
-      </w:r>
-      <w:r>
-        <w:rPr>
-          <w:lang w:val="es-ES_tradnl" w:eastAsia="es-MX"/>
-        </w:rPr>
-        <w:t xml:space="preserve">enzo </w:t>
-      </w:r>
-      <w:r>
-        <w:rPr>
-          <w:lang w:val="es-ES_tradnl" w:eastAsia="es-MX"/>
-        </w:rPr>
-        <w:t xml:space="preserve">a </w:t>
-      </w:r>
-      <w:r>
-        <w:rPr>
-          <w:lang w:val="es-ES_tradnl" w:eastAsia="es-MX"/>
-        </w:rPr>
-        <w:t xml:space="preserve">la revolución industrial con la construcción </w:t>
-      </w:r>
-      <w:r>
-        <w:rPr>
-          <w:lang w:val="es-ES_tradnl" w:eastAsia="es-MX"/>
-        </w:rPr>
-        <w:t xml:space="preserve">de una maquina de vapor dentro de las instalaciones de la universidad de Glasgow hasta </w:t>
-      </w:r>
-      <w:r>
-        <w:rPr>
-          <w:lang w:val="es-ES_tradnl" w:eastAsia="es-MX"/>
-        </w:rPr>
-        <w:t>la maquina de Turing</w:t>
-      </w:r>
-      <w:r>
-        <w:rPr>
-          <w:lang w:val="es-ES_tradnl" w:eastAsia="es-MX"/>
-        </w:rPr>
-        <w:t>,</w:t>
-      </w:r>
-      <w:r>
-        <w:rPr>
-          <w:lang w:val="es-ES_tradnl" w:eastAsia="es-MX"/>
-        </w:rPr>
-        <w:t xml:space="preserve"> un modelo computacional creado por Alan Turing un genio docente de la universidad de Cambridge</w:t>
-      </w:r>
-      <w:r>
-        <w:rPr>
-          <w:lang w:val="es-ES_tradnl" w:eastAsia="es-MX"/>
-        </w:rPr>
-        <w:t>, la economía de los países que adoptaron estas tecnologías creadas en principios en universidades o por docentes de dichas universidades subieron de manera importante.</w:t>
-      </w:r>
-    </w:p>
-    <w:p>
-      <w:pPr>
-        <w:rPr>
-          <w:lang w:val="es-ES_tradnl" w:eastAsia="es-MX"/>
-        </w:rPr>
-      </w:pPr>
-    </w:p>
-    <w:p>
-      <w:pPr>
-        <w:rPr>
-          <w:lang w:val="es-ES_tradnl" w:eastAsia="es-MX"/>
-        </w:rPr>
-      </w:pPr>
-      <w:r>
-        <w:rPr>
-          <w:lang w:val="es-ES_tradnl" w:eastAsia="es-MX"/>
-        </w:rPr>
-        <w:lastRenderedPageBreak/>
-        <w:tab/>
-        <w:t>Los países al ver como las tecnologías desarrolladas por universidades repercutían en la economía</w:t>
-      </w:r>
-      <w:r>
-        <w:rPr>
-          <w:lang w:val="es-ES_tradnl" w:eastAsia="es-MX"/>
-        </w:rPr>
-        <w:t>,</w:t>
-      </w:r>
-      <w:r>
-        <w:rPr>
-          <w:lang w:val="es-ES_tradnl" w:eastAsia="es-MX"/>
-        </w:rPr>
-        <w:t xml:space="preserve"> </w:t>
-      </w:r>
-      <w:r>
-        <w:rPr>
-          <w:lang w:val="es-ES_tradnl" w:eastAsia="es-MX"/>
-        </w:rPr>
-        <w:t>dec</w:t>
-      </w:r>
-      <w:r>
-        <w:rPr>
-          <w:lang w:val="es-ES_tradnl" w:eastAsia="es-MX"/>
-        </w:rPr>
-        <w:t>idieron proporcionarles</w:t>
-      </w:r>
-      <w:r>
-        <w:rPr>
-          <w:lang w:val="es-ES_tradnl" w:eastAsia="es-MX"/>
-        </w:rPr>
-        <w:t xml:space="preserve"> un porcentaje mayor del presupuesto, pues, lograron divisar que</w:t>
-      </w:r>
-      <w:r>
-        <w:rPr>
-          <w:lang w:val="es-ES_tradnl" w:eastAsia="es-MX"/>
-        </w:rPr>
-        <w:t>,</w:t>
-      </w:r>
-      <w:r>
-        <w:rPr>
-          <w:lang w:val="es-ES_tradnl" w:eastAsia="es-MX"/>
-        </w:rPr>
-        <w:t xml:space="preserve"> </w:t>
-      </w:r>
-      <w:r>
-        <w:rPr>
-          <w:lang w:val="es-ES_tradnl" w:eastAsia="es-MX"/>
-        </w:rPr>
-        <w:t>incentivar el avance tecnológico daba grandes recompensas en un tiempo razonable, lo vieron como un sector económico</w:t>
-      </w:r>
-      <w:r>
-        <w:rPr>
-          <w:lang w:val="es-ES_tradnl" w:eastAsia="es-MX"/>
-        </w:rPr>
-        <w:t xml:space="preserve"> más</w:t>
-      </w:r>
-      <w:r>
-        <w:rPr>
-          <w:lang w:val="es-ES_tradnl" w:eastAsia="es-MX"/>
-        </w:rPr>
-        <w:t>, y no sólo eso</w:t>
-      </w:r>
-      <w:r>
-        <w:rPr>
-          <w:lang w:val="es-ES_tradnl" w:eastAsia="es-MX"/>
-        </w:rPr>
-        <w:t>,</w:t>
-      </w:r>
-      <w:r>
-        <w:rPr>
-          <w:lang w:val="es-ES_tradnl" w:eastAsia="es-MX"/>
-        </w:rPr>
-        <w:t xml:space="preserve"> si no que, las personas se dieron cuenta que estudiar en alguna universidad de prestigio</w:t>
-      </w:r>
-      <w:r>
-        <w:rPr>
-          <w:lang w:val="es-ES_tradnl" w:eastAsia="es-MX"/>
-        </w:rPr>
-        <w:t>,</w:t>
-      </w:r>
-      <w:r>
-        <w:rPr>
-          <w:lang w:val="es-ES_tradnl" w:eastAsia="es-MX"/>
-        </w:rPr>
-        <w:t xml:space="preserve"> les brindaba mas oportunidades de mejorar su calidad de vida.</w:t>
-      </w:r>
-    </w:p>
-    <w:p>
-      <w:pPr>
-        <w:rPr>
-          <w:lang w:val="es-ES_tradnl"/>
-        </w:rPr>
-      </w:pPr>
-    </w:p>
-    <w:p>
-      <w:pPr>
-        <w:pStyle w:val="Ttulo2"/>
-      </w:pPr>
-      <w:bookmarkStart w:id="29" w:name="_Toc60391838"/>
-      <w:r>
-        <w:t>2.</w:t>
-      </w:r>
-      <w:r>
-        <w:t xml:space="preserve">2 </w:t>
-      </w:r>
-      <w:bookmarkEnd w:id="29"/>
-      <w:r>
-        <w:t>Centros de enseñanza.</w:t>
-      </w:r>
-      <w:bookmarkStart w:id="30" w:name="_GoBack"/>
-      <w:bookmarkEnd w:id="30"/>
-    </w:p>
-    <w:p>
-      <w:pPr>
-        <w:rPr>
-          <w:lang w:val="es-ES_tradnl" w:eastAsia="es-MX"/>
-        </w:rPr>
-      </w:pPr>
-    </w:p>
-    <w:p>
-      <w:pPr>
-        <w:pStyle w:val="Ttulo3"/>
-      </w:pPr>
-      <w:r>
-        <w:t xml:space="preserve">     </w:t>
-      </w:r>
-      <w:bookmarkStart w:id="31" w:name="_Toc60391839"/>
-      <w:r>
-        <w:t>2.</w:t>
-      </w:r>
-      <w:r>
-        <w:t>2</w:t>
-      </w:r>
-      <w:r>
-        <w:t>.1</w:t>
-      </w:r>
-      <w:r>
-        <w:t xml:space="preserve"> Universidades en México</w:t>
-      </w:r>
-      <w:r>
-        <w:t>.</w:t>
-      </w:r>
-      <w:bookmarkEnd w:id="31"/>
-      <w:r>
-        <w:t xml:space="preserve"> </w:t>
-      </w:r>
-    </w:p>
-    <w:p>
-      <w:pPr>
-        <w:rPr>
-          <w:lang w:val="es-ES_tradnl" w:eastAsia="es-MX"/>
-        </w:rPr>
-      </w:pPr>
-      <w:r>
-        <w:rPr>
-          <w:lang w:val="es-ES_tradnl" w:eastAsia="es-MX"/>
-        </w:rPr>
-        <w:t xml:space="preserve">En la etapa del pos-clásico de la época prehispánica en América la cultura mexica ya contaba con instituciones educativas, en las cuales se instruían a los niños y niñas las cosas más básicas como los principios de la escritura, lectura, </w:t>
-      </w:r>
-      <w:proofErr w:type="gramStart"/>
-      <w:r>
-        <w:rPr>
-          <w:lang w:val="es-ES_tradnl" w:eastAsia="es-MX"/>
-        </w:rPr>
-        <w:t>baile ,</w:t>
-      </w:r>
-      <w:proofErr w:type="gramEnd"/>
-      <w:r>
-        <w:rPr>
-          <w:lang w:val="es-ES_tradnl" w:eastAsia="es-MX"/>
-        </w:rPr>
-        <w:t xml:space="preserve"> agricultura, etc. Si el alumno era talentoso en alguna de esas áreas o era de una familia prestigiada entonces se le invitaba a formar parte de una institución de educación superior donde se enseñaban </w:t>
-      </w:r>
-      <w:proofErr w:type="gramStart"/>
-      <w:r>
-        <w:rPr>
-          <w:lang w:val="es-ES_tradnl" w:eastAsia="es-MX"/>
-        </w:rPr>
-        <w:t>la  construcción</w:t>
-      </w:r>
-      <w:proofErr w:type="gramEnd"/>
-      <w:r>
-        <w:rPr>
-          <w:lang w:val="es-ES_tradnl" w:eastAsia="es-MX"/>
-        </w:rPr>
-        <w:t xml:space="preserve">, pintura, escultura , escritura, guerreros, etc. </w:t>
-      </w:r>
-    </w:p>
-    <w:p>
-      <w:pPr>
-        <w:rPr>
-          <w:lang w:val="es-ES_tradnl" w:eastAsia="es-MX"/>
-        </w:rPr>
-      </w:pPr>
-      <w:r>
-        <w:rPr>
-          <w:lang w:val="es-ES_tradnl" w:eastAsia="es-MX"/>
-        </w:rPr>
-        <w:tab/>
-      </w:r>
-    </w:p>
-    <w:p>
-      <w:pPr>
-        <w:ind w:firstLine="720"/>
-        <w:rPr>
-          <w:lang w:val="es-ES_tradnl" w:eastAsia="es-MX"/>
-        </w:rPr>
-      </w:pPr>
-      <w:r>
-        <w:rPr>
-          <w:lang w:val="es-ES_tradnl" w:eastAsia="es-MX"/>
-        </w:rPr>
-        <w:t>Como vemos</w:t>
-      </w:r>
-      <w:r>
-        <w:rPr>
-          <w:lang w:val="es-ES_tradnl" w:eastAsia="es-MX"/>
-        </w:rPr>
-        <w:t>,</w:t>
-      </w:r>
-      <w:r>
-        <w:rPr>
-          <w:lang w:val="es-ES_tradnl" w:eastAsia="es-MX"/>
-        </w:rPr>
-        <w:t xml:space="preserve"> </w:t>
-      </w:r>
-      <w:proofErr w:type="gramStart"/>
-      <w:r>
-        <w:rPr>
-          <w:lang w:val="es-ES_tradnl" w:eastAsia="es-MX"/>
-        </w:rPr>
-        <w:t>las enseñanza</w:t>
-      </w:r>
-      <w:proofErr w:type="gramEnd"/>
-      <w:r>
-        <w:rPr>
-          <w:lang w:val="es-ES_tradnl" w:eastAsia="es-MX"/>
-        </w:rPr>
-        <w:t xml:space="preserve"> como institución existe hace mas de 600 años por lo menos si hablamos de América, con la llegada de los españoles llegaron nuevos conocimientos y con ello un nuevo modelo de institución y forma de enseñanza que sustituyó al que en ese entonces se tenía.</w:t>
-      </w:r>
-    </w:p>
-    <w:p>
-      <w:pPr>
-        <w:ind w:firstLine="720"/>
-        <w:rPr>
-          <w:lang w:val="es-ES_tradnl" w:eastAsia="es-MX"/>
-        </w:rPr>
-      </w:pPr>
-    </w:p>
-    <w:p>
-      <w:pPr>
-        <w:ind w:firstLine="720"/>
-        <w:rPr>
-          <w:lang w:val="es-ES_tradnl" w:eastAsia="es-MX"/>
-        </w:rPr>
-      </w:pPr>
-      <w:r>
-        <w:rPr>
-          <w:lang w:val="es-ES_tradnl" w:eastAsia="es-MX"/>
-        </w:rPr>
-        <w:t>En el libro educación y colonización de la nueva España nos dice que en “1503 las ordenes que se dieron fue de instruir a los indios en escritura, lectura y catecismo”</w:t>
+        <w:t>Cuando los conocimientos comenzaron a aumenta en bastedad y complejidad las sociedades de aquellos días se dieron cuenta que la enseñanza era de suma importancia y que era necesario que las personas tuvieran acceso a ella, es ahí donde comenzaron a construir las primeras universidades, pero antes de continuar, veamos que e</w:t>
+      </w:r>
+      <w:r>
+        <w:rPr>
+          <w:lang w:val="es-ES_tradnl" w:eastAsia="es-MX"/>
+        </w:rPr>
+        <w:t>s una universidad, en el diccionario de la real academia de la lengua española nos dice que es:</w:t>
+      </w:r>
+    </w:p>
+    <w:p>
+      <w:r>
+        <w:rPr>
+          <w:lang w:val="es-ES_tradnl" w:eastAsia="es-MX"/>
+        </w:rPr>
+        <w:t>“</w:t>
+      </w:r>
+      <w:r>
+        <w:t>Institución</w:t>
+      </w:r>
+      <w:r>
+        <w:rPr>
+          <w:rFonts w:eastAsia="Arial Unicode MS" w:hint="eastAsia"/>
+        </w:rPr>
+        <w:t> </w:t>
+      </w:r>
+      <w:r>
+        <w:t>de</w:t>
+      </w:r>
+      <w:r>
+        <w:rPr>
+          <w:rFonts w:eastAsia="Arial Unicode MS" w:hint="eastAsia"/>
+        </w:rPr>
+        <w:t> </w:t>
+      </w:r>
+      <w:r>
+        <w:t>enseñanza</w:t>
+      </w:r>
+      <w:r>
+        <w:rPr>
+          <w:rFonts w:eastAsia="Arial Unicode MS" w:hint="eastAsia"/>
+        </w:rPr>
+        <w:t> </w:t>
+      </w:r>
+      <w:r>
+        <w:t>superior</w:t>
+      </w:r>
+      <w:r>
+        <w:rPr>
+          <w:rFonts w:eastAsia="Arial Unicode MS" w:hint="eastAsia"/>
+        </w:rPr>
+        <w:t> </w:t>
+      </w:r>
+      <w:r>
+        <w:t>que</w:t>
+      </w:r>
+      <w:r>
+        <w:rPr>
+          <w:rFonts w:eastAsia="Arial Unicode MS" w:hint="eastAsia"/>
+        </w:rPr>
+        <w:t> </w:t>
+      </w:r>
+      <w:r>
+        <w:t>comprende</w:t>
+      </w:r>
+      <w:r>
+        <w:rPr>
+          <w:rFonts w:eastAsia="Arial Unicode MS" w:hint="eastAsia"/>
+        </w:rPr>
+        <w:t> </w:t>
+      </w:r>
+      <w:r>
+        <w:t>diversas</w:t>
+      </w:r>
+      <w:r>
+        <w:rPr>
+          <w:rFonts w:eastAsia="Arial Unicode MS" w:hint="eastAsia"/>
+        </w:rPr>
+        <w:t> </w:t>
+      </w:r>
+      <w:r>
+        <w:t>facultades</w:t>
+      </w:r>
+      <w:r>
+        <w:rPr>
+          <w:rFonts w:eastAsia="Arial Unicode MS" w:hint="eastAsia"/>
+        </w:rPr>
+        <w:t>, </w:t>
+      </w:r>
+      <w:r>
+        <w:t>y</w:t>
+      </w:r>
+      <w:r>
+        <w:rPr>
+          <w:rFonts w:eastAsia="Arial Unicode MS" w:hint="eastAsia"/>
+        </w:rPr>
+        <w:t> </w:t>
+      </w:r>
+      <w:r>
+        <w:t>que</w:t>
+      </w:r>
+      <w:r>
+        <w:rPr>
+          <w:rFonts w:eastAsia="Arial Unicode MS" w:hint="eastAsia"/>
+        </w:rPr>
+        <w:t> </w:t>
+      </w:r>
+      <w:r>
+        <w:t>confiere</w:t>
+      </w:r>
+      <w:r>
+        <w:rPr>
+          <w:rFonts w:eastAsia="Arial Unicode MS" w:hint="eastAsia"/>
+        </w:rPr>
+        <w:t> </w:t>
+      </w:r>
+      <w:r>
+        <w:t>los</w:t>
+      </w:r>
+      <w:r>
+        <w:rPr>
+          <w:rFonts w:eastAsia="Arial Unicode MS" w:hint="eastAsia"/>
+        </w:rPr>
+        <w:t> </w:t>
+      </w:r>
+      <w:r>
+        <w:t>grados</w:t>
+      </w:r>
+      <w:r>
+        <w:rPr>
+          <w:rFonts w:eastAsia="Arial Unicode MS" w:hint="eastAsia"/>
+        </w:rPr>
+        <w:t> </w:t>
+      </w:r>
+      <w:r>
+        <w:t>académicoscorrespondientes</w:t>
+      </w:r>
+      <w:r>
+        <w:rPr>
+          <w:rFonts w:eastAsia="Arial Unicode MS" w:hint="eastAsia"/>
+        </w:rPr>
+        <w:t>. </w:t>
+      </w:r>
+      <w:r>
+        <w:t>Según</w:t>
+      </w:r>
+      <w:r>
+        <w:rPr>
+          <w:rFonts w:eastAsia="Arial Unicode MS" w:hint="eastAsia"/>
+        </w:rPr>
+        <w:t> </w:t>
+      </w:r>
+      <w:r>
+        <w:t>las</w:t>
+      </w:r>
+      <w:r>
+        <w:rPr>
+          <w:rFonts w:eastAsia="Arial Unicode MS" w:hint="eastAsia"/>
+        </w:rPr>
+        <w:t> </w:t>
+      </w:r>
+      <w:r>
+        <w:t>épocas</w:t>
+      </w:r>
+      <w:r>
+        <w:rPr>
+          <w:rFonts w:eastAsia="Arial Unicode MS" w:hint="eastAsia"/>
+        </w:rPr>
+        <w:t> </w:t>
+      </w:r>
+      <w:r>
+        <w:t>y</w:t>
+      </w:r>
+      <w:r>
+        <w:rPr>
+          <w:rFonts w:eastAsia="Arial Unicode MS" w:hint="eastAsia"/>
+        </w:rPr>
+        <w:t> </w:t>
+      </w:r>
+      <w:r>
+        <w:t>países</w:t>
+      </w:r>
+      <w:r>
+        <w:rPr>
+          <w:rFonts w:eastAsia="Arial Unicode MS" w:hint="eastAsia"/>
+        </w:rPr>
+        <w:t> </w:t>
+      </w:r>
+      <w:r>
+        <w:t>puede</w:t>
+      </w:r>
+      <w:r>
+        <w:rPr>
+          <w:rFonts w:eastAsia="Arial Unicode MS" w:hint="eastAsia"/>
+        </w:rPr>
+        <w:t> </w:t>
+      </w:r>
+      <w:r>
+        <w:t>comprender</w:t>
+      </w:r>
+      <w:r>
+        <w:rPr>
+          <w:rFonts w:eastAsia="Arial Unicode MS" w:hint="eastAsia"/>
+        </w:rPr>
+        <w:t> </w:t>
+      </w:r>
+      <w:r>
+        <w:t>colegios</w:t>
+      </w:r>
+      <w:r>
+        <w:rPr>
+          <w:rFonts w:eastAsia="Arial Unicode MS" w:hint="eastAsia"/>
+        </w:rPr>
+        <w:t>, </w:t>
+      </w:r>
+      <w:r>
+        <w:t>institutos</w:t>
+      </w:r>
+      <w:r>
+        <w:rPr>
+          <w:rFonts w:eastAsia="Arial Unicode MS" w:hint="eastAsia"/>
+        </w:rPr>
+        <w:t>, </w:t>
+      </w:r>
+      <w:r>
+        <w:t>departamentos</w:t>
+      </w:r>
+      <w:r>
+        <w:rPr>
+          <w:rFonts w:eastAsia="Arial Unicode MS" w:hint="eastAsia"/>
+        </w:rPr>
+        <w:t>, </w:t>
+      </w:r>
+      <w:r>
+        <w:t>centros</w:t>
+      </w:r>
+      <w:r>
+        <w:rPr>
+          <w:rFonts w:eastAsia="Arial Unicode MS" w:hint="eastAsia"/>
+        </w:rPr>
+        <w:t> </w:t>
+      </w:r>
+      <w:r>
+        <w:t>deinvestigación</w:t>
+      </w:r>
+      <w:r>
+        <w:rPr>
+          <w:rFonts w:eastAsia="Arial Unicode MS" w:hint="eastAsia"/>
+        </w:rPr>
+        <w:t>, </w:t>
+      </w:r>
+      <w:r>
+        <w:t>escuelas</w:t>
+      </w:r>
+      <w:r>
+        <w:rPr>
+          <w:rFonts w:eastAsia="Arial Unicode MS" w:hint="eastAsia"/>
+        </w:rPr>
+        <w:t> </w:t>
+      </w:r>
+      <w:r>
+        <w:t>profesionales</w:t>
+      </w:r>
+      <w:r>
+        <w:t>”</w:t>
       </w:r>
       <w:sdt>
         <w:sdtPr>
-          <w:rPr>
-            <w:lang w:val="es-ES_tradnl" w:eastAsia="es-MX"/>
-          </w:rPr>
-          <w:id w:val="928087407"/>
+          <w:id w:val="967321463"/>
           <w:citation/>
         </w:sdtPr>
         <w:sdtContent>
           <w:r>
-            <w:rPr>
-              <w:lang w:val="es-ES_tradnl" w:eastAsia="es-MX"/>
-            </w:rPr>
             <w:fldChar w:fldCharType="begin"/>
           </w:r>
           <w:r>
             <w:rPr>
-              <w:lang w:val="es-ES" w:eastAsia="es-MX"/>
+              <w:lang w:val="es-ES"/>
             </w:rPr>
-            <w:instrText xml:space="preserve"> CITATION Aiz01 \l 3082 </w:instrText>
+            <w:instrText xml:space="preserve"> CITATION Rea21 \l 3082 </w:instrText>
           </w:r>
           <w:r>
-            <w:rPr>
-              <w:lang w:val="es-ES_tradnl" w:eastAsia="es-MX"/>
-            </w:rPr>
             <w:fldChar w:fldCharType="separate"/>
           </w:r>
           <w:r>
             <w:rPr>
               <w:noProof/>
-              <w:lang w:val="es-ES" w:eastAsia="es-MX"/>
+              <w:lang w:val="es-ES"/>
             </w:rPr>
-            <w:t xml:space="preserve"> (Aizpuru, 2001)</w:t>
+            <w:t xml:space="preserve"> (Real academia de lengua española, 2021)</w:t>
           </w:r>
           <w:r>
-            <w:rPr>
-              <w:lang w:val="es-ES_tradnl" w:eastAsia="es-MX"/>
-            </w:rPr>
             <w:fldChar w:fldCharType="end"/>
           </w:r>
         </w:sdtContent>
       </w:sdt>
       <w:r>
-        <w:rPr>
-          <w:lang w:val="es-ES_tradnl" w:eastAsia="es-MX"/>
-        </w:rPr>
-        <w:t>. esto nos da un pequeño destello de como se daría la enseñanza primitiva de la nación recién formada, pues los primeros centros de formación fueron los conventos que funcionaban como internados en los cuales los profesores no eran nadie más que los frailes y monjas encomendados de este trabajo.</w:t>
+        <w:t>.</w:t>
+      </w:r>
+    </w:p>
+    <w:p>
+      <w:r>
+        <w:tab/>
       </w:r>
     </w:p>
     <w:p>
@@ -7591,14 +7292,328 @@
           <w:lang w:val="es-ES_tradnl" w:eastAsia="es-MX"/>
         </w:rPr>
       </w:pPr>
-    </w:p>
-    <w:p>
-      <w:pPr>
+      <w:r>
+        <w:t>Como vemos una uni</w:t>
+      </w:r>
+      <w:r>
+        <w:t xml:space="preserve">versidad no es nada más que un centro educatido donde una persona se puede formar en </w:t>
+      </w:r>
+      <w:r>
+        <w:t xml:space="preserve"> distitas areas, que a jugado un papel de suma suma importancia para el desarrollo cientifico, tecnológico y economico atravez de nuestra historia pero eso lo desarrollaremos con mas detalle en el desarrollo de este documento</w:t>
+      </w:r>
+    </w:p>
+    <w:p>
+      <w:pPr>
+        <w:rPr>
+          <w:lang w:val="es-ES_tradnl" w:eastAsia="es-MX"/>
+        </w:rPr>
+      </w:pPr>
+    </w:p>
+    <w:p>
+      <w:pPr>
+        <w:rPr>
+          <w:lang w:val="es-ES_tradnl" w:eastAsia="es-MX"/>
+        </w:rPr>
+      </w:pPr>
+    </w:p>
+    <w:p>
+      <w:pPr>
+        <w:pStyle w:val="Ttulo3"/>
+      </w:pPr>
+      <w:r>
+        <w:lastRenderedPageBreak/>
+        <w:tab/>
+      </w:r>
+      <w:bookmarkStart w:id="29" w:name="_Toc60391837"/>
+      <w:r>
+        <w:t>2.2</w:t>
+      </w:r>
+      <w:r>
+        <w:t>.</w:t>
+      </w:r>
+      <w:r>
+        <w:t xml:space="preserve">2 La </w:t>
+      </w:r>
+      <w:r>
+        <w:t xml:space="preserve">universidad </w:t>
+      </w:r>
+      <w:r>
+        <w:t>como sector economico</w:t>
+      </w:r>
+      <w:r>
+        <w:t>.</w:t>
+      </w:r>
+      <w:bookmarkEnd w:id="29"/>
+    </w:p>
+    <w:p>
+      <w:pPr>
+        <w:rPr>
+          <w:lang w:val="es-ES_tradnl" w:eastAsia="es-MX"/>
+        </w:rPr>
+      </w:pPr>
+    </w:p>
+    <w:p>
+      <w:pPr>
+        <w:rPr>
+          <w:lang w:val="es-ES_tradnl" w:eastAsia="es-MX"/>
+        </w:rPr>
+      </w:pPr>
+      <w:r>
+        <w:rPr>
+          <w:lang w:val="es-ES_tradnl" w:eastAsia="es-MX"/>
+        </w:rPr>
+        <w:tab/>
+        <w:t xml:space="preserve">El conocimiento científico y tecnológico para impulsar la economía, estuvo en la agenda económica desde que </w:t>
+      </w:r>
+      <w:proofErr w:type="spellStart"/>
+      <w:r>
+        <w:rPr>
+          <w:lang w:val="es-ES_tradnl" w:eastAsia="es-MX"/>
+        </w:rPr>
+        <w:t>Solow</w:t>
+      </w:r>
+      <w:proofErr w:type="spellEnd"/>
+      <w:r>
+        <w:rPr>
+          <w:lang w:val="es-ES_tradnl" w:eastAsia="es-MX"/>
+        </w:rPr>
+        <w:t xml:space="preserve"> publicó sus hallazgos en 1955 y 1956, que señalaron al cambio tecnológico como la causa principal del progreso económico. Sin embargo, él no fue el único en hablar con respecto de esta idea, como por ejemplo </w:t>
+      </w:r>
+      <w:proofErr w:type="spellStart"/>
+      <w:r>
+        <w:rPr>
+          <w:lang w:val="es-ES_tradnl" w:eastAsia="es-MX"/>
+        </w:rPr>
+        <w:t>Maxell</w:t>
+      </w:r>
+      <w:proofErr w:type="spellEnd"/>
+      <w:r>
+        <w:rPr>
+          <w:lang w:val="es-ES_tradnl" w:eastAsia="es-MX"/>
+        </w:rPr>
+        <w:t xml:space="preserve"> que en 1960 y 1961 argumentó, que, la mejoras en la calidad de fuerza laboral deben ser consideradas en la medición del cambio tecnológico, o </w:t>
+      </w:r>
+      <w:proofErr w:type="spellStart"/>
+      <w:r>
+        <w:rPr>
+          <w:lang w:val="es-ES_tradnl" w:eastAsia="es-MX"/>
+        </w:rPr>
+        <w:t>Arrow</w:t>
+      </w:r>
+      <w:proofErr w:type="spellEnd"/>
+      <w:r>
+        <w:rPr>
+          <w:lang w:val="es-ES_tradnl" w:eastAsia="es-MX"/>
+        </w:rPr>
+        <w:t xml:space="preserve"> quien en 1962 formaliza estas ideas en un modelo de aprendizaje por experiencia explica el crecimiento económico.</w:t>
+      </w:r>
+    </w:p>
+    <w:p>
+      <w:pPr>
+        <w:rPr>
+          <w:lang w:val="es-ES_tradnl" w:eastAsia="es-MX"/>
+        </w:rPr>
+      </w:pPr>
+    </w:p>
+    <w:p>
+      <w:pPr>
+        <w:rPr>
+          <w:lang w:val="es-ES_tradnl" w:eastAsia="es-MX"/>
+        </w:rPr>
+      </w:pPr>
+      <w:r>
+        <w:rPr>
+          <w:lang w:val="es-ES_tradnl" w:eastAsia="es-MX"/>
+        </w:rPr>
+        <w:tab/>
+        <w:t>Todas estas publicaciones, tuvieron como punto de partida la observación en los avances tecnológicos y como eso impulsaba la economía de los países. Si damos una vista al pasado, podemos ver que efectivamente eso es cierto, pues, desde que se dio comienzo a la revolución industrial con la construcción de una maquina de vapor dentro de las instalaciones de la universidad de Glasgow hasta la maquina de Turing, un modelo computacional creado por Alan Turing un genio docente de la universidad de Cambridge, la economía de los países que adoptaron estas tecnologías creadas en principios en universidades o por docentes de dichas universidades subieron de manera importante.</w:t>
+      </w:r>
+    </w:p>
+    <w:p>
+      <w:pPr>
+        <w:rPr>
+          <w:lang w:val="es-ES_tradnl" w:eastAsia="es-MX"/>
+        </w:rPr>
+      </w:pPr>
+    </w:p>
+    <w:p>
+      <w:pPr>
+        <w:rPr>
+          <w:color w:val="000000" w:themeColor="text1"/>
+          <w:lang w:val="es-ES_tradnl" w:eastAsia="es-MX"/>
+        </w:rPr>
+      </w:pPr>
+      <w:r>
+        <w:rPr>
+          <w:lang w:val="es-ES_tradnl" w:eastAsia="es-MX"/>
+        </w:rPr>
+        <w:tab/>
+        <w:t xml:space="preserve">Los países al ver como las tecnologías desarrolladas por universidades repercutían en la economía, decidieron proporcionarles un porcentaje mayor del presupuesto, pues, lograron divisar que, incentivar el avance tecnológico daba grandes recompensas en un tiempo razonable, </w:t>
+      </w:r>
+      <w:r>
+        <w:rPr>
+          <w:color w:val="000000" w:themeColor="text1"/>
+          <w:lang w:val="es-ES_tradnl" w:eastAsia="es-MX"/>
+        </w:rPr>
+        <w:t>lo vieron como un sector económico más, y no sólo eso, si no que, las personas se dieron cuenta que estudiar en alguna universidad de prestigio, les brindaba mas oportunidades de mejorar su calidad de vida.</w:t>
+      </w:r>
+    </w:p>
+    <w:p>
+      <w:pPr>
+        <w:rPr>
+          <w:lang w:val="es-ES_tradnl" w:eastAsia="es-MX"/>
+        </w:rPr>
+      </w:pPr>
+    </w:p>
+    <w:p>
+      <w:pPr>
+        <w:pStyle w:val="Ttulo3"/>
         <w:ind w:firstLine="720"/>
-        <w:rPr>
-          <w:lang w:val="es-ES_tradnl" w:eastAsia="es-MX"/>
-        </w:rPr>
-      </w:pPr>
+      </w:pPr>
+      <w:bookmarkStart w:id="30" w:name="_Toc60391841"/>
+      <w:r>
+        <w:t>2.</w:t>
+      </w:r>
+      <w:r>
+        <w:t>2</w:t>
+      </w:r>
+      <w:r>
+        <w:t>.2</w:t>
+      </w:r>
+      <w:r>
+        <w:t xml:space="preserve"> </w:t>
+      </w:r>
+      <w:r>
+        <w:t>Universidades como un negocio redituable</w:t>
+      </w:r>
+      <w:r>
+        <w:t>.</w:t>
+      </w:r>
+      <w:bookmarkEnd w:id="30"/>
+    </w:p>
+    <w:p>
+      <w:pPr>
+        <w:rPr>
+          <w:lang w:val="es-ES_tradnl" w:eastAsia="es-MX"/>
+        </w:rPr>
+      </w:pPr>
+      <w:r>
+        <w:rPr>
+          <w:lang w:val="es-ES_tradnl" w:eastAsia="es-MX"/>
+        </w:rPr>
+        <w:tab/>
+      </w:r>
+    </w:p>
+    <w:p>
+      <w:pPr>
+        <w:pStyle w:val="Ttulo3"/>
+        <w:ind w:firstLine="720"/>
+      </w:pPr>
+      <w:bookmarkStart w:id="31" w:name="_Toc60391839"/>
+      <w:r>
+        <w:t>2.</w:t>
+      </w:r>
+      <w:r>
+        <w:t>2</w:t>
+      </w:r>
+      <w:r>
+        <w:t>.1</w:t>
+      </w:r>
+      <w:r>
+        <w:t xml:space="preserve"> Universidades en México</w:t>
+      </w:r>
+      <w:r>
+        <w:t>.</w:t>
+      </w:r>
+      <w:bookmarkEnd w:id="31"/>
+      <w:r>
+        <w:t xml:space="preserve"> </w:t>
+      </w:r>
+    </w:p>
+    <w:p>
+      <w:pPr>
+        <w:ind w:firstLine="720"/>
+        <w:rPr>
+          <w:lang w:val="es-ES_tradnl" w:eastAsia="es-MX"/>
+        </w:rPr>
+      </w:pPr>
+      <w:bookmarkStart w:id="32" w:name="_GoBack"/>
+      <w:bookmarkEnd w:id="32"/>
+    </w:p>
+    <w:p>
+      <w:pPr>
+        <w:ind w:firstLine="720"/>
+        <w:rPr>
+          <w:lang w:val="es-ES_tradnl" w:eastAsia="es-MX"/>
+        </w:rPr>
+      </w:pPr>
+      <w:r>
+        <w:rPr>
+          <w:lang w:val="es-ES_tradnl" w:eastAsia="es-MX"/>
+        </w:rPr>
+        <w:t xml:space="preserve">En la etapa del pos-clásico de la época prehispánica en América la cultura mexica ya contaba con instituciones educativas, en las cuales se instruían a los niños y niñas las cosas más básicas como los principios de la escritura, lectura, </w:t>
+      </w:r>
+      <w:proofErr w:type="gramStart"/>
+      <w:r>
+        <w:rPr>
+          <w:lang w:val="es-ES_tradnl" w:eastAsia="es-MX"/>
+        </w:rPr>
+        <w:t>baile ,</w:t>
+      </w:r>
+      <w:proofErr w:type="gramEnd"/>
+      <w:r>
+        <w:rPr>
+          <w:lang w:val="es-ES_tradnl" w:eastAsia="es-MX"/>
+        </w:rPr>
+        <w:t xml:space="preserve"> agricultura, etc. Si el alumno era talentoso en alguna de esas áreas o era de una familia prestigiada entonces se le invitaba a formar parte de una institución de educación superior donde se enseñaban construcción, pintura, </w:t>
+      </w:r>
+      <w:proofErr w:type="gramStart"/>
+      <w:r>
+        <w:rPr>
+          <w:lang w:val="es-ES_tradnl" w:eastAsia="es-MX"/>
+        </w:rPr>
+        <w:t>escultura ,</w:t>
+      </w:r>
+      <w:proofErr w:type="gramEnd"/>
+      <w:r>
+        <w:rPr>
+          <w:lang w:val="es-ES_tradnl" w:eastAsia="es-MX"/>
+        </w:rPr>
+        <w:t xml:space="preserve"> escritura, guerreros, etc. </w:t>
+      </w:r>
+    </w:p>
+    <w:p>
+      <w:pPr>
+        <w:rPr>
+          <w:lang w:val="es-ES_tradnl" w:eastAsia="es-MX"/>
+        </w:rPr>
+      </w:pPr>
+      <w:r>
+        <w:rPr>
+          <w:lang w:val="es-ES_tradnl" w:eastAsia="es-MX"/>
+        </w:rPr>
+        <w:tab/>
+      </w:r>
+    </w:p>
+    <w:p>
+      <w:pPr>
+        <w:ind w:firstLine="720"/>
+        <w:rPr>
+          <w:lang w:val="es-ES_tradnl" w:eastAsia="es-MX"/>
+        </w:rPr>
+      </w:pPr>
+      <w:r>
+        <w:rPr>
+          <w:lang w:val="es-ES_tradnl" w:eastAsia="es-MX"/>
+        </w:rPr>
+        <w:t>Como vemos, la enseñanza como institución existe hace mas de 600 años por lo menos si hablamos de América, con la llegada de los españoles llegaron nuevos conocimientos y con ello un nuevo modelo de institución y forma de enseñanza que sustituyó al que en ese entonces se tenía.</w:t>
+      </w:r>
+      <w:r>
+        <w:rPr>
+          <w:lang w:val="es-ES_tradnl" w:eastAsia="es-MX"/>
+        </w:rPr>
+        <w:t xml:space="preserve"> </w:t>
+      </w:r>
       <w:r>
         <w:rPr>
           <w:lang w:val="es-ES_tradnl" w:eastAsia="es-MX"/>
@@ -7617,7 +7632,14 @@
         <w:rPr>
           <w:lang w:val="es-ES_tradnl" w:eastAsia="es-MX"/>
         </w:rPr>
-        <w:t xml:space="preserve"> la primera universidad en la Nueva España La Real y Pontificia Universidad de México, que en un principio sólo se daban estudios de </w:t>
+        <w:t xml:space="preserve"> la primera universidad en la Nueva España La Real y Pontificia Universidad de México, que en un </w:t>
+      </w:r>
+      <w:r>
+        <w:rPr>
+          <w:lang w:val="es-ES_tradnl" w:eastAsia="es-MX"/>
+        </w:rPr>
+        <w:lastRenderedPageBreak/>
+        <w:t xml:space="preserve">principio sólo se daban estudios de </w:t>
       </w:r>
       <w:proofErr w:type="spellStart"/>
       <w:proofErr w:type="gramStart"/>
@@ -7720,38 +7742,6 @@
           <w:lang w:val="es-ES_tradnl" w:eastAsia="es-MX"/>
         </w:rPr>
       </w:pPr>
-    </w:p>
-    <w:p>
-      <w:pPr>
-        <w:pStyle w:val="Ttulo3"/>
-      </w:pPr>
-      <w:bookmarkStart w:id="32" w:name="_Toc60391841"/>
-      <w:r>
-        <w:lastRenderedPageBreak/>
-        <w:t xml:space="preserve">     </w:t>
-      </w:r>
-      <w:r>
-        <w:t>2.</w:t>
-      </w:r>
-      <w:r>
-        <w:t>2</w:t>
-      </w:r>
-      <w:r>
-        <w:t>.2</w:t>
-      </w:r>
-      <w:r>
-        <w:t xml:space="preserve"> </w:t>
-      </w:r>
-      <w:r>
-        <w:t>Universidades como un negocio redituable</w:t>
-      </w:r>
-      <w:r>
-        <w:t>.</w:t>
-      </w:r>
-      <w:bookmarkEnd w:id="32"/>
-      <w:r>
-        <w:tab/>
-      </w:r>
     </w:p>
     <w:p>
       <w:pPr>
@@ -10339,6 +10329,11 @@
       <w:lang w:eastAsia="es-MX"/>
     </w:rPr>
   </w:style>
+  <w:style w:type="character" w:customStyle="1" w:styleId="apple-converted-space">
+    <w:name w:val="apple-converted-space"/>
+    <w:basedOn w:val="Fuentedeprrafopredeter"/>
+    <w:rsid w:val="00933FFE"/>
+  </w:style>
 </w:styles>
 </file>
 
@@ -10689,7 +10684,7 @@
         </b:NameList>
       </b:Author>
     </b:Author>
-    <b:RefOrder>6</b:RefOrder>
+    <b:RefOrder>5</b:RefOrder>
   </b:Source>
   <b:Source>
     <b:Tag>Bor14</b:Tag>
@@ -10710,7 +10705,7 @@
         </b:NameList>
       </b:Author>
     </b:Author>
-    <b:RefOrder>7</b:RefOrder>
+    <b:RefOrder>6</b:RefOrder>
   </b:Source>
   <b:Source>
     <b:Tag>Her03</b:Tag>
@@ -10731,7 +10726,7 @@
         </b:NameList>
       </b:Author>
     </b:Author>
-    <b:RefOrder>8</b:RefOrder>
+    <b:RefOrder>7</b:RefOrder>
   </b:Source>
   <b:Source>
     <b:Tag>Gar13</b:Tag>
@@ -10750,7 +10745,7 @@
         </b:NameList>
       </b:Author>
     </b:Author>
-    <b:RefOrder>9</b:RefOrder>
+    <b:RefOrder>8</b:RefOrder>
   </b:Source>
   <b:Source>
     <b:Tag>Tor</b:Tag>
@@ -10799,7 +10794,7 @@
     <b:Year>2016</b:Year>
     <b:Publisher>Fahce</b:Publisher>
     <b:City>Buenos Aires</b:City>
-    <b:RefOrder>10</b:RefOrder>
+    <b:RefOrder>9</b:RefOrder>
   </b:Source>
   <b:Source>
     <b:Tag>Lóp14</b:Tag>
@@ -10819,7 +10814,7 @@
       </b:Author>
     </b:Author>
     <b:JournalName>ANUIES Revista de la educación superior</b:JournalName>
-    <b:RefOrder>11</b:RefOrder>
+    <b:RefOrder>10</b:RefOrder>
   </b:Source>
   <b:Source>
     <b:Tag>Bri10</b:Tag>
@@ -10844,7 +10839,7 @@
         </b:NameList>
       </b:Author>
     </b:Author>
-    <b:RefOrder>4</b:RefOrder>
+    <b:RefOrder>11</b:RefOrder>
   </b:Source>
   <b:Source>
     <b:Tag>Lag10</b:Tag>
@@ -10869,13 +10864,28 @@
         </b:NameList>
       </b:Author>
     </b:Author>
-    <b:RefOrder>5</b:RefOrder>
+    <b:RefOrder>12</b:RefOrder>
+  </b:Source>
+  <b:Source>
+    <b:Tag>Rea21</b:Tag>
+    <b:SourceType>BookSection</b:SourceType>
+    <b:Guid>{2389D91F-8416-C240-B70E-416A6627DDFC}</b:Guid>
+    <b:Title>Diccionario de la Real academia de lengua española</b:Title>
+    <b:Year>2021</b:Year>
+    <b:Author>
+      <b:Author>
+        <b:Corporate>Real academia de lengua española</b:Corporate>
+      </b:Author>
+    </b:Author>
+    <b:BookTitle>Diccionario de la Real academia de lengua española</b:BookTitle>
+    <b:City>España</b:City>
+    <b:RefOrder>4</b:RefOrder>
   </b:Source>
 </b:Sources>
 </file>
 
 <file path=customXml/itemProps1.xml><?xml version="1.0" encoding="utf-8"?>
-<ds:datastoreItem xmlns:ds="http://schemas.openxmlformats.org/officeDocument/2006/customXml" ds:itemID="{F5BEF557-504E-7D4F-9F80-73BC4CE58013}">
+<ds:datastoreItem xmlns:ds="http://schemas.openxmlformats.org/officeDocument/2006/customXml" ds:itemID="{776BB7CD-51D1-7445-8E16-6AE35C3A38D0}">
   <ds:schemaRefs>
     <ds:schemaRef ds:uri="http://schemas.openxmlformats.org/officeDocument/2006/bibliography"/>
   </ds:schemaRefs>

</xml_diff>

<commit_message>
Acabado el apartado de Universidades
</commit_message>
<xml_diff>
--- a/Marco Teórico.docx
+++ b/Marco Teórico.docx
@@ -5971,14 +5971,12 @@
         </w:rPr>
         <w:t xml:space="preserve"> en </w:t>
       </w:r>
-      <w:proofErr w:type="spellStart"/>
-      <w:r>
-        <w:rPr>
-          <w:lang w:val="es-ES_tradnl" w:eastAsia="es-MX"/>
-        </w:rPr>
-        <w:t>hambientes</w:t>
-      </w:r>
-      <w:proofErr w:type="spellEnd"/>
+      <w:r>
+        <w:rPr>
+          <w:lang w:val="es-ES_tradnl" w:eastAsia="es-MX"/>
+        </w:rPr>
+        <w:t>ambientes</w:t>
+      </w:r>
       <w:r>
         <w:rPr>
           <w:lang w:val="es-ES_tradnl" w:eastAsia="es-MX"/>
@@ -6301,14 +6299,12 @@
         </w:rPr>
         <w:t xml:space="preserve"> en su periodo de crianza es decir de 1 a 5 años según él era una etapa de formación de buenos </w:t>
       </w:r>
-      <w:proofErr w:type="spellStart"/>
-      <w:r>
-        <w:rPr>
-          <w:lang w:val="es-ES_tradnl" w:eastAsia="es-MX"/>
-        </w:rPr>
-        <w:t>habitos</w:t>
-      </w:r>
-      <w:proofErr w:type="spellEnd"/>
+      <w:r>
+        <w:rPr>
+          <w:lang w:val="es-ES_tradnl" w:eastAsia="es-MX"/>
+        </w:rPr>
+        <w:t>hábitos</w:t>
+      </w:r>
       <w:r>
         <w:rPr>
           <w:lang w:val="es-ES_tradnl" w:eastAsia="es-MX"/>
@@ -6972,6 +6968,7 @@
     </w:p>
     <w:p>
       <w:pPr>
+        <w:jc w:val="both"/>
         <w:rPr>
           <w:lang w:val="es-ES_tradnl" w:eastAsia="es-MX"/>
         </w:rPr>
@@ -6991,6 +6988,9 @@
       </w:r>
     </w:p>
     <w:p>
+      <w:pPr>
+        <w:jc w:val="both"/>
+      </w:pPr>
       <w:r>
         <w:rPr>
           <w:lang w:val="es-ES_tradnl" w:eastAsia="es-MX"/>
@@ -7281,6 +7281,9 @@
       </w:r>
     </w:p>
     <w:p>
+      <w:pPr>
+        <w:jc w:val="both"/>
+      </w:pPr>
       <w:r>
         <w:tab/>
       </w:r>
@@ -7288,6 +7291,7 @@
     <w:p>
       <w:pPr>
         <w:ind w:firstLine="720"/>
+        <w:jc w:val="both"/>
         <w:rPr>
           <w:lang w:val="es-ES_tradnl" w:eastAsia="es-MX"/>
         </w:rPr>
@@ -7304,13 +7308,15 @@
     </w:p>
     <w:p>
       <w:pPr>
-        <w:rPr>
-          <w:lang w:val="es-ES_tradnl" w:eastAsia="es-MX"/>
-        </w:rPr>
-      </w:pPr>
-    </w:p>
-    <w:p>
-      <w:pPr>
+        <w:jc w:val="both"/>
+        <w:rPr>
+          <w:lang w:val="es-ES_tradnl" w:eastAsia="es-MX"/>
+        </w:rPr>
+      </w:pPr>
+    </w:p>
+    <w:p>
+      <w:pPr>
+        <w:jc w:val="both"/>
         <w:rPr>
           <w:lang w:val="es-ES_tradnl" w:eastAsia="es-MX"/>
         </w:rPr>
@@ -7319,6 +7325,7 @@
     <w:p>
       <w:pPr>
         <w:pStyle w:val="Ttulo3"/>
+        <w:jc w:val="both"/>
       </w:pPr>
       <w:r>
         <w:lastRenderedPageBreak/>
@@ -7347,13 +7354,15 @@
     </w:p>
     <w:p>
       <w:pPr>
-        <w:rPr>
-          <w:lang w:val="es-ES_tradnl" w:eastAsia="es-MX"/>
-        </w:rPr>
-      </w:pPr>
-    </w:p>
-    <w:p>
-      <w:pPr>
+        <w:jc w:val="both"/>
+        <w:rPr>
+          <w:lang w:val="es-ES_tradnl" w:eastAsia="es-MX"/>
+        </w:rPr>
+      </w:pPr>
+    </w:p>
+    <w:p>
+      <w:pPr>
+        <w:jc w:val="both"/>
         <w:rPr>
           <w:lang w:val="es-ES_tradnl" w:eastAsia="es-MX"/>
         </w:rPr>
@@ -7410,13 +7419,15 @@
     </w:p>
     <w:p>
       <w:pPr>
-        <w:rPr>
-          <w:lang w:val="es-ES_tradnl" w:eastAsia="es-MX"/>
-        </w:rPr>
-      </w:pPr>
-    </w:p>
-    <w:p>
-      <w:pPr>
+        <w:jc w:val="both"/>
+        <w:rPr>
+          <w:lang w:val="es-ES_tradnl" w:eastAsia="es-MX"/>
+        </w:rPr>
+      </w:pPr>
+    </w:p>
+    <w:p>
+      <w:pPr>
+        <w:jc w:val="both"/>
         <w:rPr>
           <w:lang w:val="es-ES_tradnl" w:eastAsia="es-MX"/>
         </w:rPr>
@@ -7431,13 +7442,15 @@
     </w:p>
     <w:p>
       <w:pPr>
-        <w:rPr>
-          <w:lang w:val="es-ES_tradnl" w:eastAsia="es-MX"/>
-        </w:rPr>
-      </w:pPr>
-    </w:p>
-    <w:p>
-      <w:pPr>
+        <w:jc w:val="both"/>
+        <w:rPr>
+          <w:lang w:val="es-ES_tradnl" w:eastAsia="es-MX"/>
+        </w:rPr>
+      </w:pPr>
+    </w:p>
+    <w:p>
+      <w:pPr>
+        <w:jc w:val="both"/>
         <w:rPr>
           <w:color w:val="000000" w:themeColor="text1"/>
           <w:lang w:val="es-ES_tradnl" w:eastAsia="es-MX"/>
@@ -7460,6 +7473,7 @@
     </w:p>
     <w:p>
       <w:pPr>
+        <w:jc w:val="both"/>
         <w:rPr>
           <w:lang w:val="es-ES_tradnl" w:eastAsia="es-MX"/>
         </w:rPr>
@@ -7469,6 +7483,7 @@
       <w:pPr>
         <w:pStyle w:val="Ttulo3"/>
         <w:ind w:firstLine="720"/>
+        <w:jc w:val="both"/>
       </w:pPr>
       <w:bookmarkStart w:id="30" w:name="_Toc60391841"/>
       <w:r>
@@ -7493,6 +7508,15 @@
     </w:p>
     <w:p>
       <w:pPr>
+        <w:jc w:val="both"/>
+        <w:rPr>
+          <w:lang w:val="es-ES_tradnl" w:eastAsia="es-MX"/>
+        </w:rPr>
+      </w:pPr>
+    </w:p>
+    <w:p>
+      <w:pPr>
+        <w:jc w:val="both"/>
         <w:rPr>
           <w:lang w:val="es-ES_tradnl" w:eastAsia="es-MX"/>
         </w:rPr>
@@ -7503,6 +7527,333 @@
         </w:rPr>
         <w:tab/>
       </w:r>
+      <w:r>
+        <w:rPr>
+          <w:lang w:val="es-ES_tradnl" w:eastAsia="es-MX"/>
+        </w:rPr>
+        <w:t xml:space="preserve">Cuando las universidades comenzaron a crecer, tuvieron una </w:t>
+      </w:r>
+      <w:r>
+        <w:rPr>
+          <w:lang w:val="es-ES_tradnl" w:eastAsia="es-MX"/>
+        </w:rPr>
+        <w:t>d</w:t>
+      </w:r>
+      <w:r>
+        <w:rPr>
+          <w:lang w:val="es-ES_tradnl" w:eastAsia="es-MX"/>
+        </w:rPr>
+        <w:t>emanda muy alta que rebasaban por mucho su capacidad</w:t>
+      </w:r>
+      <w:r>
+        <w:rPr>
+          <w:lang w:val="es-ES_tradnl" w:eastAsia="es-MX"/>
+        </w:rPr>
+        <w:t>, y se vieron a la necesidad de rechazar a un porcentaje de sus sol</w:t>
+      </w:r>
+      <w:r>
+        <w:rPr>
+          <w:lang w:val="es-ES_tradnl" w:eastAsia="es-MX"/>
+        </w:rPr>
+        <w:t>icitantes por medio de un examen,</w:t>
+      </w:r>
+      <w:r>
+        <w:rPr>
+          <w:lang w:val="es-ES_tradnl" w:eastAsia="es-MX"/>
+        </w:rPr>
+        <w:t xml:space="preserve"> donde median la capacidad de cada estudiante, entonces se quedaban con los estudiantes que más destacaban en dichos exámenes.</w:t>
+      </w:r>
+    </w:p>
+    <w:p>
+      <w:pPr>
+        <w:jc w:val="both"/>
+        <w:rPr>
+          <w:lang w:val="es-ES_tradnl" w:eastAsia="es-MX"/>
+        </w:rPr>
+      </w:pPr>
+      <w:r>
+        <w:rPr>
+          <w:lang w:val="es-ES_tradnl" w:eastAsia="es-MX"/>
+        </w:rPr>
+        <w:tab/>
+        <w:t>Con esta estrategia</w:t>
+      </w:r>
+      <w:r>
+        <w:rPr>
+          <w:lang w:val="es-ES_tradnl" w:eastAsia="es-MX"/>
+        </w:rPr>
+        <w:t>,</w:t>
+      </w:r>
+      <w:r>
+        <w:rPr>
+          <w:lang w:val="es-ES_tradnl" w:eastAsia="es-MX"/>
+        </w:rPr>
+        <w:t xml:space="preserve"> un gran porcentaje de los estudiantes </w:t>
+      </w:r>
+      <w:r>
+        <w:rPr>
+          <w:lang w:val="es-ES_tradnl" w:eastAsia="es-MX"/>
+        </w:rPr>
+        <w:t>se quedaban sin poder ingresar a la educación superior, viendo esta problemática los empresarios comenzaron a ver una oportunidad de negocio, donde podían resolver</w:t>
+      </w:r>
+      <w:r>
+        <w:rPr>
+          <w:lang w:val="es-ES_tradnl" w:eastAsia="es-MX"/>
+        </w:rPr>
+        <w:t xml:space="preserve"> este problema, siempre en cuando las leyes en sus países </w:t>
+      </w:r>
+      <w:r>
+        <w:rPr>
+          <w:lang w:val="es-ES_tradnl" w:eastAsia="es-MX"/>
+        </w:rPr>
+        <w:t>se lo permit</w:t>
+      </w:r>
+      <w:r>
+        <w:rPr>
+          <w:lang w:val="es-ES_tradnl" w:eastAsia="es-MX"/>
+        </w:rPr>
+        <w:t>ieran</w:t>
+      </w:r>
+      <w:r>
+        <w:rPr>
+          <w:lang w:val="es-ES_tradnl" w:eastAsia="es-MX"/>
+        </w:rPr>
+        <w:t>, y así comenzaron a surgir nuevas universidades privadas</w:t>
+      </w:r>
+      <w:r>
+        <w:rPr>
+          <w:lang w:val="es-ES_tradnl" w:eastAsia="es-MX"/>
+        </w:rPr>
+        <w:t xml:space="preserve"> en USA y en gran parte de Europa</w:t>
+      </w:r>
+      <w:r>
+        <w:rPr>
+          <w:lang w:val="es-ES_tradnl" w:eastAsia="es-MX"/>
+        </w:rPr>
+        <w:t>.</w:t>
+      </w:r>
+    </w:p>
+    <w:p>
+      <w:pPr>
+        <w:jc w:val="both"/>
+        <w:rPr>
+          <w:lang w:val="es-ES_tradnl" w:eastAsia="es-MX"/>
+        </w:rPr>
+      </w:pPr>
+    </w:p>
+    <w:p>
+      <w:pPr>
+        <w:jc w:val="both"/>
+        <w:rPr>
+          <w:lang w:val="es-ES_tradnl" w:eastAsia="es-MX"/>
+        </w:rPr>
+      </w:pPr>
+      <w:r>
+        <w:rPr>
+          <w:lang w:val="es-ES_tradnl" w:eastAsia="es-MX"/>
+        </w:rPr>
+        <w:tab/>
+        <w:t xml:space="preserve">En </w:t>
+      </w:r>
+      <w:r>
+        <w:rPr>
+          <w:lang w:val="es-ES_tradnl" w:eastAsia="es-MX"/>
+        </w:rPr>
+        <w:t>América</w:t>
+      </w:r>
+      <w:r>
+        <w:rPr>
+          <w:lang w:val="es-ES_tradnl" w:eastAsia="es-MX"/>
+        </w:rPr>
+        <w:t xml:space="preserve"> latina no fue hasta los 70s </w:t>
+      </w:r>
+      <w:r>
+        <w:rPr>
+          <w:lang w:val="es-ES_tradnl" w:eastAsia="es-MX"/>
+        </w:rPr>
+        <w:t xml:space="preserve">que se aprobó el modelo dual de manera </w:t>
+      </w:r>
+      <w:r>
+        <w:rPr>
+          <w:lang w:val="es-ES_tradnl" w:eastAsia="es-MX"/>
+        </w:rPr>
+        <w:t>progresiva</w:t>
+      </w:r>
+      <w:r>
+        <w:rPr>
+          <w:lang w:val="es-ES_tradnl" w:eastAsia="es-MX"/>
+        </w:rPr>
+        <w:t xml:space="preserve"> en todos los países, en el cual se permite tener un esquema de educación publica y educación privada.</w:t>
+      </w:r>
+    </w:p>
+    <w:p>
+      <w:pPr>
+        <w:jc w:val="both"/>
+        <w:rPr>
+          <w:lang w:val="es-ES_tradnl" w:eastAsia="es-MX"/>
+        </w:rPr>
+      </w:pPr>
+    </w:p>
+    <w:p>
+      <w:pPr>
+        <w:jc w:val="both"/>
+        <w:rPr>
+          <w:lang w:val="es-ES_tradnl" w:eastAsia="es-MX"/>
+        </w:rPr>
+      </w:pPr>
+      <w:r>
+        <w:rPr>
+          <w:lang w:val="es-ES_tradnl" w:eastAsia="es-MX"/>
+        </w:rPr>
+        <w:lastRenderedPageBreak/>
+        <w:tab/>
+        <w:t xml:space="preserve">Este modelo tuvo un gran éxito pues, en lugar dedicar una parte mayor del presupuesto nacional se en gran parte a dejarlos en el olvido, dejando a las universidades publicas </w:t>
+      </w:r>
+      <w:r>
+        <w:rPr>
+          <w:lang w:val="es-ES_tradnl" w:eastAsia="es-MX"/>
+        </w:rPr>
+        <w:t>con un limitado cupo de alumnos en sus instituciones.</w:t>
+      </w:r>
+      <w:r>
+        <w:rPr>
+          <w:lang w:val="es-ES_tradnl" w:eastAsia="es-MX"/>
+        </w:rPr>
+        <w:t xml:space="preserve"> </w:t>
+      </w:r>
+      <w:r>
+        <w:rPr>
+          <w:lang w:val="es-ES_tradnl" w:eastAsia="es-MX"/>
+        </w:rPr>
+        <w:t>A partir del surgimiento de las universidades privadas en países sub-desarrollados no han hecho más que crecer, debido a la oferta masiva y poca de</w:t>
+      </w:r>
+      <w:r>
+        <w:rPr>
+          <w:lang w:val="es-ES_tradnl" w:eastAsia="es-MX"/>
+        </w:rPr>
+        <w:t>manda que hubo en sus inicios, y que hasta nuestros días no se a perdido del todo.</w:t>
+      </w:r>
+    </w:p>
+    <w:p>
+      <w:pPr>
+        <w:jc w:val="both"/>
+        <w:rPr>
+          <w:lang w:val="es-ES_tradnl" w:eastAsia="es-MX"/>
+        </w:rPr>
+      </w:pPr>
+    </w:p>
+    <w:p>
+      <w:pPr>
+        <w:jc w:val="both"/>
+        <w:rPr>
+          <w:lang w:val="es-ES_tradnl" w:eastAsia="es-MX"/>
+        </w:rPr>
+      </w:pPr>
+      <w:r>
+        <w:rPr>
+          <w:lang w:val="es-ES_tradnl" w:eastAsia="es-MX"/>
+        </w:rPr>
+        <w:tab/>
+        <w:t xml:space="preserve">El modelo que usaron para tener éxito </w:t>
+      </w:r>
+      <w:r>
+        <w:rPr>
+          <w:lang w:val="es-ES_tradnl" w:eastAsia="es-MX"/>
+        </w:rPr>
+        <w:t xml:space="preserve">fue el de las colegiaturas e inscripciones, de esta forma pueden recaudar lo suficiente para pagar a todos los trabajadores que tienen, desde los profesores y el personal económico-administrativo hasta el personal de mantenimiento de </w:t>
+      </w:r>
+      <w:r>
+        <w:rPr>
+          <w:lang w:val="es-ES_tradnl" w:eastAsia="es-MX"/>
+        </w:rPr>
+        <w:t>las instalaciones, tal es el caso que un articulo emitido por el universal en el 2016 nos muestra que la matricula de la educación privada a aumentado 8.5 puntos porcentuales en su matricula comparado a los escasos 1.3 puntos de la educación publica en los últimos 10 años,</w:t>
+      </w:r>
+      <w:r>
+        <w:rPr>
+          <w:lang w:val="es-ES_tradnl" w:eastAsia="es-MX"/>
+        </w:rPr>
+        <w:t xml:space="preserve"> este modelo de negocio es y seguirá siendo redituable siempre en cuando allá demanda por cub</w:t>
+      </w:r>
+      <w:r>
+        <w:rPr>
+          <w:lang w:val="es-ES_tradnl" w:eastAsia="es-MX"/>
+        </w:rPr>
+        <w:t>r</w:t>
+      </w:r>
+      <w:r>
+        <w:rPr>
+          <w:lang w:val="es-ES_tradnl" w:eastAsia="es-MX"/>
+        </w:rPr>
+        <w:t>ir.</w:t>
+      </w:r>
+    </w:p>
+    <w:p>
+      <w:pPr>
+        <w:jc w:val="both"/>
+        <w:rPr>
+          <w:lang w:val="es-ES_tradnl" w:eastAsia="es-MX"/>
+        </w:rPr>
+      </w:pPr>
+    </w:p>
+    <w:p>
+      <w:pPr>
+        <w:jc w:val="both"/>
+        <w:rPr>
+          <w:lang w:val="es-ES_tradnl" w:eastAsia="es-MX"/>
+        </w:rPr>
+      </w:pPr>
+      <w:r>
+        <w:rPr>
+          <w:lang w:val="es-ES_tradnl" w:eastAsia="es-MX"/>
+        </w:rPr>
+        <w:tab/>
+        <w:t xml:space="preserve">Es importante mencionar </w:t>
+      </w:r>
+      <w:proofErr w:type="gramStart"/>
+      <w:r>
+        <w:rPr>
+          <w:lang w:val="es-ES_tradnl" w:eastAsia="es-MX"/>
+        </w:rPr>
+        <w:t>que</w:t>
+      </w:r>
+      <w:proofErr w:type="gramEnd"/>
+      <w:r>
+        <w:rPr>
+          <w:lang w:val="es-ES_tradnl" w:eastAsia="es-MX"/>
+        </w:rPr>
+        <w:t xml:space="preserve"> </w:t>
+      </w:r>
+      <w:r>
+        <w:rPr>
+          <w:lang w:val="es-ES_tradnl" w:eastAsia="es-MX"/>
+        </w:rPr>
+        <w:t xml:space="preserve">en el caso de México, </w:t>
+      </w:r>
+      <w:r>
+        <w:rPr>
+          <w:lang w:val="es-ES_tradnl" w:eastAsia="es-MX"/>
+        </w:rPr>
+        <w:t xml:space="preserve">si bien el </w:t>
+      </w:r>
+      <w:r>
+        <w:rPr>
+          <w:lang w:val="es-ES_tradnl" w:eastAsia="es-MX"/>
+        </w:rPr>
+        <w:t xml:space="preserve">gobierno </w:t>
+      </w:r>
+      <w:r>
+        <w:rPr>
+          <w:lang w:val="es-ES_tradnl" w:eastAsia="es-MX"/>
+        </w:rPr>
+        <w:t>no mantiene a flote, estas escuelas también reciben ciertos apoyos como es la ausencia del ISR para estas instituciones, con el fin de apoyar a los hijos de los trabajadores formales en que las escuelas privada les proporcionen una beca o algún incentivo adicional por ese apoyo que les da el gobierno.</w:t>
+      </w:r>
+    </w:p>
+    <w:p>
+      <w:pPr>
+        <w:rPr>
+          <w:lang w:val="es-ES_tradnl" w:eastAsia="es-MX"/>
+        </w:rPr>
+      </w:pPr>
     </w:p>
     <w:p>
       <w:pPr>
@@ -7537,227 +7888,466 @@
           <w:lang w:val="es-ES_tradnl" w:eastAsia="es-MX"/>
         </w:rPr>
       </w:pPr>
-      <w:bookmarkStart w:id="32" w:name="_GoBack"/>
+    </w:p>
+    <w:p>
+      <w:pPr>
+        <w:ind w:firstLine="720"/>
+        <w:jc w:val="both"/>
+        <w:rPr>
+          <w:lang w:val="es-ES_tradnl" w:eastAsia="es-MX"/>
+        </w:rPr>
+      </w:pPr>
+      <w:r>
+        <w:rPr>
+          <w:lang w:val="es-ES_tradnl" w:eastAsia="es-MX"/>
+        </w:rPr>
+        <w:t xml:space="preserve">En la etapa del pos-clásico de la época prehispánica en América la cultura mexica ya contaba con instituciones educativas, en las cuales se instruían a los niños y niñas las cosas más básicas como los principios </w:t>
+      </w:r>
+      <w:r>
+        <w:rPr>
+          <w:lang w:val="es-ES_tradnl" w:eastAsia="es-MX"/>
+        </w:rPr>
+        <w:t>de la escritura, lectura, baile</w:t>
+      </w:r>
+      <w:r>
+        <w:rPr>
+          <w:lang w:val="es-ES_tradnl" w:eastAsia="es-MX"/>
+        </w:rPr>
+        <w:t>, agricultura, etc. Si el alumno era talentoso en alguna de esas áreas o era de una familia prestigiada entonces se le invitaba a formar parte de una institución de educación superior donde se enseñaban c</w:t>
+      </w:r>
+      <w:r>
+        <w:rPr>
+          <w:lang w:val="es-ES_tradnl" w:eastAsia="es-MX"/>
+        </w:rPr>
+        <w:t>onstrucción, pintura, escultura</w:t>
+      </w:r>
+      <w:r>
+        <w:rPr>
+          <w:lang w:val="es-ES_tradnl" w:eastAsia="es-MX"/>
+        </w:rPr>
+        <w:t xml:space="preserve">, escritura, guerreros, etc. </w:t>
+      </w:r>
+    </w:p>
+    <w:p>
+      <w:pPr>
+        <w:jc w:val="both"/>
+        <w:rPr>
+          <w:lang w:val="es-ES_tradnl" w:eastAsia="es-MX"/>
+        </w:rPr>
+      </w:pPr>
+      <w:r>
+        <w:rPr>
+          <w:lang w:val="es-ES_tradnl" w:eastAsia="es-MX"/>
+        </w:rPr>
+        <w:tab/>
+      </w:r>
+    </w:p>
+    <w:p>
+      <w:pPr>
+        <w:ind w:firstLine="720"/>
+        <w:jc w:val="both"/>
+        <w:rPr>
+          <w:lang w:val="es-ES_tradnl" w:eastAsia="es-MX"/>
+        </w:rPr>
+      </w:pPr>
+      <w:r>
+        <w:rPr>
+          <w:lang w:val="es-ES_tradnl" w:eastAsia="es-MX"/>
+        </w:rPr>
+        <w:t>Como vemos, la enseñanza como institución existe hace mas de 600 años por lo menos si hablamos de América, con la llegada de los españoles llegaron nuevos conocimientos y con ello un nuevo modelo de institución y forma de enseñanza que sustituyó al que en ese entonces se tenía.</w:t>
+      </w:r>
+      <w:r>
+        <w:rPr>
+          <w:lang w:val="es-ES_tradnl" w:eastAsia="es-MX"/>
+        </w:rPr>
+        <w:t xml:space="preserve"> </w:t>
+      </w:r>
+      <w:r>
+        <w:rPr>
+          <w:lang w:val="es-ES_tradnl" w:eastAsia="es-MX"/>
+        </w:rPr>
+        <w:t xml:space="preserve">En 1553 tras varias insistencias por partes de frailes y demás representantes de la nueva España, por fin se </w:t>
+      </w:r>
+      <w:r>
+        <w:rPr>
+          <w:lang w:val="es-ES_tradnl" w:eastAsia="es-MX"/>
+        </w:rPr>
+        <w:t>inauguró</w:t>
+      </w:r>
+      <w:r>
+        <w:rPr>
+          <w:lang w:val="es-ES_tradnl" w:eastAsia="es-MX"/>
+        </w:rPr>
+        <w:t xml:space="preserve"> la primera universidad en la Nueva España La Real y Pontificia Universidad de México, que en un principio sólo se daba</w:t>
+      </w:r>
+      <w:r>
+        <w:rPr>
+          <w:lang w:val="es-ES_tradnl" w:eastAsia="es-MX"/>
+        </w:rPr>
+        <w:t>n estudios de Teología, pero</w:t>
+      </w:r>
+      <w:r>
+        <w:rPr>
+          <w:lang w:val="es-ES_tradnl" w:eastAsia="es-MX"/>
+        </w:rPr>
+        <w:t>, poco a poco se le fueron uniendo otras facultades como la facultad de medicina, de artes, arquitectura, etc.</w:t>
+      </w:r>
+    </w:p>
+    <w:p>
+      <w:pPr>
+        <w:ind w:firstLine="720"/>
+        <w:jc w:val="both"/>
+        <w:rPr>
+          <w:lang w:val="es-ES_tradnl" w:eastAsia="es-MX"/>
+        </w:rPr>
+      </w:pPr>
+    </w:p>
+    <w:p>
+      <w:pPr>
+        <w:ind w:firstLine="720"/>
+        <w:jc w:val="both"/>
+        <w:rPr>
+          <w:lang w:val="es-ES_tradnl" w:eastAsia="es-MX"/>
+        </w:rPr>
+      </w:pPr>
+      <w:r>
+        <w:rPr>
+          <w:lang w:val="es-ES_tradnl" w:eastAsia="es-MX"/>
+        </w:rPr>
+        <w:t xml:space="preserve">Tras la </w:t>
+      </w:r>
+      <w:r>
+        <w:rPr>
+          <w:lang w:val="es-ES_tradnl" w:eastAsia="es-MX"/>
+        </w:rPr>
+        <w:t>inauguración</w:t>
+      </w:r>
+      <w:r>
+        <w:rPr>
+          <w:lang w:val="es-ES_tradnl" w:eastAsia="es-MX"/>
+        </w:rPr>
+        <w:t xml:space="preserve"> de la primera universidad le siguieron otras instituciones como la llegada de bachilleres con especialidades semejantes a las que </w:t>
+      </w:r>
+      <w:r>
+        <w:rPr>
+          <w:lang w:val="es-ES_tradnl" w:eastAsia="es-MX"/>
+        </w:rPr>
+        <w:t>impartía</w:t>
+      </w:r>
+      <w:r>
+        <w:rPr>
+          <w:lang w:val="es-ES_tradnl" w:eastAsia="es-MX"/>
+        </w:rPr>
+        <w:t xml:space="preserve"> la universidad, eso significo un gran paso en cuanto a la enseñanza en todo el país.</w:t>
+      </w:r>
+    </w:p>
+    <w:p>
+      <w:pPr>
+        <w:ind w:firstLine="720"/>
+        <w:jc w:val="both"/>
+        <w:rPr>
+          <w:lang w:val="es-ES_tradnl" w:eastAsia="es-MX"/>
+        </w:rPr>
+      </w:pPr>
+    </w:p>
+    <w:p>
+      <w:pPr>
+        <w:ind w:firstLine="720"/>
+        <w:jc w:val="both"/>
+        <w:rPr>
+          <w:lang w:val="es-ES_tradnl" w:eastAsia="es-MX"/>
+        </w:rPr>
+      </w:pPr>
+      <w:r>
+        <w:rPr>
+          <w:lang w:val="es-ES_tradnl" w:eastAsia="es-MX"/>
+        </w:rPr>
+        <w:lastRenderedPageBreak/>
+        <w:t xml:space="preserve">Tras el surgimiento de México como una nación libre y soberana </w:t>
+      </w:r>
+      <w:r>
+        <w:rPr>
+          <w:lang w:val="es-ES_tradnl" w:eastAsia="es-MX"/>
+        </w:rPr>
+        <w:t>también lo fueron nuestras universidades, gracias a las reformas que daban fin al poder de la iglesia sobre ellas, surgiendo así las instituciones que conocemos hasta hoy como la UNAM</w:t>
+      </w:r>
+      <w:r>
+        <w:rPr>
+          <w:lang w:val="es-ES_tradnl" w:eastAsia="es-MX"/>
+        </w:rPr>
+        <w:t xml:space="preserve"> cuya predecesora fue  </w:t>
+      </w:r>
+      <w:proofErr w:type="spellStart"/>
+      <w:r>
+        <w:rPr>
+          <w:lang w:val="es-ES_tradnl" w:eastAsia="es-MX"/>
+        </w:rPr>
+        <w:t>La</w:t>
+      </w:r>
+      <w:proofErr w:type="spellEnd"/>
+      <w:r>
+        <w:rPr>
+          <w:lang w:val="es-ES_tradnl" w:eastAsia="es-MX"/>
+        </w:rPr>
+        <w:t xml:space="preserve"> Real y Pontificia Universidad de México</w:t>
+      </w:r>
+      <w:r>
+        <w:rPr>
+          <w:lang w:val="es-ES_tradnl" w:eastAsia="es-MX"/>
+        </w:rPr>
+        <w:t xml:space="preserve"> mencionada anteriormente</w:t>
+      </w:r>
+      <w:r>
+        <w:rPr>
+          <w:lang w:val="es-ES_tradnl" w:eastAsia="es-MX"/>
+        </w:rPr>
+        <w:t>, el IPN, la UAP y los Tecnológicos estatales, por dar unos ejemplos, no obstante dado la amplia demanda de solicitantes ya mencionada anteriormente en este documento dio pie a que surgieran las universidades del sector privado.</w:t>
+      </w:r>
+    </w:p>
+    <w:p>
+      <w:pPr>
+        <w:ind w:firstLine="720"/>
+        <w:jc w:val="both"/>
+        <w:rPr>
+          <w:lang w:val="es-ES_tradnl" w:eastAsia="es-MX"/>
+        </w:rPr>
+      </w:pPr>
+      <w:r>
+        <w:rPr>
+          <w:lang w:val="es-ES_tradnl" w:eastAsia="es-MX"/>
+        </w:rPr>
+        <w:t xml:space="preserve">  </w:t>
+      </w:r>
+    </w:p>
+    <w:p>
+      <w:pPr>
+        <w:ind w:firstLine="720"/>
+        <w:jc w:val="both"/>
+        <w:rPr>
+          <w:lang w:val="es-ES_tradnl" w:eastAsia="es-MX"/>
+        </w:rPr>
+      </w:pPr>
+      <w:r>
+        <w:rPr>
+          <w:lang w:val="es-ES_tradnl" w:eastAsia="es-MX"/>
+        </w:rPr>
+        <w:t>La primera universidad privada en nuestro pa</w:t>
+      </w:r>
+      <w:r>
+        <w:rPr>
+          <w:lang w:val="es-ES_tradnl" w:eastAsia="es-MX"/>
+        </w:rPr>
+        <w:t>ís fue la</w:t>
+      </w:r>
+      <w:r>
+        <w:rPr>
+          <w:lang w:val="es-ES_tradnl" w:eastAsia="es-MX"/>
+        </w:rPr>
+        <w:t xml:space="preserve"> universidad </w:t>
+      </w:r>
+      <w:r>
+        <w:rPr>
+          <w:lang w:val="es-ES_tradnl" w:eastAsia="es-MX"/>
+        </w:rPr>
+        <w:t>Autónoma</w:t>
+      </w:r>
+      <w:r>
+        <w:rPr>
+          <w:lang w:val="es-ES_tradnl" w:eastAsia="es-MX"/>
+        </w:rPr>
+        <w:t xml:space="preserve"> de Guadalajara fundada en 1935, surgiendo como respuesta a las intenciones del gobierno de imponer políticas </w:t>
+      </w:r>
+      <w:r>
+        <w:rPr>
+          <w:lang w:val="es-ES_tradnl" w:eastAsia="es-MX"/>
+        </w:rPr>
+        <w:t>represivas a la enseñanza,</w:t>
+      </w:r>
+      <w:r>
+        <w:rPr>
+          <w:lang w:val="es-ES_tradnl" w:eastAsia="es-MX"/>
+        </w:rPr>
+        <w:t xml:space="preserve"> posteriormente se fundo el </w:t>
+      </w:r>
+      <w:r>
+        <w:rPr>
+          <w:lang w:val="es-ES_tradnl" w:eastAsia="es-MX"/>
+        </w:rPr>
+        <w:t>Tecnológico</w:t>
+      </w:r>
+      <w:r>
+        <w:rPr>
+          <w:lang w:val="es-ES_tradnl" w:eastAsia="es-MX"/>
+        </w:rPr>
+        <w:t xml:space="preserve"> de Monterrey en 1943 la cual hasta el día de hoy sigue siendo reconocida por e</w:t>
+      </w:r>
+      <w:r>
+        <w:rPr>
+          <w:lang w:val="es-ES_tradnl" w:eastAsia="es-MX"/>
+        </w:rPr>
+        <w:t xml:space="preserve">l avance </w:t>
+      </w:r>
+      <w:r>
+        <w:rPr>
+          <w:lang w:val="es-ES_tradnl" w:eastAsia="es-MX"/>
+        </w:rPr>
+        <w:t>tecnológico</w:t>
+      </w:r>
+      <w:r>
+        <w:rPr>
+          <w:lang w:val="es-ES_tradnl" w:eastAsia="es-MX"/>
+        </w:rPr>
+        <w:t xml:space="preserve"> que tiene, en el mismo año surge la universidad iberoamericana, también</w:t>
+      </w:r>
+      <w:r>
+        <w:rPr>
+          <w:lang w:val="es-ES_tradnl" w:eastAsia="es-MX"/>
+        </w:rPr>
+        <w:t xml:space="preserve">, </w:t>
+      </w:r>
+      <w:r>
+        <w:rPr>
+          <w:lang w:val="es-ES_tradnl" w:eastAsia="es-MX"/>
+        </w:rPr>
+        <w:t>universidades extranjeras llegaron a nuestro país</w:t>
+      </w:r>
+      <w:r>
+        <w:rPr>
+          <w:lang w:val="es-ES_tradnl" w:eastAsia="es-MX"/>
+        </w:rPr>
+        <w:t xml:space="preserve"> como la Salle que</w:t>
+      </w:r>
+      <w:r>
+        <w:rPr>
+          <w:lang w:val="es-ES_tradnl" w:eastAsia="es-MX"/>
+        </w:rPr>
+        <w:t xml:space="preserve"> en 1962 </w:t>
+      </w:r>
+      <w:r>
+        <w:rPr>
+          <w:lang w:val="es-ES_tradnl" w:eastAsia="es-MX"/>
+        </w:rPr>
+        <w:t>inauguró</w:t>
+      </w:r>
+      <w:r>
+        <w:rPr>
+          <w:lang w:val="es-ES_tradnl" w:eastAsia="es-MX"/>
+        </w:rPr>
+        <w:t xml:space="preserve"> su primer campus en tierras mexicanas. Poster</w:t>
+      </w:r>
+      <w:r>
+        <w:rPr>
+          <w:lang w:val="es-ES_tradnl" w:eastAsia="es-MX"/>
+        </w:rPr>
+        <w:t>iormente se inauguraron</w:t>
+      </w:r>
+      <w:r>
+        <w:rPr>
+          <w:lang w:val="es-ES_tradnl" w:eastAsia="es-MX"/>
+        </w:rPr>
+        <w:t xml:space="preserve"> universidades </w:t>
+      </w:r>
+      <w:r>
+        <w:rPr>
+          <w:lang w:val="es-ES_tradnl" w:eastAsia="es-MX"/>
+        </w:rPr>
+        <w:t>públicas</w:t>
+      </w:r>
+      <w:r>
+        <w:rPr>
+          <w:lang w:val="es-ES_tradnl" w:eastAsia="es-MX"/>
+        </w:rPr>
+        <w:t xml:space="preserve"> y privadas por todo el país.</w:t>
+      </w:r>
+    </w:p>
+    <w:p>
+      <w:pPr>
+        <w:ind w:firstLine="720"/>
+        <w:jc w:val="both"/>
+        <w:rPr>
+          <w:lang w:val="es-ES_tradnl" w:eastAsia="es-MX"/>
+        </w:rPr>
+      </w:pPr>
+    </w:p>
+    <w:p>
+      <w:pPr>
+        <w:ind w:firstLine="720"/>
+        <w:jc w:val="both"/>
+        <w:rPr>
+          <w:lang w:val="es-ES_tradnl" w:eastAsia="es-MX"/>
+        </w:rPr>
+      </w:pPr>
+      <w:r>
+        <w:rPr>
+          <w:lang w:val="es-ES_tradnl" w:eastAsia="es-MX"/>
+        </w:rPr>
+        <w:t xml:space="preserve">Como vemos </w:t>
+      </w:r>
+      <w:r>
+        <w:rPr>
+          <w:lang w:val="es-ES_tradnl" w:eastAsia="es-MX"/>
+        </w:rPr>
+        <w:t xml:space="preserve">el desarrollo de las </w:t>
+      </w:r>
+      <w:r>
+        <w:rPr>
+          <w:lang w:val="es-ES_tradnl" w:eastAsia="es-MX"/>
+        </w:rPr>
+        <w:t xml:space="preserve">universidades a sido mejor en el sector privado que en el publico, debido a las </w:t>
+      </w:r>
+      <w:proofErr w:type="spellStart"/>
+      <w:r>
+        <w:rPr>
+          <w:lang w:val="es-ES_tradnl" w:eastAsia="es-MX"/>
+        </w:rPr>
+        <w:t>desiciones</w:t>
+      </w:r>
+      <w:proofErr w:type="spellEnd"/>
+      <w:r>
+        <w:rPr>
+          <w:lang w:val="es-ES_tradnl" w:eastAsia="es-MX"/>
+        </w:rPr>
+        <w:t xml:space="preserve"> políticas que han tomado atreves de los años, no </w:t>
+      </w:r>
+      <w:proofErr w:type="gramStart"/>
+      <w:r>
+        <w:rPr>
+          <w:lang w:val="es-ES_tradnl" w:eastAsia="es-MX"/>
+        </w:rPr>
+        <w:t>obstante</w:t>
+      </w:r>
+      <w:proofErr w:type="gramEnd"/>
+      <w:r>
+        <w:rPr>
+          <w:lang w:val="es-ES_tradnl" w:eastAsia="es-MX"/>
+        </w:rPr>
+        <w:t xml:space="preserve"> tanto las universidades privadas como publicas compiten a nivel mundial, pues sus alumnos, son capaces de competir y defender a su institución de manera sobresaliente.</w:t>
+      </w:r>
+    </w:p>
+    <w:p>
+      <w:pPr>
+        <w:rPr>
+          <w:lang w:val="es-ES_tradnl" w:eastAsia="es-MX"/>
+        </w:rPr>
+      </w:pPr>
+    </w:p>
+    <w:p>
+      <w:pPr>
+        <w:pStyle w:val="Ttulo2"/>
+      </w:pPr>
+      <w:bookmarkStart w:id="32" w:name="_Toc60391842"/>
+      <w:r>
+        <w:t>2.</w:t>
+      </w:r>
+      <w:r>
+        <w:t xml:space="preserve">3 </w:t>
+      </w:r>
       <w:bookmarkEnd w:id="32"/>
-    </w:p>
-    <w:p>
-      <w:pPr>
-        <w:ind w:firstLine="720"/>
-        <w:rPr>
-          <w:lang w:val="es-ES_tradnl" w:eastAsia="es-MX"/>
-        </w:rPr>
-      </w:pPr>
-      <w:r>
-        <w:rPr>
-          <w:lang w:val="es-ES_tradnl" w:eastAsia="es-MX"/>
-        </w:rPr>
-        <w:t xml:space="preserve">En la etapa del pos-clásico de la época prehispánica en América la cultura mexica ya contaba con instituciones educativas, en las cuales se instruían a los niños y niñas las cosas más básicas como los principios de la escritura, lectura, </w:t>
-      </w:r>
-      <w:proofErr w:type="gramStart"/>
-      <w:r>
-        <w:rPr>
-          <w:lang w:val="es-ES_tradnl" w:eastAsia="es-MX"/>
-        </w:rPr>
-        <w:t>baile ,</w:t>
-      </w:r>
-      <w:proofErr w:type="gramEnd"/>
-      <w:r>
-        <w:rPr>
-          <w:lang w:val="es-ES_tradnl" w:eastAsia="es-MX"/>
-        </w:rPr>
-        <w:t xml:space="preserve"> agricultura, etc. Si el alumno era talentoso en alguna de esas áreas o era de una familia prestigiada entonces se le invitaba a formar parte de una institución de educación superior donde se enseñaban construcción, pintura, </w:t>
-      </w:r>
-      <w:proofErr w:type="gramStart"/>
-      <w:r>
-        <w:rPr>
-          <w:lang w:val="es-ES_tradnl" w:eastAsia="es-MX"/>
-        </w:rPr>
-        <w:t>escultura ,</w:t>
-      </w:r>
-      <w:proofErr w:type="gramEnd"/>
-      <w:r>
-        <w:rPr>
-          <w:lang w:val="es-ES_tradnl" w:eastAsia="es-MX"/>
-        </w:rPr>
-        <w:t xml:space="preserve"> escritura, guerreros, etc. </w:t>
-      </w:r>
-    </w:p>
-    <w:p>
-      <w:pPr>
-        <w:rPr>
-          <w:lang w:val="es-ES_tradnl" w:eastAsia="es-MX"/>
-        </w:rPr>
-      </w:pPr>
-      <w:r>
-        <w:rPr>
-          <w:lang w:val="es-ES_tradnl" w:eastAsia="es-MX"/>
-        </w:rPr>
-        <w:tab/>
-      </w:r>
-    </w:p>
-    <w:p>
-      <w:pPr>
-        <w:ind w:firstLine="720"/>
-        <w:rPr>
-          <w:lang w:val="es-ES_tradnl" w:eastAsia="es-MX"/>
-        </w:rPr>
-      </w:pPr>
-      <w:r>
-        <w:rPr>
-          <w:lang w:val="es-ES_tradnl" w:eastAsia="es-MX"/>
-        </w:rPr>
-        <w:t>Como vemos, la enseñanza como institución existe hace mas de 600 años por lo menos si hablamos de América, con la llegada de los españoles llegaron nuevos conocimientos y con ello un nuevo modelo de institución y forma de enseñanza que sustituyó al que en ese entonces se tenía.</w:t>
-      </w:r>
-      <w:r>
-        <w:rPr>
-          <w:lang w:val="es-ES_tradnl" w:eastAsia="es-MX"/>
-        </w:rPr>
-        <w:t xml:space="preserve"> </w:t>
-      </w:r>
-      <w:r>
-        <w:rPr>
-          <w:lang w:val="es-ES_tradnl" w:eastAsia="es-MX"/>
-        </w:rPr>
-        <w:t xml:space="preserve">En 1553 tras varias insistencias por partes de frailes y demás representantes de la nueva España, por fin se </w:t>
-      </w:r>
-      <w:proofErr w:type="spellStart"/>
-      <w:r>
-        <w:rPr>
-          <w:lang w:val="es-ES_tradnl" w:eastAsia="es-MX"/>
-        </w:rPr>
-        <w:t>inaguró</w:t>
-      </w:r>
-      <w:proofErr w:type="spellEnd"/>
-      <w:r>
-        <w:rPr>
-          <w:lang w:val="es-ES_tradnl" w:eastAsia="es-MX"/>
-        </w:rPr>
-        <w:t xml:space="preserve"> la primera universidad en la Nueva España La Real y Pontificia Universidad de México, que en un </w:t>
-      </w:r>
-      <w:r>
-        <w:rPr>
-          <w:lang w:val="es-ES_tradnl" w:eastAsia="es-MX"/>
-        </w:rPr>
-        <w:lastRenderedPageBreak/>
-        <w:t xml:space="preserve">principio sólo se daban estudios de </w:t>
-      </w:r>
-      <w:proofErr w:type="spellStart"/>
-      <w:proofErr w:type="gramStart"/>
-      <w:r>
-        <w:rPr>
-          <w:lang w:val="es-ES_tradnl" w:eastAsia="es-MX"/>
-        </w:rPr>
-        <w:t>Teoligia</w:t>
-      </w:r>
-      <w:proofErr w:type="spellEnd"/>
-      <w:proofErr w:type="gramEnd"/>
-      <w:r>
-        <w:rPr>
-          <w:lang w:val="es-ES_tradnl" w:eastAsia="es-MX"/>
-        </w:rPr>
-        <w:t xml:space="preserve"> pero, que, poco a poco se le fueron uniendo otras facultades como la facultad de medicina, de artes, arquitectura, etc.</w:t>
-      </w:r>
-    </w:p>
-    <w:p>
-      <w:pPr>
-        <w:ind w:firstLine="720"/>
-        <w:rPr>
-          <w:lang w:val="es-ES_tradnl" w:eastAsia="es-MX"/>
-        </w:rPr>
-      </w:pPr>
-    </w:p>
-    <w:p>
-      <w:pPr>
-        <w:ind w:firstLine="720"/>
-        <w:rPr>
-          <w:lang w:val="es-ES_tradnl" w:eastAsia="es-MX"/>
-        </w:rPr>
-      </w:pPr>
-      <w:r>
-        <w:rPr>
-          <w:lang w:val="es-ES_tradnl" w:eastAsia="es-MX"/>
-        </w:rPr>
-        <w:t xml:space="preserve">Tras la </w:t>
-      </w:r>
-      <w:proofErr w:type="spellStart"/>
-      <w:r>
-        <w:rPr>
-          <w:lang w:val="es-ES_tradnl" w:eastAsia="es-MX"/>
-        </w:rPr>
-        <w:t>inaguracion</w:t>
-      </w:r>
-      <w:proofErr w:type="spellEnd"/>
-      <w:r>
-        <w:rPr>
-          <w:lang w:val="es-ES_tradnl" w:eastAsia="es-MX"/>
-        </w:rPr>
-        <w:t xml:space="preserve"> de la primera universidad le siguieron otras instituciones como la llegada de bachilleres con especialidades semejantes a las que </w:t>
-      </w:r>
-      <w:proofErr w:type="spellStart"/>
-      <w:r>
-        <w:rPr>
-          <w:lang w:val="es-ES_tradnl" w:eastAsia="es-MX"/>
-        </w:rPr>
-        <w:t>impartia</w:t>
-      </w:r>
-      <w:proofErr w:type="spellEnd"/>
-      <w:r>
-        <w:rPr>
-          <w:lang w:val="es-ES_tradnl" w:eastAsia="es-MX"/>
-        </w:rPr>
-        <w:t xml:space="preserve"> la universidad, eso significo un gran paso en cuanto a la enseñanza en todo el país.</w:t>
-      </w:r>
-    </w:p>
-    <w:p>
-      <w:pPr>
-        <w:ind w:firstLine="720"/>
-        <w:rPr>
-          <w:lang w:val="es-ES_tradnl" w:eastAsia="es-MX"/>
-        </w:rPr>
-      </w:pPr>
-      <w:r>
-        <w:rPr>
-          <w:lang w:val="es-ES_tradnl" w:eastAsia="es-MX"/>
-        </w:rPr>
-        <w:t xml:space="preserve">  </w:t>
-      </w:r>
-    </w:p>
-    <w:p>
-      <w:pPr>
-        <w:ind w:firstLine="720"/>
-        <w:rPr>
-          <w:lang w:val="es-ES_tradnl" w:eastAsia="es-MX"/>
-        </w:rPr>
-      </w:pPr>
-      <w:r>
-        <w:rPr>
-          <w:lang w:val="es-ES_tradnl" w:eastAsia="es-MX"/>
-        </w:rPr>
-        <w:t xml:space="preserve">Con los años llegaron acontecimientos de suma importancia para nuestro país tales como la independencia, con ella y nuestro país reconocido como una nación libre e independiente la gran </w:t>
-      </w:r>
-    </w:p>
-    <w:p>
-      <w:pPr>
-        <w:rPr>
-          <w:lang w:val="es-ES_tradnl" w:eastAsia="es-MX"/>
-        </w:rPr>
-      </w:pPr>
-    </w:p>
-    <w:p>
-      <w:pPr>
-        <w:pStyle w:val="Ttulo2"/>
-      </w:pPr>
-      <w:bookmarkStart w:id="33" w:name="_Toc60391842"/>
-      <w:r>
-        <w:t>2.</w:t>
-      </w:r>
-      <w:r>
-        <w:t xml:space="preserve">3 </w:t>
-      </w:r>
+      <w:r>
+        <w:t>Contadores.</w:t>
+      </w:r>
+      <w:bookmarkStart w:id="33" w:name="_GoBack"/>
       <w:bookmarkEnd w:id="33"/>
-      <w:r>
-        <w:t>Contadores.</w:t>
-      </w:r>
     </w:p>
     <w:p>
       <w:pPr>
@@ -10684,7 +11274,7 @@
         </b:NameList>
       </b:Author>
     </b:Author>
-    <b:RefOrder>5</b:RefOrder>
+    <b:RefOrder>10</b:RefOrder>
   </b:Source>
   <b:Source>
     <b:Tag>Bor14</b:Tag>
@@ -10705,7 +11295,7 @@
         </b:NameList>
       </b:Author>
     </b:Author>
-    <b:RefOrder>6</b:RefOrder>
+    <b:RefOrder>11</b:RefOrder>
   </b:Source>
   <b:Source>
     <b:Tag>Her03</b:Tag>
@@ -10726,7 +11316,7 @@
         </b:NameList>
       </b:Author>
     </b:Author>
-    <b:RefOrder>7</b:RefOrder>
+    <b:RefOrder>12</b:RefOrder>
   </b:Source>
   <b:Source>
     <b:Tag>Gar13</b:Tag>
@@ -10745,7 +11335,7 @@
         </b:NameList>
       </b:Author>
     </b:Author>
-    <b:RefOrder>8</b:RefOrder>
+    <b:RefOrder>13</b:RefOrder>
   </b:Source>
   <b:Source>
     <b:Tag>Tor</b:Tag>
@@ -10794,7 +11384,7 @@
     <b:Year>2016</b:Year>
     <b:Publisher>Fahce</b:Publisher>
     <b:City>Buenos Aires</b:City>
-    <b:RefOrder>9</b:RefOrder>
+    <b:RefOrder>14</b:RefOrder>
   </b:Source>
   <b:Source>
     <b:Tag>Lóp14</b:Tag>
@@ -10814,7 +11404,7 @@
       </b:Author>
     </b:Author>
     <b:JournalName>ANUIES Revista de la educación superior</b:JournalName>
-    <b:RefOrder>10</b:RefOrder>
+    <b:RefOrder>15</b:RefOrder>
   </b:Source>
   <b:Source>
     <b:Tag>Bri10</b:Tag>
@@ -10839,7 +11429,7 @@
         </b:NameList>
       </b:Author>
     </b:Author>
-    <b:RefOrder>11</b:RefOrder>
+    <b:RefOrder>16</b:RefOrder>
   </b:Source>
   <b:Source>
     <b:Tag>Lag10</b:Tag>
@@ -10864,7 +11454,7 @@
         </b:NameList>
       </b:Author>
     </b:Author>
-    <b:RefOrder>12</b:RefOrder>
+    <b:RefOrder>17</b:RefOrder>
   </b:Source>
   <b:Source>
     <b:Tag>Rea21</b:Tag>
@@ -10881,11 +11471,113 @@
     <b:City>España</b:City>
     <b:RefOrder>4</b:RefOrder>
   </b:Source>
+  <b:Source>
+    <b:Tag>Mor16</b:Tag>
+    <b:SourceType>DocumentFromInternetSite</b:SourceType>
+    <b:Guid>{692B3414-6B4C-294D-A3F9-7CB7A7EA6A58}</b:Guid>
+    <b:Title>EL UNIVERSAL</b:Title>
+    <b:Year>2016</b:Year>
+    <b:InternetSiteTitle>eluniversal.com</b:InternetSiteTitle>
+    <b:URL>https://www.eluniversal.com.mx/articulo/nacion/politica/2016/08/21/crece-matricula-en-escuelas-privadas</b:URL>
+    <b:Month>8</b:Month>
+    <b:Day>21</b:Day>
+    <b:Author>
+      <b:Author>
+        <b:NameList>
+          <b:Person>
+            <b:Last>Moreno</b:Last>
+            <b:First>Teresa</b:First>
+          </b:Person>
+        </b:NameList>
+      </b:Author>
+    </b:Author>
+    <b:RefOrder>5</b:RefOrder>
+  </b:Source>
+  <b:Source>
+    <b:Tag>Mir18</b:Tag>
+    <b:SourceType>InternetSite</b:SourceType>
+    <b:Guid>{9E930024-BB5F-BE48-923E-23E37830E04B}</b:Guid>
+    <b:Title>CIEP</b:Title>
+    <b:InternetSiteTitle>CIEP</b:InternetSiteTitle>
+    <b:URL>https://ciep.mx/la-educacion-privada-gasto-tributario-con-esquema-regresivo/</b:URL>
+    <b:Year>2018</b:Year>
+    <b:Month>1</b:Month>
+    <b:Day>26</b:Day>
+    <b:Author>
+      <b:Author>
+        <b:NameList>
+          <b:Person>
+            <b:Last>Miramon</b:Last>
+            <b:Middle>Garcia</b:Middle>
+            <b:First>Fiorentina</b:First>
+          </b:Person>
+        </b:NameList>
+      </b:Author>
+    </b:Author>
+    <b:RefOrder>6</b:RefOrder>
+  </b:Source>
+  <b:Source>
+    <b:Tag>UAG20</b:Tag>
+    <b:SourceType>InternetSite</b:SourceType>
+    <b:Guid>{91F449B9-0A11-0A46-B909-D30498A75A80}</b:Guid>
+    <b:Author>
+      <b:Author>
+        <b:Corporate>UAG</b:Corporate>
+      </b:Author>
+    </b:Author>
+    <b:Title>uag.mx</b:Title>
+    <b:InternetSiteTitle>blog.uag.mx</b:InternetSiteTitle>
+    <b:URL>http://blog.uag.mx/Noticia/Aniversario-85-230320/2020</b:URL>
+    <b:Year>2020</b:Year>
+    <b:Month>3</b:Month>
+    <b:Day>23</b:Day>
+    <b:RefOrder>7</b:RefOrder>
+  </b:Source>
+  <b:Source>
+    <b:Tag>Cas05</b:Tag>
+    <b:SourceType>JournalArticle</b:SourceType>
+    <b:Guid>{A11067C7-FA06-F64B-9E2D-B104F30A741A}</b:Guid>
+    <b:Title>Realidades y tendencias en la educación superior privada mexicana</b:Title>
+    <b:InternetSiteTitle>scielo.org.mx</b:InternetSiteTitle>
+    <b:Year>2005</b:Year>
+    <b:Author>
+      <b:Author>
+        <b:NameList>
+          <b:Person>
+            <b:Last>Casillas</b:Last>
+            <b:Middle>Silas</b:Middle>
+            <b:First>Juan Carlos</b:First>
+          </b:Person>
+        </b:NameList>
+      </b:Author>
+    </b:Author>
+    <b:JournalName>Scielo</b:JournalName>
+    <b:RefOrder>8</b:RefOrder>
+  </b:Source>
+  <b:Source>
+    <b:Tag>Cla12</b:Tag>
+    <b:SourceType>JournalArticle</b:SourceType>
+    <b:Guid>{CDC296A7-D65D-5A4C-8AF3-DD866F206D00}</b:Guid>
+    <b:Title>El negocio universitario 'for-profit' en América Latina</b:Title>
+    <b:JournalName>Scielo</b:JournalName>
+    <b:Year>2012</b:Year>
+    <b:Author>
+      <b:Author>
+        <b:NameList>
+          <b:Person>
+            <b:Middle>Rama</b:Middle>
+            <b:First>Claudio</b:First>
+          </b:Person>
+        </b:NameList>
+      </b:Author>
+    </b:Author>
+    <b:RefOrder>9</b:RefOrder>
+  </b:Source>
 </b:Sources>
 </file>
 
 <file path=customXml/itemProps1.xml><?xml version="1.0" encoding="utf-8"?>
-<ds:datastoreItem xmlns:ds="http://schemas.openxmlformats.org/officeDocument/2006/customXml" ds:itemID="{776BB7CD-51D1-7445-8E16-6AE35C3A38D0}">
+<ds:datastoreItem xmlns:ds="http://schemas.openxmlformats.org/officeDocument/2006/customXml" ds:itemID="{5036F412-B2B6-5F4B-A890-E3D4BB6D637A}">
   <ds:schemaRefs>
     <ds:schemaRef ds:uri="http://schemas.openxmlformats.org/officeDocument/2006/bibliography"/>
   </ds:schemaRefs>

</xml_diff>